<commit_message>
Aaron margosis 20190522 (#10)
* Add files via upload

* Add files via upload
</commit_message>
<xml_diff>
--- a/Documentation/AaronLocker.docx
+++ b/Documentation/AaronLocker.docx
@@ -119,8 +119,6 @@
         </w:rPr>
         <w:commentReference w:id="14"/>
       </w:r>
-      <w:bookmarkStart w:id="15" w:name="_GoBack"/>
-      <w:bookmarkEnd w:id="15"/>
     </w:p>
     <w:p/>
     <w:p>
@@ -12702,8 +12700,8 @@
       </w:tblPr>
       <w:tblGrid>
         <w:gridCol w:w="270"/>
-        <w:gridCol w:w="2429"/>
-        <w:gridCol w:w="6651"/>
+        <w:gridCol w:w="2430"/>
+        <w:gridCol w:w="6650"/>
       </w:tblGrid>
       <w:tr>
         <w:tc>
@@ -13055,7 +13053,6 @@
             <w:pPr>
               <w:rPr>
                 <w:rFonts w:ascii="Consolas" w:hAnsi="Consolas"/>
-                <w:i/>
                 <w:sz w:val="16"/>
               </w:rPr>
             </w:pPr>
@@ -13066,30 +13063,24 @@
               </w:rPr>
               <w:t>-</w:t>
             </w:r>
+            <w:bookmarkStart w:id="270" w:name="_Hlk9385593"/>
             <w:proofErr w:type="spellStart"/>
             <w:r>
               <w:rPr>
                 <w:rFonts w:ascii="Consolas" w:hAnsi="Consolas"/>
                 <w:sz w:val="16"/>
               </w:rPr>
-              <w:t>DirsToSearch</w:t>
-            </w:r>
-            <w:proofErr w:type="spellEnd"/>
+              <w:t>Search</w:t>
+            </w:r>
             <w:r>
               <w:rPr>
                 <w:rFonts w:ascii="Consolas" w:hAnsi="Consolas"/>
                 <w:sz w:val="16"/>
               </w:rPr>
-              <w:t xml:space="preserve"> </w:t>
-            </w:r>
-            <w:r>
-              <w:rPr>
-                <w:rFonts w:ascii="Consolas" w:hAnsi="Consolas"/>
-                <w:i/>
-                <w:sz w:val="16"/>
-              </w:rPr>
-              <w:t>paths</w:t>
-            </w:r>
+              <w:t>NonDefaultRootDirs</w:t>
+            </w:r>
+            <w:bookmarkEnd w:id="270"/>
+            <w:proofErr w:type="spellEnd"/>
           </w:p>
         </w:tc>
         <w:tc>
@@ -13098,6 +13089,83 @@
           </w:tcPr>
           <w:p>
             <w:r>
+              <w:t>Searches all non-standard directories in the %</w:t>
+            </w:r>
+            <w:proofErr w:type="spellStart"/>
+            <w:r>
+              <w:t>SystemRoot</w:t>
+            </w:r>
+            <w:proofErr w:type="spellEnd"/>
+            <w:r>
+              <w:t>% root directory. These directories often contain LOB applications.</w:t>
+            </w:r>
+          </w:p>
+        </w:tc>
+      </w:tr>
+      <w:tr>
+        <w:tc>
+          <w:tcPr>
+            <w:tcW w:w="270" w:type="dxa"/>
+            <w:tcBorders>
+              <w:right w:val="nil"/>
+            </w:tcBorders>
+          </w:tcPr>
+          <w:p/>
+        </w:tc>
+        <w:tc>
+          <w:tcPr>
+            <w:tcW w:w="2430" w:type="dxa"/>
+            <w:tcBorders>
+              <w:left w:val="nil"/>
+            </w:tcBorders>
+          </w:tcPr>
+          <w:p>
+            <w:pPr>
+              <w:rPr>
+                <w:rFonts w:ascii="Consolas" w:hAnsi="Consolas"/>
+                <w:i/>
+                <w:sz w:val="16"/>
+              </w:rPr>
+            </w:pPr>
+            <w:r>
+              <w:rPr>
+                <w:rFonts w:ascii="Consolas" w:hAnsi="Consolas"/>
+                <w:sz w:val="16"/>
+              </w:rPr>
+              <w:t>-</w:t>
+            </w:r>
+            <w:proofErr w:type="spellStart"/>
+            <w:r>
+              <w:rPr>
+                <w:rFonts w:ascii="Consolas" w:hAnsi="Consolas"/>
+                <w:sz w:val="16"/>
+              </w:rPr>
+              <w:t>DirsToSearch</w:t>
+            </w:r>
+            <w:proofErr w:type="spellEnd"/>
+            <w:r>
+              <w:rPr>
+                <w:rFonts w:ascii="Consolas" w:hAnsi="Consolas"/>
+                <w:sz w:val="16"/>
+              </w:rPr>
+              <w:t xml:space="preserve"> </w:t>
+            </w:r>
+            <w:r>
+              <w:rPr>
+                <w:rFonts w:ascii="Consolas" w:hAnsi="Consolas"/>
+                <w:i/>
+                <w:sz w:val="16"/>
+              </w:rPr>
+              <w:t>paths</w:t>
+            </w:r>
+          </w:p>
+        </w:tc>
+        <w:tc>
+          <w:tcPr>
+            <w:tcW w:w="6660" w:type="dxa"/>
+          </w:tcPr>
+          <w:p>
+            <w:r>
               <w:t xml:space="preserve">Search </w:t>
             </w:r>
             <w:r>
@@ -13364,30 +13432,37 @@
         <w:t xml:space="preserve"> </w:t>
       </w:r>
       <w:r>
-        <w:t>on the current system. If any are identified, the script outputs them one to a line. You can immediately scan those directories for files of interest</w:t>
-      </w:r>
-      <w:r>
-        <w:t xml:space="preserve"> by piping those results back into </w:t>
-      </w:r>
-      <w:r>
-        <w:t>the command line of an</w:t>
-      </w:r>
-      <w:r>
-        <w:t xml:space="preserve"> instance with</w:t>
+        <w:t>on the current system. If any are identified, the script outputs them one to a line. You can scan those directories for files of interest</w:t>
       </w:r>
       <w:r>
         <w:t xml:space="preserve"> </w:t>
       </w:r>
       <w:r>
-        <w:noBreakHyphen/>
-      </w:r>
-      <w:proofErr w:type="spellStart"/>
-      <w:r>
-        <w:t>DirsToSearch</w:t>
-      </w:r>
-      <w:proofErr w:type="spellEnd"/>
-      <w:r>
-        <w:t>, like this:</w:t>
+        <w:t xml:space="preserve">with the </w:t>
+      </w:r>
+      <w:r>
+        <w:rPr>
+          <w:rFonts w:ascii="Consolas" w:hAnsi="Consolas"/>
+          <w:sz w:val="18"/>
+          <w:szCs w:val="18"/>
+        </w:rPr>
+        <w:t>-</w:t>
+      </w:r>
+      <w:proofErr w:type="spellStart"/>
+      <w:r>
+        <w:rPr>
+          <w:rFonts w:ascii="Consolas" w:hAnsi="Consolas"/>
+          <w:sz w:val="18"/>
+          <w:szCs w:val="18"/>
+        </w:rPr>
+        <w:t>SearchNonDefaultRootDirs</w:t>
+      </w:r>
+      <w:proofErr w:type="spellEnd"/>
+      <w:r>
+        <w:t xml:space="preserve"> </w:t>
+      </w:r>
+      <w:r>
+        <w:t>switch:</w:t>
       </w:r>
     </w:p>
     <w:p>
@@ -13429,50 +13504,24 @@
           <w:sz w:val="17"/>
           <w:szCs w:val="17"/>
         </w:rPr>
-        <w:t>DirsToSearch</w:t>
-      </w:r>
-      <w:proofErr w:type="spellEnd"/>
+        <w:t>SearchNonDefaultRoot</w:t>
+      </w:r>
       <w:r>
         <w:rPr>
           <w:rFonts w:ascii="Consolas" w:hAnsi="Consolas"/>
           <w:sz w:val="17"/>
           <w:szCs w:val="17"/>
         </w:rPr>
-        <w:t xml:space="preserve"> (Scan-Directories.ps1</w:t>
-      </w:r>
+        <w:t>Dirs</w:t>
+      </w:r>
+      <w:proofErr w:type="spellEnd"/>
       <w:r>
         <w:rPr>
           <w:rFonts w:ascii="Consolas" w:hAnsi="Consolas"/>
           <w:sz w:val="17"/>
           <w:szCs w:val="17"/>
         </w:rPr>
-        <w:t xml:space="preserve"> </w:t>
-      </w:r>
-      <w:r>
-        <w:rPr>
-          <w:rFonts w:ascii="Consolas" w:hAnsi="Consolas"/>
-          <w:sz w:val="17"/>
-          <w:szCs w:val="17"/>
-        </w:rPr>
-        <w:noBreakHyphen/>
-      </w:r>
-      <w:proofErr w:type="spellStart"/>
-      <w:r>
-        <w:rPr>
-          <w:rFonts w:ascii="Consolas" w:hAnsi="Consolas"/>
-          <w:sz w:val="17"/>
-          <w:szCs w:val="17"/>
-        </w:rPr>
-        <w:t>FindNonDefaultRootDirs</w:t>
-      </w:r>
-      <w:proofErr w:type="spellEnd"/>
-      <w:r>
-        <w:rPr>
-          <w:rFonts w:ascii="Consolas" w:hAnsi="Consolas"/>
-          <w:sz w:val="17"/>
-          <w:szCs w:val="17"/>
-        </w:rPr>
-        <w:t>)</w:t>
+        <w:t xml:space="preserve"> -Excel</w:t>
       </w:r>
     </w:p>
     <w:p>
@@ -14614,30 +14663,29 @@
       <w:pPr>
         <w:pStyle w:val="Heading3"/>
       </w:pPr>
-      <w:bookmarkStart w:id="270" w:name="_Toc516215493"/>
-      <w:bookmarkStart w:id="271" w:name="_Toc516747952"/>
-      <w:bookmarkStart w:id="272" w:name="_Toc516750215"/>
-      <w:bookmarkStart w:id="273" w:name="_Toc516751640"/>
-      <w:bookmarkStart w:id="274" w:name="_Toc516752609"/>
-      <w:bookmarkStart w:id="275" w:name="_Toc517122410"/>
-      <w:bookmarkStart w:id="276" w:name="_Toc517122917"/>
-      <w:bookmarkStart w:id="277" w:name="_Toc517122974"/>
-      <w:bookmarkStart w:id="278" w:name="_Toc517123682"/>
-      <w:bookmarkStart w:id="279" w:name="_Toc517123647"/>
-      <w:bookmarkStart w:id="280" w:name="_Toc517305805"/>
-      <w:bookmarkStart w:id="281" w:name="_Toc517345043"/>
-      <w:bookmarkStart w:id="282" w:name="_Toc517355006"/>
-      <w:bookmarkStart w:id="283" w:name="_Toc8513482"/>
+      <w:bookmarkStart w:id="271" w:name="_Toc516215493"/>
+      <w:bookmarkStart w:id="272" w:name="_Toc516747952"/>
+      <w:bookmarkStart w:id="273" w:name="_Toc516750215"/>
+      <w:bookmarkStart w:id="274" w:name="_Toc516751640"/>
+      <w:bookmarkStart w:id="275" w:name="_Toc516752609"/>
+      <w:bookmarkStart w:id="276" w:name="_Toc517122410"/>
+      <w:bookmarkStart w:id="277" w:name="_Toc517122917"/>
+      <w:bookmarkStart w:id="278" w:name="_Toc517122974"/>
+      <w:bookmarkStart w:id="279" w:name="_Toc517123682"/>
+      <w:bookmarkStart w:id="280" w:name="_Toc517123647"/>
+      <w:bookmarkStart w:id="281" w:name="_Toc517305805"/>
+      <w:bookmarkStart w:id="282" w:name="_Toc517345043"/>
+      <w:bookmarkStart w:id="283" w:name="_Toc517355006"/>
+      <w:bookmarkStart w:id="284" w:name="_Toc8513482"/>
       <w:bookmarkEnd w:id="223"/>
       <w:r>
         <w:lastRenderedPageBreak/>
         <w:t xml:space="preserve">Build </w:t>
       </w:r>
-      <w:bookmarkEnd w:id="270"/>
+      <w:bookmarkEnd w:id="271"/>
       <w:r>
         <w:t>AaronLocker policies for pilot testing</w:t>
       </w:r>
-      <w:bookmarkEnd w:id="271"/>
       <w:bookmarkEnd w:id="272"/>
       <w:bookmarkEnd w:id="273"/>
       <w:bookmarkEnd w:id="274"/>
@@ -14650,6 +14698,7 @@
       <w:bookmarkEnd w:id="281"/>
       <w:bookmarkEnd w:id="282"/>
       <w:bookmarkEnd w:id="283"/>
+      <w:bookmarkEnd w:id="284"/>
     </w:p>
     <w:p>
       <w:r>
@@ -14986,23 +15035,22 @@
       <w:pPr>
         <w:pStyle w:val="Heading3"/>
       </w:pPr>
-      <w:bookmarkStart w:id="284" w:name="_Toc516747953"/>
-      <w:bookmarkStart w:id="285" w:name="_Toc516750216"/>
-      <w:bookmarkStart w:id="286" w:name="_Toc516751641"/>
-      <w:bookmarkStart w:id="287" w:name="_Toc516752610"/>
-      <w:bookmarkStart w:id="288" w:name="_Toc517122918"/>
-      <w:bookmarkStart w:id="289" w:name="_Toc517122975"/>
-      <w:bookmarkStart w:id="290" w:name="_Toc517123683"/>
-      <w:bookmarkStart w:id="291" w:name="_Toc517123648"/>
-      <w:bookmarkStart w:id="292" w:name="_Toc517305806"/>
-      <w:bookmarkStart w:id="293" w:name="_Toc517345044"/>
-      <w:bookmarkStart w:id="294" w:name="_Toc517355007"/>
-      <w:bookmarkStart w:id="295" w:name="_Toc8513483"/>
-      <w:bookmarkStart w:id="296" w:name="_Toc516215494"/>
+      <w:bookmarkStart w:id="285" w:name="_Toc516747953"/>
+      <w:bookmarkStart w:id="286" w:name="_Toc516750216"/>
+      <w:bookmarkStart w:id="287" w:name="_Toc516751641"/>
+      <w:bookmarkStart w:id="288" w:name="_Toc516752610"/>
+      <w:bookmarkStart w:id="289" w:name="_Toc517122918"/>
+      <w:bookmarkStart w:id="290" w:name="_Toc517122975"/>
+      <w:bookmarkStart w:id="291" w:name="_Toc517123683"/>
+      <w:bookmarkStart w:id="292" w:name="_Toc517123648"/>
+      <w:bookmarkStart w:id="293" w:name="_Toc517305806"/>
+      <w:bookmarkStart w:id="294" w:name="_Toc517345044"/>
+      <w:bookmarkStart w:id="295" w:name="_Toc517355007"/>
+      <w:bookmarkStart w:id="296" w:name="_Toc8513483"/>
+      <w:bookmarkStart w:id="297" w:name="_Toc516215494"/>
       <w:r>
         <w:t>Next steps</w:t>
       </w:r>
-      <w:bookmarkEnd w:id="284"/>
       <w:bookmarkEnd w:id="285"/>
       <w:bookmarkEnd w:id="286"/>
       <w:bookmarkEnd w:id="287"/>
@@ -15014,6 +15062,7 @@
       <w:bookmarkEnd w:id="293"/>
       <w:bookmarkEnd w:id="294"/>
       <w:bookmarkEnd w:id="295"/>
+      <w:bookmarkEnd w:id="296"/>
     </w:p>
     <w:p>
       <w:r>
@@ -15075,18 +15124,18 @@
       <w:pPr>
         <w:pStyle w:val="Heading3"/>
       </w:pPr>
-      <w:bookmarkStart w:id="297" w:name="_Toc516747954"/>
-      <w:bookmarkStart w:id="298" w:name="_Toc516750217"/>
-      <w:bookmarkStart w:id="299" w:name="_Toc516751642"/>
-      <w:bookmarkStart w:id="300" w:name="_Toc516752611"/>
-      <w:bookmarkStart w:id="301" w:name="_Toc517122919"/>
-      <w:bookmarkStart w:id="302" w:name="_Toc517122976"/>
-      <w:bookmarkStart w:id="303" w:name="_Toc517123684"/>
-      <w:bookmarkStart w:id="304" w:name="_Toc517123649"/>
-      <w:bookmarkStart w:id="305" w:name="_Toc517305807"/>
-      <w:bookmarkStart w:id="306" w:name="_Toc517345045"/>
-      <w:bookmarkStart w:id="307" w:name="_Toc517355008"/>
-      <w:bookmarkStart w:id="308" w:name="_Toc8513484"/>
+      <w:bookmarkStart w:id="298" w:name="_Toc516747954"/>
+      <w:bookmarkStart w:id="299" w:name="_Toc516750217"/>
+      <w:bookmarkStart w:id="300" w:name="_Toc516751642"/>
+      <w:bookmarkStart w:id="301" w:name="_Toc516752611"/>
+      <w:bookmarkStart w:id="302" w:name="_Toc517122919"/>
+      <w:bookmarkStart w:id="303" w:name="_Toc517122976"/>
+      <w:bookmarkStart w:id="304" w:name="_Toc517123684"/>
+      <w:bookmarkStart w:id="305" w:name="_Toc517123649"/>
+      <w:bookmarkStart w:id="306" w:name="_Toc517305807"/>
+      <w:bookmarkStart w:id="307" w:name="_Toc517345045"/>
+      <w:bookmarkStart w:id="308" w:name="_Toc517355008"/>
+      <w:bookmarkStart w:id="309" w:name="_Toc8513484"/>
       <w:r>
         <w:t xml:space="preserve">Tip: </w:t>
       </w:r>
@@ -15105,7 +15154,6 @@
       <w:r>
         <w:t xml:space="preserve"> another computer</w:t>
       </w:r>
-      <w:bookmarkEnd w:id="297"/>
       <w:bookmarkEnd w:id="298"/>
       <w:bookmarkEnd w:id="299"/>
       <w:bookmarkEnd w:id="300"/>
@@ -15117,6 +15165,7 @@
       <w:bookmarkEnd w:id="306"/>
       <w:bookmarkEnd w:id="307"/>
       <w:bookmarkEnd w:id="308"/>
+      <w:bookmarkEnd w:id="309"/>
     </w:p>
     <w:p>
       <w:r>
@@ -15320,24 +15369,23 @@
       <w:pPr>
         <w:pStyle w:val="Heading2"/>
       </w:pPr>
-      <w:bookmarkStart w:id="309" w:name="_Toc516747955"/>
-      <w:bookmarkStart w:id="310" w:name="_Toc516750218"/>
-      <w:bookmarkStart w:id="311" w:name="_Toc516751643"/>
-      <w:bookmarkStart w:id="312" w:name="_Toc516752612"/>
-      <w:bookmarkStart w:id="313" w:name="_Toc517122920"/>
-      <w:bookmarkStart w:id="314" w:name="_Toc517122977"/>
-      <w:bookmarkStart w:id="315" w:name="_Toc517123685"/>
-      <w:bookmarkStart w:id="316" w:name="_Toc517123650"/>
-      <w:bookmarkStart w:id="317" w:name="_Toc517305808"/>
-      <w:bookmarkStart w:id="318" w:name="_Toc517345046"/>
-      <w:bookmarkStart w:id="319" w:name="_Toc517355009"/>
-      <w:bookmarkStart w:id="320" w:name="_Toc8513485"/>
-      <w:bookmarkStart w:id="321" w:name="_Toc516215495"/>
-      <w:bookmarkEnd w:id="296"/>
+      <w:bookmarkStart w:id="310" w:name="_Toc516747955"/>
+      <w:bookmarkStart w:id="311" w:name="_Toc516750218"/>
+      <w:bookmarkStart w:id="312" w:name="_Toc516751643"/>
+      <w:bookmarkStart w:id="313" w:name="_Toc516752612"/>
+      <w:bookmarkStart w:id="314" w:name="_Toc517122920"/>
+      <w:bookmarkStart w:id="315" w:name="_Toc517122977"/>
+      <w:bookmarkStart w:id="316" w:name="_Toc517123685"/>
+      <w:bookmarkStart w:id="317" w:name="_Toc517123650"/>
+      <w:bookmarkStart w:id="318" w:name="_Toc517305808"/>
+      <w:bookmarkStart w:id="319" w:name="_Toc517345046"/>
+      <w:bookmarkStart w:id="320" w:name="_Toc517355009"/>
+      <w:bookmarkStart w:id="321" w:name="_Toc8513485"/>
+      <w:bookmarkStart w:id="322" w:name="_Toc516215495"/>
+      <w:bookmarkEnd w:id="297"/>
       <w:r>
         <w:t>Applying AaronLocker through local policy</w:t>
       </w:r>
-      <w:bookmarkEnd w:id="309"/>
       <w:bookmarkEnd w:id="310"/>
       <w:bookmarkEnd w:id="311"/>
       <w:bookmarkEnd w:id="312"/>
@@ -15349,6 +15397,7 @@
       <w:bookmarkEnd w:id="318"/>
       <w:bookmarkEnd w:id="319"/>
       <w:bookmarkEnd w:id="320"/>
+      <w:bookmarkEnd w:id="321"/>
     </w:p>
     <w:p>
       <w:r>
@@ -15554,22 +15603,22 @@
       <w:pPr>
         <w:pStyle w:val="Heading2"/>
       </w:pPr>
-      <w:bookmarkStart w:id="322" w:name="_Toc516747956"/>
-      <w:bookmarkStart w:id="323" w:name="_Toc516750219"/>
-      <w:bookmarkStart w:id="324" w:name="_Toc516751644"/>
-      <w:bookmarkStart w:id="325" w:name="_Toc516752613"/>
-      <w:bookmarkStart w:id="326" w:name="_Toc517122921"/>
-      <w:bookmarkStart w:id="327" w:name="_Toc517122978"/>
-      <w:bookmarkStart w:id="328" w:name="_Toc517123686"/>
-      <w:bookmarkStart w:id="329" w:name="_Toc517123651"/>
-      <w:bookmarkStart w:id="330" w:name="_Toc517305809"/>
-      <w:bookmarkStart w:id="331" w:name="_Toc517345047"/>
-      <w:bookmarkStart w:id="332" w:name="_Toc517355010"/>
-      <w:bookmarkStart w:id="333" w:name="_Toc8513486"/>
+      <w:bookmarkStart w:id="323" w:name="_Toc516747956"/>
+      <w:bookmarkStart w:id="324" w:name="_Toc516750219"/>
+      <w:bookmarkStart w:id="325" w:name="_Toc516751644"/>
+      <w:bookmarkStart w:id="326" w:name="_Toc516752613"/>
+      <w:bookmarkStart w:id="327" w:name="_Toc517122921"/>
+      <w:bookmarkStart w:id="328" w:name="_Toc517122978"/>
+      <w:bookmarkStart w:id="329" w:name="_Toc517123686"/>
+      <w:bookmarkStart w:id="330" w:name="_Toc517123651"/>
+      <w:bookmarkStart w:id="331" w:name="_Toc517305809"/>
+      <w:bookmarkStart w:id="332" w:name="_Toc517345047"/>
+      <w:bookmarkStart w:id="333" w:name="_Toc517355010"/>
+      <w:bookmarkStart w:id="334" w:name="_Toc8513486"/>
       <w:r>
         <w:t xml:space="preserve">Deploying AaronLocker through </w:t>
       </w:r>
-      <w:bookmarkEnd w:id="321"/>
+      <w:bookmarkEnd w:id="322"/>
       <w:r>
         <w:t xml:space="preserve">Active Directory </w:t>
       </w:r>
@@ -15579,7 +15628,6 @@
       <w:r>
         <w:t>Group Policy Objects</w:t>
       </w:r>
-      <w:bookmarkEnd w:id="322"/>
       <w:bookmarkEnd w:id="323"/>
       <w:bookmarkEnd w:id="324"/>
       <w:bookmarkEnd w:id="325"/>
@@ -15591,6 +15639,7 @@
       <w:bookmarkEnd w:id="331"/>
       <w:bookmarkEnd w:id="332"/>
       <w:bookmarkEnd w:id="333"/>
+      <w:bookmarkEnd w:id="334"/>
     </w:p>
     <w:p>
       <w:r>
@@ -15662,11 +15711,11 @@
       <w:r>
         <w:t xml:space="preserve"> exempt them from domain-managed AppLocker policy entirely.</w:t>
       </w:r>
-      <w:bookmarkStart w:id="334" w:name="_Toc516215500"/>
-      <w:bookmarkStart w:id="335" w:name="_Toc516747960"/>
-      <w:bookmarkStart w:id="336" w:name="_Toc516750223"/>
-      <w:bookmarkStart w:id="337" w:name="_Toc516751648"/>
-      <w:bookmarkStart w:id="338" w:name="_Toc516752617"/>
+      <w:bookmarkStart w:id="335" w:name="_Toc516215500"/>
+      <w:bookmarkStart w:id="336" w:name="_Toc516747960"/>
+      <w:bookmarkStart w:id="337" w:name="_Toc516750223"/>
+      <w:bookmarkStart w:id="338" w:name="_Toc516751648"/>
+      <w:bookmarkStart w:id="339" w:name="_Toc516752617"/>
     </w:p>
     <w:p>
       <w:r>
@@ -15698,18 +15747,17 @@
       <w:pPr>
         <w:pStyle w:val="Heading3"/>
       </w:pPr>
-      <w:bookmarkStart w:id="339" w:name="_Toc517122922"/>
-      <w:bookmarkStart w:id="340" w:name="_Toc517122979"/>
-      <w:bookmarkStart w:id="341" w:name="_Toc517123687"/>
-      <w:bookmarkStart w:id="342" w:name="_Toc517123652"/>
-      <w:bookmarkStart w:id="343" w:name="_Toc517305810"/>
-      <w:bookmarkStart w:id="344" w:name="_Toc517345048"/>
-      <w:bookmarkStart w:id="345" w:name="_Toc517355011"/>
-      <w:bookmarkStart w:id="346" w:name="_Toc8513487"/>
+      <w:bookmarkStart w:id="340" w:name="_Toc517122922"/>
+      <w:bookmarkStart w:id="341" w:name="_Toc517122979"/>
+      <w:bookmarkStart w:id="342" w:name="_Toc517123687"/>
+      <w:bookmarkStart w:id="343" w:name="_Toc517123652"/>
+      <w:bookmarkStart w:id="344" w:name="_Toc517305810"/>
+      <w:bookmarkStart w:id="345" w:name="_Toc517345048"/>
+      <w:bookmarkStart w:id="346" w:name="_Toc517355011"/>
+      <w:bookmarkStart w:id="347" w:name="_Toc8513487"/>
       <w:r>
         <w:t>Security groups</w:t>
       </w:r>
-      <w:bookmarkEnd w:id="339"/>
       <w:bookmarkEnd w:id="340"/>
       <w:bookmarkEnd w:id="341"/>
       <w:bookmarkEnd w:id="342"/>
@@ -15717,6 +15765,7 @@
       <w:bookmarkEnd w:id="344"/>
       <w:bookmarkEnd w:id="345"/>
       <w:bookmarkEnd w:id="346"/>
+      <w:bookmarkEnd w:id="347"/>
     </w:p>
     <w:p>
       <w:r>
@@ -15883,8 +15932,8 @@
       </w:r>
     </w:p>
     <w:p>
-      <w:bookmarkStart w:id="347" w:name="_Toc516215497"/>
-      <w:bookmarkStart w:id="348" w:name="_Toc516215496"/>
+      <w:bookmarkStart w:id="348" w:name="_Toc516215497"/>
+      <w:bookmarkStart w:id="349" w:name="_Toc516215496"/>
       <w:r>
         <w:t>If AppLocker enforce-mode policy interferes with a user’s ability to get work done, that computer can be moved temporarily to the Audit group until the problem is resolved. Because Active Directory AppLocker policy overrides any local AppLocker policy, membership in the Exempt group enables quick testing with local AppLocker policy without having to involve AD management.</w:t>
       </w:r>
@@ -15893,18 +15942,17 @@
       <w:pPr>
         <w:pStyle w:val="Heading3"/>
       </w:pPr>
-      <w:bookmarkStart w:id="349" w:name="_Toc517122923"/>
-      <w:bookmarkStart w:id="350" w:name="_Toc517122980"/>
-      <w:bookmarkStart w:id="351" w:name="_Toc517123688"/>
-      <w:bookmarkStart w:id="352" w:name="_Toc517123653"/>
-      <w:bookmarkStart w:id="353" w:name="_Toc517305811"/>
-      <w:bookmarkStart w:id="354" w:name="_Toc517345049"/>
-      <w:bookmarkStart w:id="355" w:name="_Toc517355012"/>
-      <w:bookmarkStart w:id="356" w:name="_Toc8513488"/>
+      <w:bookmarkStart w:id="350" w:name="_Toc517122923"/>
+      <w:bookmarkStart w:id="351" w:name="_Toc517122980"/>
+      <w:bookmarkStart w:id="352" w:name="_Toc517123688"/>
+      <w:bookmarkStart w:id="353" w:name="_Toc517123653"/>
+      <w:bookmarkStart w:id="354" w:name="_Toc517305811"/>
+      <w:bookmarkStart w:id="355" w:name="_Toc517345049"/>
+      <w:bookmarkStart w:id="356" w:name="_Toc517355012"/>
+      <w:bookmarkStart w:id="357" w:name="_Toc8513488"/>
       <w:r>
         <w:t>Group Policies</w:t>
       </w:r>
-      <w:bookmarkEnd w:id="349"/>
       <w:bookmarkEnd w:id="350"/>
       <w:bookmarkEnd w:id="351"/>
       <w:bookmarkEnd w:id="352"/>
@@ -15912,6 +15960,7 @@
       <w:bookmarkEnd w:id="354"/>
       <w:bookmarkEnd w:id="355"/>
       <w:bookmarkEnd w:id="356"/>
+      <w:bookmarkEnd w:id="357"/>
     </w:p>
     <w:p>
       <w:r>
@@ -16006,17 +16055,17 @@
       <w:pPr>
         <w:pStyle w:val="Heading4"/>
       </w:pPr>
-      <w:bookmarkStart w:id="357" w:name="_Toc517305812"/>
-      <w:bookmarkStart w:id="358" w:name="_Toc517345050"/>
-      <w:bookmarkStart w:id="359" w:name="_Toc517355013"/>
-      <w:bookmarkStart w:id="360" w:name="_Toc8513489"/>
+      <w:bookmarkStart w:id="358" w:name="_Toc517305812"/>
+      <w:bookmarkStart w:id="359" w:name="_Toc517345050"/>
+      <w:bookmarkStart w:id="360" w:name="_Toc517355013"/>
+      <w:bookmarkStart w:id="361" w:name="_Toc8513489"/>
       <w:r>
         <w:t>Configuring GPO settings</w:t>
       </w:r>
-      <w:bookmarkEnd w:id="357"/>
       <w:bookmarkEnd w:id="358"/>
       <w:bookmarkEnd w:id="359"/>
       <w:bookmarkEnd w:id="360"/>
+      <w:bookmarkEnd w:id="361"/>
     </w:p>
     <w:p>
       <w:r>
@@ -16225,17 +16274,17 @@
       <w:pPr>
         <w:pStyle w:val="Heading4"/>
       </w:pPr>
-      <w:bookmarkStart w:id="361" w:name="_Toc517305813"/>
-      <w:bookmarkStart w:id="362" w:name="_Toc517345051"/>
-      <w:bookmarkStart w:id="363" w:name="_Toc517355014"/>
-      <w:bookmarkStart w:id="364" w:name="_Toc8513490"/>
+      <w:bookmarkStart w:id="362" w:name="_Toc517305813"/>
+      <w:bookmarkStart w:id="363" w:name="_Toc517345051"/>
+      <w:bookmarkStart w:id="364" w:name="_Toc517355014"/>
+      <w:bookmarkStart w:id="365" w:name="_Toc8513490"/>
       <w:r>
         <w:t>Configuring GPO Security Filtering</w:t>
       </w:r>
-      <w:bookmarkEnd w:id="361"/>
       <w:bookmarkEnd w:id="362"/>
       <w:bookmarkEnd w:id="363"/>
       <w:bookmarkEnd w:id="364"/>
+      <w:bookmarkEnd w:id="365"/>
     </w:p>
     <w:p>
       <w:r>
@@ -18452,12 +18501,12 @@
           <w:lang w:val="en-GB"/>
         </w:rPr>
       </w:pPr>
-      <w:bookmarkStart w:id="365" w:name="_Toc517305814"/>
-      <w:bookmarkStart w:id="366" w:name="_Toc517345052"/>
-      <w:bookmarkStart w:id="367" w:name="_Toc517355015"/>
-      <w:bookmarkStart w:id="368" w:name="_Toc8513491"/>
-      <w:bookmarkEnd w:id="347"/>
+      <w:bookmarkStart w:id="366" w:name="_Toc517305814"/>
+      <w:bookmarkStart w:id="367" w:name="_Toc517345052"/>
+      <w:bookmarkStart w:id="368" w:name="_Toc517355015"/>
+      <w:bookmarkStart w:id="369" w:name="_Toc8513491"/>
       <w:bookmarkEnd w:id="348"/>
+      <w:bookmarkEnd w:id="349"/>
       <w:r>
         <w:rPr>
           <w:lang w:val="en-GB"/>
@@ -18506,10 +18555,10 @@
         </w:rPr>
         <w:t>ollector</w:t>
       </w:r>
-      <w:bookmarkEnd w:id="365"/>
       <w:bookmarkEnd w:id="366"/>
       <w:bookmarkEnd w:id="367"/>
       <w:bookmarkEnd w:id="368"/>
+      <w:bookmarkEnd w:id="369"/>
     </w:p>
     <w:p>
       <w:pPr>
@@ -18988,14 +19037,14 @@
       <w:pPr>
         <w:pStyle w:val="Heading2"/>
       </w:pPr>
-      <w:bookmarkStart w:id="369" w:name="_Toc517122925"/>
-      <w:bookmarkStart w:id="370" w:name="_Toc517122982"/>
-      <w:bookmarkStart w:id="371" w:name="_Toc517123690"/>
-      <w:bookmarkStart w:id="372" w:name="_Toc517123655"/>
-      <w:bookmarkStart w:id="373" w:name="_Toc517305815"/>
-      <w:bookmarkStart w:id="374" w:name="_Toc517345053"/>
-      <w:bookmarkStart w:id="375" w:name="_Toc517355016"/>
-      <w:bookmarkStart w:id="376" w:name="_Toc8513492"/>
+      <w:bookmarkStart w:id="370" w:name="_Toc517122925"/>
+      <w:bookmarkStart w:id="371" w:name="_Toc517122982"/>
+      <w:bookmarkStart w:id="372" w:name="_Toc517123690"/>
+      <w:bookmarkStart w:id="373" w:name="_Toc517123655"/>
+      <w:bookmarkStart w:id="374" w:name="_Toc517305815"/>
+      <w:bookmarkStart w:id="375" w:name="_Toc517345053"/>
+      <w:bookmarkStart w:id="376" w:name="_Toc517355016"/>
+      <w:bookmarkStart w:id="377" w:name="_Toc8513492"/>
       <w:r>
         <w:lastRenderedPageBreak/>
         <w:t>Evaluating results and t</w:t>
@@ -19003,12 +19052,11 @@
       <w:r>
         <w:t>uning the rule set</w:t>
       </w:r>
-      <w:bookmarkEnd w:id="334"/>
       <w:bookmarkEnd w:id="335"/>
       <w:bookmarkEnd w:id="336"/>
       <w:bookmarkEnd w:id="337"/>
       <w:bookmarkEnd w:id="338"/>
-      <w:bookmarkEnd w:id="369"/>
+      <w:bookmarkEnd w:id="339"/>
       <w:bookmarkEnd w:id="370"/>
       <w:bookmarkEnd w:id="371"/>
       <w:bookmarkEnd w:id="372"/>
@@ -19016,6 +19064,7 @@
       <w:bookmarkEnd w:id="374"/>
       <w:bookmarkEnd w:id="375"/>
       <w:bookmarkEnd w:id="376"/>
+      <w:bookmarkEnd w:id="377"/>
     </w:p>
     <w:p>
       <w:r>
@@ -19426,23 +19475,22 @@
       <w:pPr>
         <w:pStyle w:val="Heading3"/>
       </w:pPr>
-      <w:bookmarkStart w:id="377" w:name="_Toc516747961"/>
-      <w:bookmarkStart w:id="378" w:name="_Toc516750224"/>
-      <w:bookmarkStart w:id="379" w:name="_Toc516751649"/>
-      <w:bookmarkStart w:id="380" w:name="_Toc516752618"/>
-      <w:bookmarkStart w:id="381" w:name="_Toc517122926"/>
-      <w:bookmarkStart w:id="382" w:name="_Toc517122983"/>
-      <w:bookmarkStart w:id="383" w:name="_Toc517123691"/>
-      <w:bookmarkStart w:id="384" w:name="_Toc517123656"/>
-      <w:bookmarkStart w:id="385" w:name="_Toc517305816"/>
-      <w:bookmarkStart w:id="386" w:name="_Toc517345054"/>
-      <w:bookmarkStart w:id="387" w:name="_Toc517355017"/>
-      <w:bookmarkStart w:id="388" w:name="_Toc8513493"/>
+      <w:bookmarkStart w:id="378" w:name="_Toc516747961"/>
+      <w:bookmarkStart w:id="379" w:name="_Toc516750224"/>
+      <w:bookmarkStart w:id="380" w:name="_Toc516751649"/>
+      <w:bookmarkStart w:id="381" w:name="_Toc516752618"/>
+      <w:bookmarkStart w:id="382" w:name="_Toc517122926"/>
+      <w:bookmarkStart w:id="383" w:name="_Toc517122983"/>
+      <w:bookmarkStart w:id="384" w:name="_Toc517123691"/>
+      <w:bookmarkStart w:id="385" w:name="_Toc517123656"/>
+      <w:bookmarkStart w:id="386" w:name="_Toc517305816"/>
+      <w:bookmarkStart w:id="387" w:name="_Toc517345054"/>
+      <w:bookmarkStart w:id="388" w:name="_Toc517355017"/>
+      <w:bookmarkStart w:id="389" w:name="_Toc8513493"/>
       <w:r>
         <w:lastRenderedPageBreak/>
         <w:t>Using Get-AppLockerEvents.ps1</w:t>
       </w:r>
-      <w:bookmarkEnd w:id="377"/>
       <w:bookmarkEnd w:id="378"/>
       <w:bookmarkEnd w:id="379"/>
       <w:bookmarkEnd w:id="380"/>
@@ -19454,6 +19502,7 @@
       <w:bookmarkEnd w:id="386"/>
       <w:bookmarkEnd w:id="387"/>
       <w:bookmarkEnd w:id="388"/>
+      <w:bookmarkEnd w:id="389"/>
     </w:p>
     <w:p>
       <w:r>
@@ -19551,9 +19600,9 @@
         </w:pBdr>
         <w:ind w:left="547" w:right="547"/>
       </w:pPr>
-      <w:bookmarkStart w:id="389" w:name="_Toc517305817"/>
-      <w:bookmarkStart w:id="390" w:name="_Toc517345055"/>
-      <w:bookmarkStart w:id="391" w:name="_Toc517355018"/>
+      <w:bookmarkStart w:id="390" w:name="_Toc517305817"/>
+      <w:bookmarkStart w:id="391" w:name="_Toc517345055"/>
+      <w:bookmarkStart w:id="392" w:name="_Toc517355018"/>
       <w:r>
         <w:rPr>
           <w:smallCaps/>
@@ -19576,14 +19625,14 @@
       <w:pPr>
         <w:pStyle w:val="Heading4"/>
       </w:pPr>
-      <w:bookmarkStart w:id="392" w:name="_Toc8513494"/>
+      <w:bookmarkStart w:id="393" w:name="_Toc8513494"/>
       <w:r>
         <w:t>Get-AppLockerEvents.ps1 to Excel</w:t>
       </w:r>
-      <w:bookmarkEnd w:id="389"/>
       <w:bookmarkEnd w:id="390"/>
       <w:bookmarkEnd w:id="391"/>
       <w:bookmarkEnd w:id="392"/>
+      <w:bookmarkEnd w:id="393"/>
     </w:p>
     <w:p>
       <w:r>
@@ -19594,10 +19643,10 @@
       <w:pPr>
         <w:pStyle w:val="Heading4"/>
       </w:pPr>
-      <w:bookmarkStart w:id="393" w:name="_Toc517305818"/>
-      <w:bookmarkStart w:id="394" w:name="_Toc517345056"/>
-      <w:bookmarkStart w:id="395" w:name="_Toc517355019"/>
-      <w:bookmarkStart w:id="396" w:name="_Toc8513495"/>
+      <w:bookmarkStart w:id="394" w:name="_Toc517305818"/>
+      <w:bookmarkStart w:id="395" w:name="_Toc517345056"/>
+      <w:bookmarkStart w:id="396" w:name="_Toc517355019"/>
+      <w:bookmarkStart w:id="397" w:name="_Toc8513495"/>
       <w:r>
         <w:t>Get-AppLockerEvents.ps1</w:t>
       </w:r>
@@ -19613,10 +19662,10 @@
       <w:r>
         <w:t>output</w:t>
       </w:r>
-      <w:bookmarkEnd w:id="393"/>
       <w:bookmarkEnd w:id="394"/>
       <w:bookmarkEnd w:id="395"/>
       <w:bookmarkEnd w:id="396"/>
+      <w:bookmarkEnd w:id="397"/>
     </w:p>
     <w:p>
       <w:r>
@@ -19761,7 +19810,7 @@
       <w:pPr>
         <w:pStyle w:val="Heading4"/>
       </w:pPr>
-      <w:bookmarkStart w:id="397" w:name="_Toc8513496"/>
+      <w:bookmarkStart w:id="398" w:name="_Toc8513496"/>
       <w:r>
         <w:t xml:space="preserve">Get-AppLockerEvents.ps1’s </w:t>
       </w:r>
@@ -19782,7 +19831,7 @@
       <w:r>
         <w:t xml:space="preserve"> output</w:t>
       </w:r>
-      <w:bookmarkEnd w:id="397"/>
+      <w:bookmarkEnd w:id="398"/>
     </w:p>
     <w:p>
       <w:r>
@@ -20212,18 +20261,18 @@
       <w:pPr>
         <w:pStyle w:val="Heading4"/>
       </w:pPr>
-      <w:bookmarkStart w:id="398" w:name="_Toc517305819"/>
-      <w:bookmarkStart w:id="399" w:name="_Toc517345057"/>
-      <w:bookmarkStart w:id="400" w:name="_Toc517355020"/>
-      <w:bookmarkStart w:id="401" w:name="_Toc8513497"/>
+      <w:bookmarkStart w:id="399" w:name="_Toc517305819"/>
+      <w:bookmarkStart w:id="400" w:name="_Toc517345057"/>
+      <w:bookmarkStart w:id="401" w:name="_Toc517355020"/>
+      <w:bookmarkStart w:id="402" w:name="_Toc8513497"/>
       <w:r>
         <w:lastRenderedPageBreak/>
         <w:t>Event data and synthesized data</w:t>
       </w:r>
-      <w:bookmarkEnd w:id="398"/>
       <w:bookmarkEnd w:id="399"/>
       <w:bookmarkEnd w:id="400"/>
       <w:bookmarkEnd w:id="401"/>
+      <w:bookmarkEnd w:id="402"/>
     </w:p>
     <w:p>
       <w:r>
@@ -21239,10 +21288,10 @@
                   <v:path o:extrusionok="f" gradientshapeok="t" o:connecttype="rect"/>
                   <o:lock v:ext="edit" aspectratio="t"/>
                 </v:shapetype>
-                <v:shape id="_x0000_i1025" type="#_x0000_t75" style="width:194.25pt;height:341.25pt" o:ole="">
+                <v:shape id="_x0000_i1025" type="#_x0000_t75" style="width:194.25pt;height:341pt" o:ole="">
                   <v:imagedata r:id="rId34" o:title=""/>
                 </v:shape>
-                <o:OLEObject Type="Embed" ProgID="PBrush" ShapeID="_x0000_i1025" DrawAspect="Content" ObjectID="_1619294438" r:id="rId35"/>
+                <o:OLEObject Type="Embed" ProgID="PBrush" ShapeID="_x0000_i1025" DrawAspect="Content" ObjectID="_1620000782" r:id="rId35"/>
               </w:object>
             </w:r>
           </w:p>
@@ -21581,17 +21630,17 @@
       <w:pPr>
         <w:pStyle w:val="Heading4"/>
       </w:pPr>
-      <w:bookmarkStart w:id="402" w:name="_Toc517305820"/>
-      <w:bookmarkStart w:id="403" w:name="_Toc517345058"/>
-      <w:bookmarkStart w:id="404" w:name="_Toc517355021"/>
-      <w:bookmarkStart w:id="405" w:name="_Toc8513498"/>
+      <w:bookmarkStart w:id="403" w:name="_Toc517305820"/>
+      <w:bookmarkStart w:id="404" w:name="_Toc517345058"/>
+      <w:bookmarkStart w:id="405" w:name="_Toc517355021"/>
+      <w:bookmarkStart w:id="406" w:name="_Toc8513498"/>
       <w:r>
         <w:t>Event types and sources</w:t>
       </w:r>
-      <w:bookmarkEnd w:id="402"/>
       <w:bookmarkEnd w:id="403"/>
       <w:bookmarkEnd w:id="404"/>
       <w:bookmarkEnd w:id="405"/>
+      <w:bookmarkEnd w:id="406"/>
     </w:p>
     <w:p>
       <w:r>
@@ -21765,17 +21814,17 @@
       <w:pPr>
         <w:pStyle w:val="Heading4"/>
       </w:pPr>
-      <w:bookmarkStart w:id="406" w:name="_Toc517305821"/>
-      <w:bookmarkStart w:id="407" w:name="_Toc517345059"/>
-      <w:bookmarkStart w:id="408" w:name="_Toc517355022"/>
-      <w:bookmarkStart w:id="409" w:name="_Toc8513499"/>
+      <w:bookmarkStart w:id="407" w:name="_Toc517305821"/>
+      <w:bookmarkStart w:id="408" w:name="_Toc517345059"/>
+      <w:bookmarkStart w:id="409" w:name="_Toc517355022"/>
+      <w:bookmarkStart w:id="410" w:name="_Toc8513499"/>
       <w:r>
         <w:t>“Noise” events and “filtered machines”</w:t>
       </w:r>
-      <w:bookmarkEnd w:id="406"/>
       <w:bookmarkEnd w:id="407"/>
       <w:bookmarkEnd w:id="408"/>
       <w:bookmarkEnd w:id="409"/>
+      <w:bookmarkEnd w:id="410"/>
     </w:p>
     <w:p>
       <w:r>
@@ -21864,7 +21913,7 @@
       <w:r>
         <w:t>, so you should just ignore those events</w:t>
       </w:r>
-      <w:bookmarkStart w:id="410" w:name="_Hlk517161648"/>
+      <w:bookmarkStart w:id="411" w:name="_Hlk517161648"/>
       <w:r>
         <w:t>.</w:t>
       </w:r>
@@ -21889,7 +21938,7 @@
         <w:t xml:space="preserve"> on the command line.</w:t>
       </w:r>
     </w:p>
-    <w:bookmarkEnd w:id="410"/>
+    <w:bookmarkEnd w:id="411"/>
     <w:p>
       <w:r>
         <w:t>When you have configured Windows Event Forwarding</w:t>
@@ -21973,22 +22022,21 @@
       <w:pPr>
         <w:pStyle w:val="Heading3"/>
       </w:pPr>
-      <w:bookmarkStart w:id="411" w:name="_Toc516747962"/>
-      <w:bookmarkStart w:id="412" w:name="_Toc516750225"/>
-      <w:bookmarkStart w:id="413" w:name="_Toc516751650"/>
-      <w:bookmarkStart w:id="414" w:name="_Toc516752619"/>
-      <w:bookmarkStart w:id="415" w:name="_Toc517122927"/>
-      <w:bookmarkStart w:id="416" w:name="_Toc517122984"/>
-      <w:bookmarkStart w:id="417" w:name="_Toc517123692"/>
-      <w:bookmarkStart w:id="418" w:name="_Toc517123657"/>
-      <w:bookmarkStart w:id="419" w:name="_Toc517305822"/>
-      <w:bookmarkStart w:id="420" w:name="_Toc517345060"/>
-      <w:bookmarkStart w:id="421" w:name="_Toc517355023"/>
-      <w:bookmarkStart w:id="422" w:name="_Toc8513500"/>
+      <w:bookmarkStart w:id="412" w:name="_Toc516747962"/>
+      <w:bookmarkStart w:id="413" w:name="_Toc516750225"/>
+      <w:bookmarkStart w:id="414" w:name="_Toc516751650"/>
+      <w:bookmarkStart w:id="415" w:name="_Toc516752619"/>
+      <w:bookmarkStart w:id="416" w:name="_Toc517122927"/>
+      <w:bookmarkStart w:id="417" w:name="_Toc517122984"/>
+      <w:bookmarkStart w:id="418" w:name="_Toc517123692"/>
+      <w:bookmarkStart w:id="419" w:name="_Toc517123657"/>
+      <w:bookmarkStart w:id="420" w:name="_Toc517305822"/>
+      <w:bookmarkStart w:id="421" w:name="_Toc517345060"/>
+      <w:bookmarkStart w:id="422" w:name="_Toc517355023"/>
+      <w:bookmarkStart w:id="423" w:name="_Toc8513500"/>
       <w:r>
         <w:t>Using Save-WEFEvents.ps1</w:t>
       </w:r>
-      <w:bookmarkEnd w:id="411"/>
       <w:bookmarkEnd w:id="412"/>
       <w:bookmarkEnd w:id="413"/>
       <w:bookmarkEnd w:id="414"/>
@@ -22000,6 +22048,7 @@
       <w:bookmarkEnd w:id="420"/>
       <w:bookmarkEnd w:id="421"/>
       <w:bookmarkEnd w:id="422"/>
+      <w:bookmarkEnd w:id="423"/>
     </w:p>
     <w:p>
       <w:r>
@@ -22264,22 +22313,21 @@
       <w:pPr>
         <w:pStyle w:val="Heading3"/>
       </w:pPr>
-      <w:bookmarkStart w:id="423" w:name="_Toc516747963"/>
-      <w:bookmarkStart w:id="424" w:name="_Toc516750226"/>
-      <w:bookmarkStart w:id="425" w:name="_Toc516751651"/>
-      <w:bookmarkStart w:id="426" w:name="_Toc516752620"/>
-      <w:bookmarkStart w:id="427" w:name="_Toc517122928"/>
-      <w:bookmarkStart w:id="428" w:name="_Toc517122985"/>
-      <w:bookmarkStart w:id="429" w:name="_Toc517123693"/>
-      <w:bookmarkStart w:id="430" w:name="_Toc517123658"/>
-      <w:bookmarkStart w:id="431" w:name="_Toc517305823"/>
-      <w:bookmarkStart w:id="432" w:name="_Toc517345061"/>
-      <w:bookmarkStart w:id="433" w:name="_Toc517355024"/>
-      <w:bookmarkStart w:id="434" w:name="_Toc8513501"/>
+      <w:bookmarkStart w:id="424" w:name="_Toc516747963"/>
+      <w:bookmarkStart w:id="425" w:name="_Toc516750226"/>
+      <w:bookmarkStart w:id="426" w:name="_Toc516751651"/>
+      <w:bookmarkStart w:id="427" w:name="_Toc516752620"/>
+      <w:bookmarkStart w:id="428" w:name="_Toc517122928"/>
+      <w:bookmarkStart w:id="429" w:name="_Toc517122985"/>
+      <w:bookmarkStart w:id="430" w:name="_Toc517123693"/>
+      <w:bookmarkStart w:id="431" w:name="_Toc517123658"/>
+      <w:bookmarkStart w:id="432" w:name="_Toc517305823"/>
+      <w:bookmarkStart w:id="433" w:name="_Toc517345061"/>
+      <w:bookmarkStart w:id="434" w:name="_Toc517355024"/>
+      <w:bookmarkStart w:id="435" w:name="_Toc8513501"/>
       <w:r>
         <w:t>Using Generate-EventWorkbook.ps1</w:t>
       </w:r>
-      <w:bookmarkEnd w:id="423"/>
       <w:bookmarkEnd w:id="424"/>
       <w:bookmarkEnd w:id="425"/>
       <w:bookmarkEnd w:id="426"/>
@@ -22291,6 +22339,7 @@
       <w:bookmarkEnd w:id="432"/>
       <w:bookmarkEnd w:id="433"/>
       <w:bookmarkEnd w:id="434"/>
+      <w:bookmarkEnd w:id="435"/>
     </w:p>
     <w:p>
       <w:r>
@@ -22870,12 +22919,12 @@
       <w:pPr>
         <w:pStyle w:val="Heading3"/>
       </w:pPr>
-      <w:bookmarkStart w:id="435" w:name="_Toc8513502"/>
+      <w:bookmarkStart w:id="436" w:name="_Toc8513502"/>
       <w:proofErr w:type="gramStart"/>
       <w:r>
         <w:t>Making adjustments</w:t>
       </w:r>
-      <w:bookmarkEnd w:id="435"/>
+      <w:bookmarkEnd w:id="436"/>
       <w:proofErr w:type="gramEnd"/>
       <w:r>
         <w:t xml:space="preserve"> </w:t>
@@ -22967,14 +23016,14 @@
       <w:pPr>
         <w:pStyle w:val="Heading4"/>
       </w:pPr>
-      <w:bookmarkStart w:id="436" w:name="_Toc8513503"/>
+      <w:bookmarkStart w:id="437" w:name="_Toc8513503"/>
       <w:r>
         <w:t>Altering</w:t>
       </w:r>
       <w:r>
         <w:t xml:space="preserve"> the program</w:t>
       </w:r>
-      <w:bookmarkEnd w:id="436"/>
+      <w:bookmarkEnd w:id="437"/>
     </w:p>
     <w:p>
       <w:r>
@@ -23326,14 +23375,14 @@
       <w:pPr>
         <w:pStyle w:val="Heading4"/>
       </w:pPr>
-      <w:bookmarkStart w:id="437" w:name="_Toc8513504"/>
+      <w:bookmarkStart w:id="438" w:name="_Toc8513504"/>
       <w:r>
         <w:t xml:space="preserve">Customizing </w:t>
       </w:r>
       <w:r>
         <w:t>the rules</w:t>
       </w:r>
-      <w:bookmarkEnd w:id="437"/>
+      <w:bookmarkEnd w:id="438"/>
     </w:p>
     <w:p>
       <w:r>
@@ -23656,23 +23705,22 @@
       <w:pPr>
         <w:pStyle w:val="Heading2"/>
       </w:pPr>
-      <w:bookmarkStart w:id="438" w:name="_Toc516215505"/>
-      <w:bookmarkStart w:id="439" w:name="_Toc516747964"/>
-      <w:bookmarkStart w:id="440" w:name="_Toc516750227"/>
-      <w:bookmarkStart w:id="441" w:name="_Toc516751652"/>
-      <w:bookmarkStart w:id="442" w:name="_Toc516752621"/>
-      <w:bookmarkStart w:id="443" w:name="_Toc517122929"/>
-      <w:bookmarkStart w:id="444" w:name="_Toc517122986"/>
-      <w:bookmarkStart w:id="445" w:name="_Toc517123694"/>
-      <w:bookmarkStart w:id="446" w:name="_Toc517123659"/>
-      <w:bookmarkStart w:id="447" w:name="_Toc517305824"/>
-      <w:bookmarkStart w:id="448" w:name="_Toc517345062"/>
-      <w:bookmarkStart w:id="449" w:name="_Toc517355025"/>
-      <w:bookmarkStart w:id="450" w:name="_Toc8513505"/>
+      <w:bookmarkStart w:id="439" w:name="_Toc516215505"/>
+      <w:bookmarkStart w:id="440" w:name="_Toc516747964"/>
+      <w:bookmarkStart w:id="441" w:name="_Toc516750227"/>
+      <w:bookmarkStart w:id="442" w:name="_Toc516751652"/>
+      <w:bookmarkStart w:id="443" w:name="_Toc516752621"/>
+      <w:bookmarkStart w:id="444" w:name="_Toc517122929"/>
+      <w:bookmarkStart w:id="445" w:name="_Toc517122986"/>
+      <w:bookmarkStart w:id="446" w:name="_Toc517123694"/>
+      <w:bookmarkStart w:id="447" w:name="_Toc517123659"/>
+      <w:bookmarkStart w:id="448" w:name="_Toc517305824"/>
+      <w:bookmarkStart w:id="449" w:name="_Toc517345062"/>
+      <w:bookmarkStart w:id="450" w:name="_Toc517355025"/>
+      <w:bookmarkStart w:id="451" w:name="_Toc8513505"/>
       <w:r>
         <w:t>Whitelisting beyond AppLocker</w:t>
       </w:r>
-      <w:bookmarkEnd w:id="438"/>
       <w:bookmarkEnd w:id="439"/>
       <w:bookmarkEnd w:id="440"/>
       <w:bookmarkEnd w:id="441"/>
@@ -23685,6 +23733,7 @@
       <w:bookmarkEnd w:id="448"/>
       <w:bookmarkEnd w:id="449"/>
       <w:bookmarkEnd w:id="450"/>
+      <w:bookmarkEnd w:id="451"/>
     </w:p>
     <w:p>
       <w:r>
@@ -23706,25 +23755,24 @@
       <w:pPr>
         <w:pStyle w:val="Heading3"/>
       </w:pPr>
-      <w:bookmarkStart w:id="451" w:name="_Toc516747965"/>
-      <w:bookmarkStart w:id="452" w:name="_Toc516750228"/>
-      <w:bookmarkStart w:id="453" w:name="_Toc516751653"/>
-      <w:bookmarkStart w:id="454" w:name="_Toc516752622"/>
-      <w:bookmarkStart w:id="455" w:name="_Toc517122930"/>
-      <w:bookmarkStart w:id="456" w:name="_Toc517122987"/>
-      <w:bookmarkStart w:id="457" w:name="_Toc517123695"/>
-      <w:bookmarkStart w:id="458" w:name="_Toc517123660"/>
-      <w:bookmarkStart w:id="459" w:name="_Toc517305825"/>
-      <w:bookmarkStart w:id="460" w:name="_Toc517345063"/>
-      <w:bookmarkStart w:id="461" w:name="_Toc517355026"/>
-      <w:bookmarkStart w:id="462" w:name="_Toc8513506"/>
+      <w:bookmarkStart w:id="452" w:name="_Toc516747965"/>
+      <w:bookmarkStart w:id="453" w:name="_Toc516750228"/>
+      <w:bookmarkStart w:id="454" w:name="_Toc516751653"/>
+      <w:bookmarkStart w:id="455" w:name="_Toc516752622"/>
+      <w:bookmarkStart w:id="456" w:name="_Toc517122930"/>
+      <w:bookmarkStart w:id="457" w:name="_Toc517122987"/>
+      <w:bookmarkStart w:id="458" w:name="_Toc517123695"/>
+      <w:bookmarkStart w:id="459" w:name="_Toc517123660"/>
+      <w:bookmarkStart w:id="460" w:name="_Toc517305825"/>
+      <w:bookmarkStart w:id="461" w:name="_Toc517345063"/>
+      <w:bookmarkStart w:id="462" w:name="_Toc517355026"/>
+      <w:bookmarkStart w:id="463" w:name="_Toc8513506"/>
       <w:r>
         <w:t xml:space="preserve">Microsoft </w:t>
       </w:r>
       <w:r>
         <w:t>Office macros</w:t>
       </w:r>
-      <w:bookmarkEnd w:id="451"/>
       <w:bookmarkEnd w:id="452"/>
       <w:bookmarkEnd w:id="453"/>
       <w:bookmarkEnd w:id="454"/>
@@ -23736,6 +23784,7 @@
       <w:bookmarkEnd w:id="460"/>
       <w:bookmarkEnd w:id="461"/>
       <w:bookmarkEnd w:id="462"/>
+      <w:bookmarkEnd w:id="463"/>
     </w:p>
     <w:p>
       <w:r>
@@ -24032,20 +24081,20 @@
       <w:pPr>
         <w:pStyle w:val="Heading4"/>
       </w:pPr>
-      <w:bookmarkStart w:id="463" w:name="_Toc517305826"/>
-      <w:bookmarkStart w:id="464" w:name="_Toc517345064"/>
-      <w:bookmarkStart w:id="465" w:name="_Toc517355027"/>
-      <w:bookmarkStart w:id="466" w:name="_Toc8513507"/>
+      <w:bookmarkStart w:id="464" w:name="_Toc517305826"/>
+      <w:bookmarkStart w:id="465" w:name="_Toc517345064"/>
+      <w:bookmarkStart w:id="466" w:name="_Toc517355027"/>
+      <w:bookmarkStart w:id="467" w:name="_Toc8513507"/>
       <w:r>
         <w:t>Macros e</w:t>
       </w:r>
       <w:r>
         <w:t>mbedded in a Word, Excel, or PowerPoint document</w:t>
       </w:r>
-      <w:bookmarkEnd w:id="463"/>
       <w:bookmarkEnd w:id="464"/>
       <w:bookmarkEnd w:id="465"/>
       <w:bookmarkEnd w:id="466"/>
+      <w:bookmarkEnd w:id="467"/>
     </w:p>
     <w:p>
       <w:r>
@@ -24705,18 +24754,18 @@
       <w:pPr>
         <w:pStyle w:val="Heading4"/>
       </w:pPr>
-      <w:bookmarkStart w:id="467" w:name="_Toc517305827"/>
-      <w:bookmarkStart w:id="468" w:name="_Toc517345065"/>
-      <w:bookmarkStart w:id="469" w:name="_Toc517355028"/>
-      <w:bookmarkStart w:id="470" w:name="_Toc8513508"/>
+      <w:bookmarkStart w:id="468" w:name="_Toc517305827"/>
+      <w:bookmarkStart w:id="469" w:name="_Toc517345065"/>
+      <w:bookmarkStart w:id="470" w:name="_Toc517355028"/>
+      <w:bookmarkStart w:id="471" w:name="_Toc8513508"/>
       <w:r>
         <w:lastRenderedPageBreak/>
         <w:t>User-defined macros stored in the user’s profile</w:t>
       </w:r>
-      <w:bookmarkEnd w:id="467"/>
       <w:bookmarkEnd w:id="468"/>
       <w:bookmarkEnd w:id="469"/>
       <w:bookmarkEnd w:id="470"/>
+      <w:bookmarkEnd w:id="471"/>
     </w:p>
     <w:p>
       <w:r>
@@ -24899,10 +24948,10 @@
       <w:pPr>
         <w:pStyle w:val="Heading4"/>
       </w:pPr>
-      <w:bookmarkStart w:id="471" w:name="_Toc517305828"/>
-      <w:bookmarkStart w:id="472" w:name="_Toc517345066"/>
-      <w:bookmarkStart w:id="473" w:name="_Toc517355029"/>
-      <w:bookmarkStart w:id="474" w:name="_Toc8513509"/>
+      <w:bookmarkStart w:id="472" w:name="_Toc517305828"/>
+      <w:bookmarkStart w:id="473" w:name="_Toc517345066"/>
+      <w:bookmarkStart w:id="474" w:name="_Toc517355029"/>
+      <w:bookmarkStart w:id="475" w:name="_Toc8513509"/>
       <w:r>
         <w:t>The</w:t>
       </w:r>
@@ -24918,10 +24967,10 @@
       <w:r>
         <w:t>”</w:t>
       </w:r>
-      <w:bookmarkEnd w:id="471"/>
       <w:bookmarkEnd w:id="472"/>
       <w:bookmarkEnd w:id="473"/>
       <w:bookmarkEnd w:id="474"/>
+      <w:bookmarkEnd w:id="475"/>
     </w:p>
     <w:p>
       <w:r>
@@ -25013,25 +25062,24 @@
       <w:pPr>
         <w:pStyle w:val="Heading3"/>
       </w:pPr>
-      <w:bookmarkStart w:id="475" w:name="_Toc516747966"/>
-      <w:bookmarkStart w:id="476" w:name="_Toc516750229"/>
-      <w:bookmarkStart w:id="477" w:name="_Toc516751654"/>
-      <w:bookmarkStart w:id="478" w:name="_Toc516752623"/>
-      <w:bookmarkStart w:id="479" w:name="_Toc517122931"/>
-      <w:bookmarkStart w:id="480" w:name="_Toc517122988"/>
-      <w:bookmarkStart w:id="481" w:name="_Toc517123696"/>
-      <w:bookmarkStart w:id="482" w:name="_Toc517123661"/>
-      <w:bookmarkStart w:id="483" w:name="_Toc517305829"/>
-      <w:bookmarkStart w:id="484" w:name="_Toc517345067"/>
-      <w:bookmarkStart w:id="485" w:name="_Toc517355030"/>
-      <w:bookmarkStart w:id="486" w:name="_Toc8513510"/>
+      <w:bookmarkStart w:id="476" w:name="_Toc516747966"/>
+      <w:bookmarkStart w:id="477" w:name="_Toc516750229"/>
+      <w:bookmarkStart w:id="478" w:name="_Toc516751654"/>
+      <w:bookmarkStart w:id="479" w:name="_Toc516752623"/>
+      <w:bookmarkStart w:id="480" w:name="_Toc517122931"/>
+      <w:bookmarkStart w:id="481" w:name="_Toc517122988"/>
+      <w:bookmarkStart w:id="482" w:name="_Toc517123696"/>
+      <w:bookmarkStart w:id="483" w:name="_Toc517123661"/>
+      <w:bookmarkStart w:id="484" w:name="_Toc517305829"/>
+      <w:bookmarkStart w:id="485" w:name="_Toc517345067"/>
+      <w:bookmarkStart w:id="486" w:name="_Toc517355030"/>
+      <w:bookmarkStart w:id="487" w:name="_Toc8513510"/>
       <w:r>
         <w:t>Oracle Java</w:t>
       </w:r>
       <w:r>
         <w:t xml:space="preserve"> and other programming platforms</w:t>
       </w:r>
-      <w:bookmarkEnd w:id="475"/>
       <w:bookmarkEnd w:id="476"/>
       <w:bookmarkEnd w:id="477"/>
       <w:bookmarkEnd w:id="478"/>
@@ -25043,6 +25091,7 @@
       <w:bookmarkEnd w:id="484"/>
       <w:bookmarkEnd w:id="485"/>
       <w:bookmarkEnd w:id="486"/>
+      <w:bookmarkEnd w:id="487"/>
     </w:p>
     <w:p>
       <w:r>
@@ -25203,6 +25252,7 @@
           <w:numId w:val="3"/>
         </w:numPr>
       </w:pPr>
+      <w:commentRangeStart w:id="488"/>
       <w:r>
         <w:t xml:space="preserve">See whether the tool offers its own </w:t>
       </w:r>
@@ -25212,29 +25262,34 @@
       <w:r>
         <w:t xml:space="preserve"> to restrict execution only to pre-approved content.</w:t>
       </w:r>
+      <w:commentRangeEnd w:id="488"/>
+      <w:r>
+        <w:rPr>
+          <w:rStyle w:val="CommentReference"/>
+        </w:rPr>
+        <w:commentReference w:id="488"/>
+      </w:r>
     </w:p>
     <w:p>
       <w:pPr>
         <w:pStyle w:val="Heading3"/>
       </w:pPr>
-      <w:bookmarkStart w:id="487" w:name="_Toc516747967"/>
-      <w:bookmarkStart w:id="488" w:name="_Toc516750230"/>
-      <w:bookmarkStart w:id="489" w:name="_Toc516751655"/>
-      <w:bookmarkStart w:id="490" w:name="_Toc516752624"/>
-      <w:bookmarkStart w:id="491" w:name="_Toc517122932"/>
-      <w:bookmarkStart w:id="492" w:name="_Toc517122989"/>
-      <w:bookmarkStart w:id="493" w:name="_Toc517123697"/>
-      <w:bookmarkStart w:id="494" w:name="_Toc517123662"/>
-      <w:bookmarkStart w:id="495" w:name="_Toc517305830"/>
-      <w:bookmarkStart w:id="496" w:name="_Toc517345068"/>
-      <w:bookmarkStart w:id="497" w:name="_Toc517355031"/>
-      <w:bookmarkStart w:id="498" w:name="_Toc8513511"/>
+      <w:bookmarkStart w:id="489" w:name="_Toc516747967"/>
+      <w:bookmarkStart w:id="490" w:name="_Toc516750230"/>
+      <w:bookmarkStart w:id="491" w:name="_Toc516751655"/>
+      <w:bookmarkStart w:id="492" w:name="_Toc516752624"/>
+      <w:bookmarkStart w:id="493" w:name="_Toc517122932"/>
+      <w:bookmarkStart w:id="494" w:name="_Toc517122989"/>
+      <w:bookmarkStart w:id="495" w:name="_Toc517123697"/>
+      <w:bookmarkStart w:id="496" w:name="_Toc517123662"/>
+      <w:bookmarkStart w:id="497" w:name="_Toc517305830"/>
+      <w:bookmarkStart w:id="498" w:name="_Toc517345068"/>
+      <w:bookmarkStart w:id="499" w:name="_Toc517355031"/>
+      <w:bookmarkStart w:id="500" w:name="_Toc8513511"/>
       <w:r>
         <w:lastRenderedPageBreak/>
         <w:t>Unusual EXE/DLL combinations</w:t>
       </w:r>
-      <w:bookmarkEnd w:id="487"/>
-      <w:bookmarkEnd w:id="488"/>
       <w:bookmarkEnd w:id="489"/>
       <w:bookmarkEnd w:id="490"/>
       <w:bookmarkEnd w:id="491"/>
@@ -25245,6 +25300,8 @@
       <w:bookmarkEnd w:id="496"/>
       <w:bookmarkEnd w:id="497"/>
       <w:bookmarkEnd w:id="498"/>
+      <w:bookmarkEnd w:id="499"/>
+      <w:bookmarkEnd w:id="500"/>
     </w:p>
     <w:p>
       <w:r>
@@ -25346,25 +25403,23 @@
       <w:pPr>
         <w:pStyle w:val="Heading1"/>
       </w:pPr>
-      <w:bookmarkStart w:id="499" w:name="_Toc516215508"/>
-      <w:bookmarkStart w:id="500" w:name="_Toc516747968"/>
-      <w:bookmarkStart w:id="501" w:name="_Toc516750231"/>
-      <w:bookmarkStart w:id="502" w:name="_Toc516751656"/>
-      <w:bookmarkStart w:id="503" w:name="_Toc516752625"/>
-      <w:bookmarkStart w:id="504" w:name="_Toc517122933"/>
-      <w:bookmarkStart w:id="505" w:name="_Toc517122990"/>
-      <w:bookmarkStart w:id="506" w:name="_Toc517123698"/>
-      <w:bookmarkStart w:id="507" w:name="_Toc517123663"/>
-      <w:bookmarkStart w:id="508" w:name="_Toc517305831"/>
-      <w:bookmarkStart w:id="509" w:name="_Toc517345069"/>
-      <w:bookmarkStart w:id="510" w:name="_Toc517355032"/>
-      <w:bookmarkStart w:id="511" w:name="_Toc8513512"/>
+      <w:bookmarkStart w:id="501" w:name="_Toc516215508"/>
+      <w:bookmarkStart w:id="502" w:name="_Toc516747968"/>
+      <w:bookmarkStart w:id="503" w:name="_Toc516750231"/>
+      <w:bookmarkStart w:id="504" w:name="_Toc516751656"/>
+      <w:bookmarkStart w:id="505" w:name="_Toc516752625"/>
+      <w:bookmarkStart w:id="506" w:name="_Toc517122933"/>
+      <w:bookmarkStart w:id="507" w:name="_Toc517122990"/>
+      <w:bookmarkStart w:id="508" w:name="_Toc517123698"/>
+      <w:bookmarkStart w:id="509" w:name="_Toc517123663"/>
+      <w:bookmarkStart w:id="510" w:name="_Toc517305831"/>
+      <w:bookmarkStart w:id="511" w:name="_Toc517345069"/>
+      <w:bookmarkStart w:id="512" w:name="_Toc517355032"/>
+      <w:bookmarkStart w:id="513" w:name="_Toc8513512"/>
       <w:r>
         <w:lastRenderedPageBreak/>
         <w:t>Appendix A: Main script reference</w:t>
       </w:r>
-      <w:bookmarkEnd w:id="499"/>
-      <w:bookmarkEnd w:id="500"/>
       <w:bookmarkEnd w:id="501"/>
       <w:bookmarkEnd w:id="502"/>
       <w:bookmarkEnd w:id="503"/>
@@ -25376,62 +25431,62 @@
       <w:bookmarkEnd w:id="509"/>
       <w:bookmarkEnd w:id="510"/>
       <w:bookmarkEnd w:id="511"/>
-    </w:p>
-    <w:p>
-      <w:r>
-        <w:t xml:space="preserve">This appendix describes detailed usage for the </w:t>
-      </w:r>
-      <w:r>
-        <w:t>seven</w:t>
-      </w:r>
-      <w:r>
-        <w:t xml:space="preserve"> scripts in the </w:t>
-      </w:r>
-      <w:r>
-        <w:t>AaronLocker root directory. You can get the same information from within PowerShell using Get-Help</w:t>
-      </w:r>
-      <w:r>
-        <w:t>; for example</w:t>
-      </w:r>
-      <w:r>
-        <w:t>:</w:t>
-      </w:r>
-    </w:p>
-    <w:p>
-      <w:pPr>
-        <w:rPr>
-          <w:rFonts w:ascii="Consolas" w:hAnsi="Consolas"/>
-        </w:rPr>
-      </w:pPr>
-      <w:r>
-        <w:rPr>
-          <w:rFonts w:ascii="Consolas" w:hAnsi="Consolas"/>
-          <w:sz w:val="18"/>
-        </w:rPr>
-        <w:t>Get-Help .\Get-AppLockerEvents.ps1 -Detailed</w:t>
-      </w:r>
-    </w:p>
-    <w:p>
-      <w:pPr>
-        <w:pStyle w:val="Heading2"/>
-      </w:pPr>
-      <w:bookmarkStart w:id="512" w:name="_Toc516747969"/>
-      <w:bookmarkStart w:id="513" w:name="_Toc516750232"/>
-      <w:bookmarkStart w:id="514" w:name="_Toc516751657"/>
-      <w:bookmarkStart w:id="515" w:name="_Toc516752626"/>
-      <w:bookmarkStart w:id="516" w:name="_Toc517122934"/>
-      <w:bookmarkStart w:id="517" w:name="_Toc517122991"/>
-      <w:bookmarkStart w:id="518" w:name="_Toc517123699"/>
-      <w:bookmarkStart w:id="519" w:name="_Toc517123664"/>
-      <w:bookmarkStart w:id="520" w:name="_Toc517305832"/>
-      <w:bookmarkStart w:id="521" w:name="_Toc517345070"/>
-      <w:bookmarkStart w:id="522" w:name="_Toc517355033"/>
-      <w:bookmarkStart w:id="523" w:name="_Toc8513513"/>
-      <w:r>
-        <w:t>Create-Policies.ps1</w:t>
-      </w:r>
       <w:bookmarkEnd w:id="512"/>
       <w:bookmarkEnd w:id="513"/>
+    </w:p>
+    <w:p>
+      <w:r>
+        <w:t xml:space="preserve">This appendix describes detailed usage for the </w:t>
+      </w:r>
+      <w:r>
+        <w:t>seven</w:t>
+      </w:r>
+      <w:r>
+        <w:t xml:space="preserve"> scripts in the </w:t>
+      </w:r>
+      <w:r>
+        <w:t>AaronLocker root directory. You can get the same information from within PowerShell using Get-Help</w:t>
+      </w:r>
+      <w:r>
+        <w:t>; for example</w:t>
+      </w:r>
+      <w:r>
+        <w:t>:</w:t>
+      </w:r>
+    </w:p>
+    <w:p>
+      <w:pPr>
+        <w:rPr>
+          <w:rFonts w:ascii="Consolas" w:hAnsi="Consolas"/>
+        </w:rPr>
+      </w:pPr>
+      <w:r>
+        <w:rPr>
+          <w:rFonts w:ascii="Consolas" w:hAnsi="Consolas"/>
+          <w:sz w:val="18"/>
+        </w:rPr>
+        <w:t>Get-Help .\Get-AppLockerEvents.ps1 -Detailed</w:t>
+      </w:r>
+    </w:p>
+    <w:p>
+      <w:pPr>
+        <w:pStyle w:val="Heading2"/>
+      </w:pPr>
+      <w:bookmarkStart w:id="514" w:name="_Toc516747969"/>
+      <w:bookmarkStart w:id="515" w:name="_Toc516750232"/>
+      <w:bookmarkStart w:id="516" w:name="_Toc516751657"/>
+      <w:bookmarkStart w:id="517" w:name="_Toc516752626"/>
+      <w:bookmarkStart w:id="518" w:name="_Toc517122934"/>
+      <w:bookmarkStart w:id="519" w:name="_Toc517122991"/>
+      <w:bookmarkStart w:id="520" w:name="_Toc517123699"/>
+      <w:bookmarkStart w:id="521" w:name="_Toc517123664"/>
+      <w:bookmarkStart w:id="522" w:name="_Toc517305832"/>
+      <w:bookmarkStart w:id="523" w:name="_Toc517345070"/>
+      <w:bookmarkStart w:id="524" w:name="_Toc517355033"/>
+      <w:bookmarkStart w:id="525" w:name="_Toc8513513"/>
+      <w:r>
+        <w:t>Create-Policies.ps1</w:t>
+      </w:r>
       <w:bookmarkEnd w:id="514"/>
       <w:bookmarkEnd w:id="515"/>
       <w:bookmarkEnd w:id="516"/>
@@ -25442,6 +25497,8 @@
       <w:bookmarkEnd w:id="521"/>
       <w:bookmarkEnd w:id="522"/>
       <w:bookmarkEnd w:id="523"/>
+      <w:bookmarkEnd w:id="524"/>
+      <w:bookmarkEnd w:id="525"/>
     </w:p>
     <w:p>
       <w:r>
@@ -26051,17 +26108,17 @@
           <w:szCs w:val="26"/>
         </w:rPr>
       </w:pPr>
-      <w:bookmarkStart w:id="524" w:name="_Toc516747970"/>
-      <w:bookmarkStart w:id="525" w:name="_Toc516750233"/>
-      <w:bookmarkStart w:id="526" w:name="_Toc516751658"/>
-      <w:bookmarkStart w:id="527" w:name="_Toc516752627"/>
-      <w:bookmarkStart w:id="528" w:name="_Toc517122935"/>
-      <w:bookmarkStart w:id="529" w:name="_Toc517122992"/>
-      <w:bookmarkStart w:id="530" w:name="_Toc517123700"/>
-      <w:bookmarkStart w:id="531" w:name="_Toc517123722"/>
-      <w:bookmarkStart w:id="532" w:name="_Toc517305833"/>
-      <w:bookmarkStart w:id="533" w:name="_Toc517345071"/>
-      <w:bookmarkStart w:id="534" w:name="_Toc517355034"/>
+      <w:bookmarkStart w:id="526" w:name="_Toc516747970"/>
+      <w:bookmarkStart w:id="527" w:name="_Toc516750233"/>
+      <w:bookmarkStart w:id="528" w:name="_Toc516751658"/>
+      <w:bookmarkStart w:id="529" w:name="_Toc516752627"/>
+      <w:bookmarkStart w:id="530" w:name="_Toc517122935"/>
+      <w:bookmarkStart w:id="531" w:name="_Toc517122992"/>
+      <w:bookmarkStart w:id="532" w:name="_Toc517123700"/>
+      <w:bookmarkStart w:id="533" w:name="_Toc517123722"/>
+      <w:bookmarkStart w:id="534" w:name="_Toc517305833"/>
+      <w:bookmarkStart w:id="535" w:name="_Toc517345071"/>
+      <w:bookmarkStart w:id="536" w:name="_Toc517355034"/>
       <w:r>
         <w:br w:type="page"/>
       </w:r>
@@ -26070,13 +26127,11 @@
       <w:pPr>
         <w:pStyle w:val="Heading2"/>
       </w:pPr>
-      <w:bookmarkStart w:id="535" w:name="_Toc8513514"/>
+      <w:bookmarkStart w:id="537" w:name="_Toc8513514"/>
       <w:r>
         <w:lastRenderedPageBreak/>
         <w:t>Scan-Directories.ps1</w:t>
       </w:r>
-      <w:bookmarkEnd w:id="524"/>
-      <w:bookmarkEnd w:id="525"/>
       <w:bookmarkEnd w:id="526"/>
       <w:bookmarkEnd w:id="527"/>
       <w:bookmarkEnd w:id="528"/>
@@ -26087,6 +26142,8 @@
       <w:bookmarkEnd w:id="533"/>
       <w:bookmarkEnd w:id="534"/>
       <w:bookmarkEnd w:id="535"/>
+      <w:bookmarkEnd w:id="536"/>
+      <w:bookmarkEnd w:id="537"/>
     </w:p>
     <w:p>
       <w:r>
@@ -26202,6 +26259,84 @@
           <w:rFonts w:ascii="Consolas" w:hAnsi="Consolas"/>
           <w:sz w:val="18"/>
         </w:rPr>
+        <w:t>]</w:t>
+      </w:r>
+      <w:r>
+        <w:rPr>
+          <w:rFonts w:ascii="Consolas" w:hAnsi="Consolas"/>
+          <w:sz w:val="18"/>
+        </w:rPr>
+        <w:t xml:space="preserve"> [-</w:t>
+      </w:r>
+      <w:proofErr w:type="spellStart"/>
+      <w:r>
+        <w:rPr>
+          <w:rFonts w:ascii="Consolas" w:hAnsi="Consolas"/>
+          <w:sz w:val="18"/>
+        </w:rPr>
+        <w:t>SearchNonDefaultRootDirs</w:t>
+      </w:r>
+      <w:proofErr w:type="spellEnd"/>
+      <w:r>
+        <w:rPr>
+          <w:rFonts w:ascii="Consolas" w:hAnsi="Consolas"/>
+          <w:sz w:val="18"/>
+        </w:rPr>
+        <w:t>]</w:t>
+      </w:r>
+      <w:r>
+        <w:rPr>
+          <w:rFonts w:ascii="Consolas" w:hAnsi="Consolas"/>
+          <w:sz w:val="18"/>
+        </w:rPr>
+        <w:t xml:space="preserve"> [-</w:t>
+      </w:r>
+      <w:proofErr w:type="spellStart"/>
+      <w:r>
+        <w:rPr>
+          <w:rFonts w:ascii="Consolas" w:hAnsi="Consolas"/>
+          <w:sz w:val="18"/>
+        </w:rPr>
+        <w:t>DirsToSearch</w:t>
+      </w:r>
+      <w:proofErr w:type="spellEnd"/>
+      <w:r>
+        <w:rPr>
+          <w:rFonts w:ascii="Consolas" w:hAnsi="Consolas"/>
+          <w:sz w:val="18"/>
+        </w:rPr>
+        <w:t xml:space="preserve"> &lt;</w:t>
+      </w:r>
+      <w:proofErr w:type="gramStart"/>
+      <w:r>
+        <w:rPr>
+          <w:rFonts w:ascii="Consolas" w:hAnsi="Consolas"/>
+          <w:sz w:val="18"/>
+        </w:rPr>
+        <w:t>String[</w:t>
+      </w:r>
+      <w:proofErr w:type="gramEnd"/>
+      <w:r>
+        <w:rPr>
+          <w:rFonts w:ascii="Consolas" w:hAnsi="Consolas"/>
+          <w:sz w:val="18"/>
+        </w:rPr>
+        <w:t>]&gt;] [-</w:t>
+      </w:r>
+      <w:proofErr w:type="spellStart"/>
+      <w:r>
+        <w:rPr>
+          <w:rFonts w:ascii="Consolas" w:hAnsi="Consolas"/>
+          <w:sz w:val="18"/>
+        </w:rPr>
+        <w:t>NoPEFiles</w:t>
+      </w:r>
+      <w:proofErr w:type="spellEnd"/>
+      <w:r>
+        <w:rPr>
+          <w:rFonts w:ascii="Consolas" w:hAnsi="Consolas"/>
+          <w:sz w:val="18"/>
+        </w:rPr>
         <w:t>] [-</w:t>
       </w:r>
       <w:proofErr w:type="spellStart"/>
@@ -26210,39 +26345,7 @@
           <w:rFonts w:ascii="Consolas" w:hAnsi="Consolas"/>
           <w:sz w:val="18"/>
         </w:rPr>
-        <w:t>DirsToSearch</w:t>
-      </w:r>
-      <w:proofErr w:type="spellEnd"/>
-      <w:r>
-        <w:rPr>
-          <w:rFonts w:ascii="Consolas" w:hAnsi="Consolas"/>
-          <w:sz w:val="18"/>
-        </w:rPr>
-        <w:t xml:space="preserve"> &lt;</w:t>
-      </w:r>
-      <w:proofErr w:type="gramStart"/>
-      <w:r>
-        <w:rPr>
-          <w:rFonts w:ascii="Consolas" w:hAnsi="Consolas"/>
-          <w:sz w:val="18"/>
-        </w:rPr>
-        <w:t>String[</w:t>
-      </w:r>
-      <w:proofErr w:type="gramEnd"/>
-      <w:r>
-        <w:rPr>
-          <w:rFonts w:ascii="Consolas" w:hAnsi="Consolas"/>
-          <w:sz w:val="18"/>
-        </w:rPr>
-        <w:t>]&gt;] [-</w:t>
-      </w:r>
-      <w:proofErr w:type="spellStart"/>
-      <w:r>
-        <w:rPr>
-          <w:rFonts w:ascii="Consolas" w:hAnsi="Consolas"/>
-          <w:sz w:val="18"/>
-        </w:rPr>
-        <w:t>NoPEFiles</w:t>
+        <w:t>NoScripts</w:t>
       </w:r>
       <w:proofErr w:type="spellEnd"/>
       <w:r>
@@ -26258,22 +26361,6 @@
           <w:rFonts w:ascii="Consolas" w:hAnsi="Consolas"/>
           <w:sz w:val="18"/>
         </w:rPr>
-        <w:t>NoScripts</w:t>
-      </w:r>
-      <w:proofErr w:type="spellEnd"/>
-      <w:r>
-        <w:rPr>
-          <w:rFonts w:ascii="Consolas" w:hAnsi="Consolas"/>
-          <w:sz w:val="18"/>
-        </w:rPr>
-        <w:t>] [-</w:t>
-      </w:r>
-      <w:proofErr w:type="spellStart"/>
-      <w:r>
-        <w:rPr>
-          <w:rFonts w:ascii="Consolas" w:hAnsi="Consolas"/>
-          <w:sz w:val="18"/>
-        </w:rPr>
         <w:t>NoMSIs</w:t>
       </w:r>
       <w:proofErr w:type="spellEnd"/>
@@ -26282,7 +26369,21 @@
           <w:rFonts w:ascii="Consolas" w:hAnsi="Consolas"/>
           <w:sz w:val="18"/>
         </w:rPr>
-        <w:t>] [-</w:t>
+        <w:t xml:space="preserve">] </w:t>
+      </w:r>
+      <w:r>
+        <w:rPr>
+          <w:rFonts w:ascii="Consolas" w:hAnsi="Consolas"/>
+          <w:sz w:val="18"/>
+        </w:rPr>
+        <w:t xml:space="preserve">[-JS] </w:t>
+      </w:r>
+      <w:r>
+        <w:rPr>
+          <w:rFonts w:ascii="Consolas" w:hAnsi="Consolas"/>
+          <w:sz w:val="18"/>
+        </w:rPr>
+        <w:t>[-</w:t>
       </w:r>
       <w:proofErr w:type="spellStart"/>
       <w:r>
@@ -26741,6 +26842,83 @@
           <w:b/>
           <w:sz w:val="18"/>
         </w:rPr>
+        <w:t>Search</w:t>
+      </w:r>
+      <w:r>
+        <w:rPr>
+          <w:rFonts w:ascii="Consolas" w:hAnsi="Consolas"/>
+          <w:b/>
+          <w:sz w:val="18"/>
+        </w:rPr>
+        <w:t>NonDefaultRootDirs</w:t>
+      </w:r>
+      <w:proofErr w:type="spellEnd"/>
+      <w:r>
+        <w:rPr>
+          <w:rFonts w:ascii="Consolas" w:hAnsi="Consolas"/>
+          <w:b/>
+          <w:sz w:val="18"/>
+        </w:rPr>
+        <w:t xml:space="preserve"> [&lt;</w:t>
+      </w:r>
+      <w:proofErr w:type="spellStart"/>
+      <w:r>
+        <w:rPr>
+          <w:rFonts w:ascii="Consolas" w:hAnsi="Consolas"/>
+          <w:b/>
+          <w:sz w:val="18"/>
+        </w:rPr>
+        <w:t>SwitchParameter</w:t>
+      </w:r>
+      <w:proofErr w:type="spellEnd"/>
+      <w:r>
+        <w:rPr>
+          <w:rFonts w:ascii="Consolas" w:hAnsi="Consolas"/>
+          <w:b/>
+          <w:sz w:val="18"/>
+        </w:rPr>
+        <w:t>&gt;]</w:t>
+      </w:r>
+    </w:p>
+    <w:p>
+      <w:pPr>
+        <w:ind w:left="720"/>
+      </w:pPr>
+      <w:r>
+        <w:t>If this switch is specified, search all non-standard directories in the %</w:t>
+      </w:r>
+      <w:proofErr w:type="spellStart"/>
+      <w:r>
+        <w:t>SystemDrive</w:t>
+      </w:r>
+      <w:proofErr w:type="spellEnd"/>
+      <w:r>
+        <w:t>% root directory. These directories often contain LOB applications.</w:t>
+      </w:r>
+    </w:p>
+    <w:p>
+      <w:pPr>
+        <w:rPr>
+          <w:rFonts w:ascii="Consolas" w:hAnsi="Consolas"/>
+          <w:b/>
+          <w:sz w:val="18"/>
+        </w:rPr>
+      </w:pPr>
+      <w:r>
+        <w:rPr>
+          <w:rFonts w:ascii="Consolas" w:hAnsi="Consolas"/>
+          <w:b/>
+          <w:sz w:val="18"/>
+        </w:rPr>
+        <w:t>-</w:t>
+      </w:r>
+      <w:proofErr w:type="spellStart"/>
+      <w:r>
+        <w:rPr>
+          <w:rFonts w:ascii="Consolas" w:hAnsi="Consolas"/>
+          <w:b/>
+          <w:sz w:val="18"/>
+        </w:rPr>
         <w:t>DirsToSearch</w:t>
       </w:r>
       <w:proofErr w:type="spellEnd"/>
@@ -26976,8 +27154,84 @@
           <w:b/>
           <w:sz w:val="18"/>
         </w:rPr>
+        <w:lastRenderedPageBreak/>
         <w:t>-</w:t>
       </w:r>
+      <w:r>
+        <w:rPr>
+          <w:rFonts w:ascii="Consolas" w:hAnsi="Consolas"/>
+          <w:b/>
+          <w:sz w:val="18"/>
+        </w:rPr>
+        <w:t>JS</w:t>
+      </w:r>
+      <w:r>
+        <w:rPr>
+          <w:rFonts w:ascii="Consolas" w:hAnsi="Consolas"/>
+          <w:b/>
+          <w:sz w:val="18"/>
+        </w:rPr>
+        <w:t xml:space="preserve"> [&lt;</w:t>
+      </w:r>
+      <w:proofErr w:type="spellStart"/>
+      <w:r>
+        <w:rPr>
+          <w:rFonts w:ascii="Consolas" w:hAnsi="Consolas"/>
+          <w:b/>
+          <w:sz w:val="18"/>
+        </w:rPr>
+        <w:t>SwitchParameter</w:t>
+      </w:r>
+      <w:proofErr w:type="spellEnd"/>
+      <w:r>
+        <w:rPr>
+          <w:rFonts w:ascii="Consolas" w:hAnsi="Consolas"/>
+          <w:b/>
+          <w:sz w:val="18"/>
+        </w:rPr>
+        <w:t>&gt;]</w:t>
+      </w:r>
+    </w:p>
+    <w:p>
+      <w:pPr>
+        <w:ind w:left="720"/>
+      </w:pPr>
+      <w:r>
+        <w:t>If this switch is specified, report .</w:t>
+      </w:r>
+      <w:proofErr w:type="spellStart"/>
+      <w:r>
+        <w:t>js</w:t>
+      </w:r>
+      <w:proofErr w:type="spellEnd"/>
+      <w:r>
+        <w:t xml:space="preserve"> files as script files; otherwise, skip .</w:t>
+      </w:r>
+      <w:proofErr w:type="spellStart"/>
+      <w:r>
+        <w:t>js</w:t>
+      </w:r>
+      <w:proofErr w:type="spellEnd"/>
+      <w:r>
+        <w:t xml:space="preserve"> files entirely.</w:t>
+      </w:r>
+    </w:p>
+    <w:p>
+      <w:pPr>
+        <w:rPr>
+          <w:rFonts w:ascii="Consolas" w:hAnsi="Consolas"/>
+          <w:b/>
+          <w:sz w:val="18"/>
+        </w:rPr>
+      </w:pPr>
+      <w:r>
+        <w:rPr>
+          <w:rFonts w:ascii="Consolas" w:hAnsi="Consolas"/>
+          <w:b/>
+          <w:sz w:val="18"/>
+        </w:rPr>
+        <w:t>-</w:t>
+      </w:r>
       <w:proofErr w:type="spellStart"/>
       <w:r>
         <w:rPr>
@@ -27037,7 +27291,6 @@
           <w:b/>
           <w:sz w:val="18"/>
         </w:rPr>
-        <w:lastRenderedPageBreak/>
         <w:t>-Excel [&lt;</w:t>
       </w:r>
       <w:proofErr w:type="spellStart"/>
@@ -27391,6 +27644,7 @@
       </w:pPr>
       <w:proofErr w:type="spellStart"/>
       <w:r>
+        <w:lastRenderedPageBreak/>
         <w:t>WritablePF</w:t>
       </w:r>
       <w:proofErr w:type="spellEnd"/>
@@ -27475,6 +27729,34 @@
       </w:pPr>
       <w:proofErr w:type="spellStart"/>
       <w:r>
+        <w:t>SearchNonDefaultRootDirs</w:t>
+      </w:r>
+      <w:proofErr w:type="spellEnd"/>
+      <w:r>
+        <w:t xml:space="preserve"> </w:t>
+      </w:r>
+      <w:r>
+        <w:t>- all non-default directories in the %</w:t>
+      </w:r>
+      <w:proofErr w:type="spellStart"/>
+      <w:r>
+        <w:t>SystemDrive</w:t>
+      </w:r>
+      <w:proofErr w:type="spellEnd"/>
+      <w:r>
+        <w:t>% root directory.</w:t>
+      </w:r>
+    </w:p>
+    <w:p>
+      <w:pPr>
+        <w:pStyle w:val="ListParagraph"/>
+        <w:numPr>
+          <w:ilvl w:val="0"/>
+          <w:numId w:val="5"/>
+        </w:numPr>
+      </w:pPr>
+      <w:proofErr w:type="spellStart"/>
+      <w:r>
         <w:t>DirsToSearch</w:t>
       </w:r>
       <w:proofErr w:type="spellEnd"/>
@@ -27489,7 +27771,6 @@
     </w:p>
     <w:p>
       <w:r>
-        <w:lastRenderedPageBreak/>
         <w:t>Note that results from this script do not necessarily require that rules be created: this is just an indicator about files that *might* need rules, if the files need to be allowed.</w:t>
       </w:r>
     </w:p>
@@ -27546,17 +27827,17 @@
           <w:szCs w:val="26"/>
         </w:rPr>
       </w:pPr>
-      <w:bookmarkStart w:id="536" w:name="_Toc516747971"/>
-      <w:bookmarkStart w:id="537" w:name="_Toc516750234"/>
-      <w:bookmarkStart w:id="538" w:name="_Toc516751659"/>
-      <w:bookmarkStart w:id="539" w:name="_Toc516752628"/>
-      <w:bookmarkStart w:id="540" w:name="_Toc517122936"/>
-      <w:bookmarkStart w:id="541" w:name="_Toc517122993"/>
-      <w:bookmarkStart w:id="542" w:name="_Toc517123701"/>
-      <w:bookmarkStart w:id="543" w:name="_Toc517123723"/>
-      <w:bookmarkStart w:id="544" w:name="_Toc517305834"/>
-      <w:bookmarkStart w:id="545" w:name="_Toc517345072"/>
-      <w:bookmarkStart w:id="546" w:name="_Toc517355035"/>
+      <w:bookmarkStart w:id="538" w:name="_Toc516747971"/>
+      <w:bookmarkStart w:id="539" w:name="_Toc516750234"/>
+      <w:bookmarkStart w:id="540" w:name="_Toc516751659"/>
+      <w:bookmarkStart w:id="541" w:name="_Toc516752628"/>
+      <w:bookmarkStart w:id="542" w:name="_Toc517122936"/>
+      <w:bookmarkStart w:id="543" w:name="_Toc517122993"/>
+      <w:bookmarkStart w:id="544" w:name="_Toc517123701"/>
+      <w:bookmarkStart w:id="545" w:name="_Toc517123723"/>
+      <w:bookmarkStart w:id="546" w:name="_Toc517305834"/>
+      <w:bookmarkStart w:id="547" w:name="_Toc517345072"/>
+      <w:bookmarkStart w:id="548" w:name="_Toc517355035"/>
       <w:r>
         <w:br w:type="page"/>
       </w:r>
@@ -27565,13 +27846,11 @@
       <w:pPr>
         <w:pStyle w:val="Heading2"/>
       </w:pPr>
-      <w:bookmarkStart w:id="547" w:name="_Toc8513515"/>
+      <w:bookmarkStart w:id="549" w:name="_Toc8513515"/>
       <w:r>
         <w:lastRenderedPageBreak/>
         <w:t>ExportPolicy-ToExcel.ps1</w:t>
       </w:r>
-      <w:bookmarkEnd w:id="536"/>
-      <w:bookmarkEnd w:id="537"/>
       <w:bookmarkEnd w:id="538"/>
       <w:bookmarkEnd w:id="539"/>
       <w:bookmarkEnd w:id="540"/>
@@ -27582,6 +27861,8 @@
       <w:bookmarkEnd w:id="545"/>
       <w:bookmarkEnd w:id="546"/>
       <w:bookmarkEnd w:id="547"/>
+      <w:bookmarkEnd w:id="548"/>
+      <w:bookmarkEnd w:id="549"/>
     </w:p>
     <w:p>
       <w:r>
@@ -28188,17 +28469,17 @@
           <w:szCs w:val="26"/>
         </w:rPr>
       </w:pPr>
-      <w:bookmarkStart w:id="548" w:name="_Toc516747972"/>
-      <w:bookmarkStart w:id="549" w:name="_Toc516750235"/>
-      <w:bookmarkStart w:id="550" w:name="_Toc516751660"/>
-      <w:bookmarkStart w:id="551" w:name="_Toc516752629"/>
-      <w:bookmarkStart w:id="552" w:name="_Toc517122937"/>
-      <w:bookmarkStart w:id="553" w:name="_Toc517122994"/>
-      <w:bookmarkStart w:id="554" w:name="_Toc517123702"/>
-      <w:bookmarkStart w:id="555" w:name="_Toc517123724"/>
-      <w:bookmarkStart w:id="556" w:name="_Toc517305835"/>
-      <w:bookmarkStart w:id="557" w:name="_Toc517345073"/>
-      <w:bookmarkStart w:id="558" w:name="_Toc517355036"/>
+      <w:bookmarkStart w:id="550" w:name="_Toc516747972"/>
+      <w:bookmarkStart w:id="551" w:name="_Toc516750235"/>
+      <w:bookmarkStart w:id="552" w:name="_Toc516751660"/>
+      <w:bookmarkStart w:id="553" w:name="_Toc516752629"/>
+      <w:bookmarkStart w:id="554" w:name="_Toc517122937"/>
+      <w:bookmarkStart w:id="555" w:name="_Toc517122994"/>
+      <w:bookmarkStart w:id="556" w:name="_Toc517123702"/>
+      <w:bookmarkStart w:id="557" w:name="_Toc517123724"/>
+      <w:bookmarkStart w:id="558" w:name="_Toc517305835"/>
+      <w:bookmarkStart w:id="559" w:name="_Toc517345073"/>
+      <w:bookmarkStart w:id="560" w:name="_Toc517355036"/>
       <w:r>
         <w:br w:type="page"/>
       </w:r>
@@ -28207,13 +28488,11 @@
       <w:pPr>
         <w:pStyle w:val="Heading2"/>
       </w:pPr>
-      <w:bookmarkStart w:id="559" w:name="_Toc8513516"/>
+      <w:bookmarkStart w:id="561" w:name="_Toc8513516"/>
       <w:r>
         <w:lastRenderedPageBreak/>
         <w:t>Compare-Policies.ps1</w:t>
       </w:r>
-      <w:bookmarkEnd w:id="548"/>
-      <w:bookmarkEnd w:id="549"/>
       <w:bookmarkEnd w:id="550"/>
       <w:bookmarkEnd w:id="551"/>
       <w:bookmarkEnd w:id="552"/>
@@ -28224,6 +28503,8 @@
       <w:bookmarkEnd w:id="557"/>
       <w:bookmarkEnd w:id="558"/>
       <w:bookmarkEnd w:id="559"/>
+      <w:bookmarkEnd w:id="560"/>
+      <w:bookmarkEnd w:id="561"/>
     </w:p>
     <w:p>
       <w:r>
@@ -28788,17 +29069,17 @@
           <w:szCs w:val="26"/>
         </w:rPr>
       </w:pPr>
-      <w:bookmarkStart w:id="560" w:name="_Toc516747973"/>
-      <w:bookmarkStart w:id="561" w:name="_Toc516750236"/>
-      <w:bookmarkStart w:id="562" w:name="_Toc516751661"/>
-      <w:bookmarkStart w:id="563" w:name="_Toc516752630"/>
-      <w:bookmarkStart w:id="564" w:name="_Toc517122938"/>
-      <w:bookmarkStart w:id="565" w:name="_Toc517122995"/>
-      <w:bookmarkStart w:id="566" w:name="_Toc517123703"/>
-      <w:bookmarkStart w:id="567" w:name="_Toc517123725"/>
-      <w:bookmarkStart w:id="568" w:name="_Toc517305836"/>
-      <w:bookmarkStart w:id="569" w:name="_Toc517345074"/>
-      <w:bookmarkStart w:id="570" w:name="_Toc517355037"/>
+      <w:bookmarkStart w:id="562" w:name="_Toc516747973"/>
+      <w:bookmarkStart w:id="563" w:name="_Toc516750236"/>
+      <w:bookmarkStart w:id="564" w:name="_Toc516751661"/>
+      <w:bookmarkStart w:id="565" w:name="_Toc516752630"/>
+      <w:bookmarkStart w:id="566" w:name="_Toc517122938"/>
+      <w:bookmarkStart w:id="567" w:name="_Toc517122995"/>
+      <w:bookmarkStart w:id="568" w:name="_Toc517123703"/>
+      <w:bookmarkStart w:id="569" w:name="_Toc517123725"/>
+      <w:bookmarkStart w:id="570" w:name="_Toc517305836"/>
+      <w:bookmarkStart w:id="571" w:name="_Toc517345074"/>
+      <w:bookmarkStart w:id="572" w:name="_Toc517355037"/>
       <w:r>
         <w:br w:type="page"/>
       </w:r>
@@ -28807,13 +29088,11 @@
       <w:pPr>
         <w:pStyle w:val="Heading2"/>
       </w:pPr>
-      <w:bookmarkStart w:id="571" w:name="_Toc8513517"/>
+      <w:bookmarkStart w:id="573" w:name="_Toc8513517"/>
       <w:r>
         <w:lastRenderedPageBreak/>
         <w:t>Get-AppLockerEvents.ps1</w:t>
       </w:r>
-      <w:bookmarkEnd w:id="560"/>
-      <w:bookmarkEnd w:id="561"/>
       <w:bookmarkEnd w:id="562"/>
       <w:bookmarkEnd w:id="563"/>
       <w:bookmarkEnd w:id="564"/>
@@ -28824,6 +29103,8 @@
       <w:bookmarkEnd w:id="569"/>
       <w:bookmarkEnd w:id="570"/>
       <w:bookmarkEnd w:id="571"/>
+      <w:bookmarkEnd w:id="572"/>
+      <w:bookmarkEnd w:id="573"/>
     </w:p>
     <w:p>
       <w:r>
@@ -33552,17 +33833,17 @@
       </w:r>
     </w:p>
     <w:p>
-      <w:bookmarkStart w:id="572" w:name="_Toc516747974"/>
-      <w:bookmarkStart w:id="573" w:name="_Toc516750237"/>
-      <w:bookmarkStart w:id="574" w:name="_Toc516751662"/>
-      <w:bookmarkStart w:id="575" w:name="_Toc516752631"/>
-      <w:bookmarkStart w:id="576" w:name="_Toc517122939"/>
-      <w:bookmarkStart w:id="577" w:name="_Toc517122996"/>
-      <w:bookmarkStart w:id="578" w:name="_Toc517123704"/>
-      <w:bookmarkStart w:id="579" w:name="_Toc517123726"/>
-      <w:bookmarkStart w:id="580" w:name="_Toc517345075"/>
-      <w:bookmarkStart w:id="581" w:name="_Toc517355038"/>
-      <w:bookmarkStart w:id="582" w:name="_Toc517305837"/>
+      <w:bookmarkStart w:id="574" w:name="_Toc516747974"/>
+      <w:bookmarkStart w:id="575" w:name="_Toc516750237"/>
+      <w:bookmarkStart w:id="576" w:name="_Toc516751662"/>
+      <w:bookmarkStart w:id="577" w:name="_Toc516752631"/>
+      <w:bookmarkStart w:id="578" w:name="_Toc517122939"/>
+      <w:bookmarkStart w:id="579" w:name="_Toc517122996"/>
+      <w:bookmarkStart w:id="580" w:name="_Toc517123704"/>
+      <w:bookmarkStart w:id="581" w:name="_Toc517123726"/>
+      <w:bookmarkStart w:id="582" w:name="_Toc517345075"/>
+      <w:bookmarkStart w:id="583" w:name="_Toc517355038"/>
+      <w:bookmarkStart w:id="584" w:name="_Toc517305837"/>
       <w:r>
         <w:t>-------------------------- EXAMPLE 7 --------------------------</w:t>
       </w:r>
@@ -33652,13 +33933,11 @@
       <w:pPr>
         <w:pStyle w:val="Heading2"/>
       </w:pPr>
-      <w:bookmarkStart w:id="583" w:name="_Toc8513518"/>
+      <w:bookmarkStart w:id="585" w:name="_Toc8513518"/>
       <w:r>
         <w:lastRenderedPageBreak/>
         <w:t>Save-WEFEvents.ps1</w:t>
       </w:r>
-      <w:bookmarkEnd w:id="572"/>
-      <w:bookmarkEnd w:id="573"/>
       <w:bookmarkEnd w:id="574"/>
       <w:bookmarkEnd w:id="575"/>
       <w:bookmarkEnd w:id="576"/>
@@ -33667,9 +33946,11 @@
       <w:bookmarkEnd w:id="579"/>
       <w:bookmarkEnd w:id="580"/>
       <w:bookmarkEnd w:id="581"/>
+      <w:bookmarkEnd w:id="582"/>
       <w:bookmarkEnd w:id="583"/>
-    </w:p>
-    <w:bookmarkEnd w:id="582"/>
+      <w:bookmarkEnd w:id="585"/>
+    </w:p>
+    <w:bookmarkEnd w:id="584"/>
     <w:p>
       <w:r>
         <w:t>Captures forwarded events to a CSV file with the timestamp embedded in the file name.</w:t>
@@ -33906,17 +34187,17 @@
           <w:szCs w:val="26"/>
         </w:rPr>
       </w:pPr>
-      <w:bookmarkStart w:id="584" w:name="_Toc516747975"/>
-      <w:bookmarkStart w:id="585" w:name="_Toc516750238"/>
-      <w:bookmarkStart w:id="586" w:name="_Toc516751663"/>
-      <w:bookmarkStart w:id="587" w:name="_Toc516752632"/>
-      <w:bookmarkStart w:id="588" w:name="_Toc517122940"/>
-      <w:bookmarkStart w:id="589" w:name="_Toc517122997"/>
-      <w:bookmarkStart w:id="590" w:name="_Toc517123705"/>
-      <w:bookmarkStart w:id="591" w:name="_Toc517123727"/>
-      <w:bookmarkStart w:id="592" w:name="_Toc517305838"/>
-      <w:bookmarkStart w:id="593" w:name="_Toc517345076"/>
-      <w:bookmarkStart w:id="594" w:name="_Toc517355039"/>
+      <w:bookmarkStart w:id="586" w:name="_Toc516747975"/>
+      <w:bookmarkStart w:id="587" w:name="_Toc516750238"/>
+      <w:bookmarkStart w:id="588" w:name="_Toc516751663"/>
+      <w:bookmarkStart w:id="589" w:name="_Toc516752632"/>
+      <w:bookmarkStart w:id="590" w:name="_Toc517122940"/>
+      <w:bookmarkStart w:id="591" w:name="_Toc517122997"/>
+      <w:bookmarkStart w:id="592" w:name="_Toc517123705"/>
+      <w:bookmarkStart w:id="593" w:name="_Toc517123727"/>
+      <w:bookmarkStart w:id="594" w:name="_Toc517305838"/>
+      <w:bookmarkStart w:id="595" w:name="_Toc517345076"/>
+      <w:bookmarkStart w:id="596" w:name="_Toc517355039"/>
       <w:r>
         <w:br w:type="page"/>
       </w:r>
@@ -33925,13 +34206,11 @@
       <w:pPr>
         <w:pStyle w:val="Heading2"/>
       </w:pPr>
-      <w:bookmarkStart w:id="595" w:name="_Toc8513519"/>
+      <w:bookmarkStart w:id="597" w:name="_Toc8513519"/>
       <w:r>
         <w:lastRenderedPageBreak/>
         <w:t>Generate-EventWorkbook.ps1</w:t>
       </w:r>
-      <w:bookmarkEnd w:id="584"/>
-      <w:bookmarkEnd w:id="585"/>
       <w:bookmarkEnd w:id="586"/>
       <w:bookmarkEnd w:id="587"/>
       <w:bookmarkEnd w:id="588"/>
@@ -33942,6 +34221,8 @@
       <w:bookmarkEnd w:id="593"/>
       <w:bookmarkEnd w:id="594"/>
       <w:bookmarkEnd w:id="595"/>
+      <w:bookmarkEnd w:id="596"/>
+      <w:bookmarkEnd w:id="597"/>
     </w:p>
     <w:p>
       <w:r>
@@ -34324,19 +34605,19 @@
       <w:pPr>
         <w:pStyle w:val="Heading1"/>
       </w:pPr>
-      <w:bookmarkStart w:id="596" w:name="_Toc516215510"/>
-      <w:bookmarkStart w:id="597" w:name="_Toc516747976"/>
-      <w:bookmarkStart w:id="598" w:name="_Toc516750239"/>
-      <w:bookmarkStart w:id="599" w:name="_Toc516751664"/>
-      <w:bookmarkStart w:id="600" w:name="_Toc516752633"/>
-      <w:bookmarkStart w:id="601" w:name="_Toc517122941"/>
-      <w:bookmarkStart w:id="602" w:name="_Toc517122998"/>
-      <w:bookmarkStart w:id="603" w:name="_Toc517123706"/>
-      <w:bookmarkStart w:id="604" w:name="_Toc517123728"/>
-      <w:bookmarkStart w:id="605" w:name="_Toc517305839"/>
-      <w:bookmarkStart w:id="606" w:name="_Toc517345077"/>
-      <w:bookmarkStart w:id="607" w:name="_Toc517355040"/>
-      <w:bookmarkStart w:id="608" w:name="_Toc8513520"/>
+      <w:bookmarkStart w:id="598" w:name="_Toc516215510"/>
+      <w:bookmarkStart w:id="599" w:name="_Toc516747976"/>
+      <w:bookmarkStart w:id="600" w:name="_Toc516750239"/>
+      <w:bookmarkStart w:id="601" w:name="_Toc516751664"/>
+      <w:bookmarkStart w:id="602" w:name="_Toc516752633"/>
+      <w:bookmarkStart w:id="603" w:name="_Toc517122941"/>
+      <w:bookmarkStart w:id="604" w:name="_Toc517122998"/>
+      <w:bookmarkStart w:id="605" w:name="_Toc517123706"/>
+      <w:bookmarkStart w:id="606" w:name="_Toc517123728"/>
+      <w:bookmarkStart w:id="607" w:name="_Toc517305839"/>
+      <w:bookmarkStart w:id="608" w:name="_Toc517345077"/>
+      <w:bookmarkStart w:id="609" w:name="_Toc517355040"/>
+      <w:bookmarkStart w:id="610" w:name="_Toc8513520"/>
       <w:r>
         <w:lastRenderedPageBreak/>
         <w:t xml:space="preserve">Appendix B: </w:t>
@@ -34360,8 +34641,6 @@
       <w:r>
         <w:t xml:space="preserve"> reference</w:t>
       </w:r>
-      <w:bookmarkEnd w:id="596"/>
-      <w:bookmarkEnd w:id="597"/>
       <w:bookmarkEnd w:id="598"/>
       <w:bookmarkEnd w:id="599"/>
       <w:bookmarkEnd w:id="600"/>
@@ -34373,187 +34652,187 @@
       <w:bookmarkEnd w:id="606"/>
       <w:bookmarkEnd w:id="607"/>
       <w:bookmarkEnd w:id="608"/>
-    </w:p>
-    <w:p>
-      <w:r>
-        <w:t>T</w:t>
-      </w:r>
-      <w:r>
-        <w:t>o incorporate customizations into the policies it builds, t</w:t>
-      </w:r>
-      <w:r>
-        <w:t xml:space="preserve">he Create-Policies.ps1 script runs scripts in the </w:t>
-      </w:r>
-      <w:proofErr w:type="spellStart"/>
-      <w:r>
-        <w:t>CustomizationInputs</w:t>
-      </w:r>
-      <w:proofErr w:type="spellEnd"/>
-      <w:r>
-        <w:t xml:space="preserve"> directory and reads</w:t>
-      </w:r>
-      <w:r>
-        <w:t xml:space="preserve"> XML files in the </w:t>
-      </w:r>
-      <w:proofErr w:type="spellStart"/>
-      <w:r>
-        <w:t>MergeRules</w:t>
-      </w:r>
-      <w:proofErr w:type="spellEnd"/>
-      <w:r>
-        <w:t>-</w:t>
-      </w:r>
-      <w:r>
-        <w:t xml:space="preserve">* directories. You can edit the </w:t>
-      </w:r>
-      <w:proofErr w:type="spellStart"/>
-      <w:r>
-        <w:t>CustomizationInputs</w:t>
-      </w:r>
-      <w:proofErr w:type="spellEnd"/>
-      <w:r>
-        <w:t xml:space="preserve"> scripts </w:t>
-      </w:r>
-      <w:r>
-        <w:t xml:space="preserve">and copy XML files into the </w:t>
-      </w:r>
-      <w:proofErr w:type="spellStart"/>
-      <w:r>
-        <w:t>MergeRules</w:t>
-      </w:r>
-      <w:proofErr w:type="spellEnd"/>
-      <w:r>
-        <w:t>-Static directory</w:t>
-      </w:r>
-      <w:r>
-        <w:t xml:space="preserve"> to control these customizations. </w:t>
-      </w:r>
-      <w:r>
-        <w:t xml:space="preserve">Create-Policies.ps1 expects some of the scripts to return an array of strings; </w:t>
-      </w:r>
-      <w:r>
-        <w:t xml:space="preserve">from </w:t>
-      </w:r>
-      <w:r>
-        <w:t>others it expects an array of hash tables</w:t>
-      </w:r>
-      <w:r>
-        <w:t>. This appendix describes each of those scripts and how to edit them.</w:t>
-      </w:r>
-      <w:r>
-        <w:t xml:space="preserve"> It also describes how Create-Policies.ps1 uses the </w:t>
-      </w:r>
-      <w:proofErr w:type="spellStart"/>
-      <w:r>
-        <w:t>MergeRules</w:t>
-      </w:r>
-      <w:proofErr w:type="spellEnd"/>
-      <w:r>
-        <w:t xml:space="preserve">-Dynamic and </w:t>
-      </w:r>
-      <w:proofErr w:type="spellStart"/>
-      <w:r>
-        <w:t>MergeRules</w:t>
-      </w:r>
-      <w:proofErr w:type="spellEnd"/>
-      <w:r>
-        <w:t xml:space="preserve">-Static </w:t>
-      </w:r>
-      <w:r>
-        <w:t xml:space="preserve">directories </w:t>
-      </w:r>
-      <w:r>
-        <w:t>so that you can specify additional customizations.</w:t>
-      </w:r>
-    </w:p>
-    <w:p>
-      <w:r>
-        <w:t xml:space="preserve">You can get the same information for the </w:t>
-      </w:r>
-      <w:proofErr w:type="spellStart"/>
-      <w:r>
-        <w:t>CustomizationInputs</w:t>
-      </w:r>
-      <w:proofErr w:type="spellEnd"/>
-      <w:r>
-        <w:t xml:space="preserve"> scripts from within PowerShell using Get-Help;</w:t>
-      </w:r>
-      <w:r>
-        <w:t xml:space="preserve"> for example:</w:t>
-      </w:r>
-    </w:p>
-    <w:p>
-      <w:pPr>
-        <w:rPr>
-          <w:rFonts w:ascii="Consolas" w:hAnsi="Consolas"/>
-        </w:rPr>
-      </w:pPr>
-      <w:r>
-        <w:rPr>
-          <w:rFonts w:ascii="Consolas" w:hAnsi="Consolas"/>
-          <w:sz w:val="18"/>
-        </w:rPr>
-        <w:t>Get-Help .</w:t>
-      </w:r>
-      <w:r>
-        <w:rPr>
-          <w:rFonts w:ascii="Consolas" w:hAnsi="Consolas"/>
-          <w:sz w:val="18"/>
-        </w:rPr>
-        <w:t>\</w:t>
-      </w:r>
-      <w:proofErr w:type="spellStart"/>
-      <w:r>
-        <w:rPr>
-          <w:rFonts w:ascii="Consolas" w:hAnsi="Consolas"/>
-          <w:sz w:val="18"/>
-        </w:rPr>
-        <w:t>CustomizationInputs</w:t>
-      </w:r>
-      <w:proofErr w:type="spellEnd"/>
-      <w:r>
-        <w:rPr>
-          <w:rFonts w:ascii="Consolas" w:hAnsi="Consolas"/>
-          <w:sz w:val="18"/>
-        </w:rPr>
-        <w:t>\</w:t>
-      </w:r>
-      <w:r>
-        <w:rPr>
-          <w:rFonts w:ascii="Consolas" w:hAnsi="Consolas"/>
-          <w:sz w:val="18"/>
-        </w:rPr>
-        <w:t>GetExeFilesToBlacklist</w:t>
-      </w:r>
-      <w:r>
-        <w:rPr>
-          <w:rFonts w:ascii="Consolas" w:hAnsi="Consolas"/>
-          <w:sz w:val="18"/>
-        </w:rPr>
-        <w:t>.ps1 -Detailed</w:t>
-      </w:r>
-    </w:p>
-    <w:p>
-      <w:pPr>
-        <w:pStyle w:val="Heading2"/>
-      </w:pPr>
-      <w:bookmarkStart w:id="609" w:name="_Toc516747977"/>
-      <w:bookmarkStart w:id="610" w:name="_Toc516750240"/>
-      <w:bookmarkStart w:id="611" w:name="_Toc516751665"/>
-      <w:bookmarkStart w:id="612" w:name="_Toc516752634"/>
-      <w:bookmarkStart w:id="613" w:name="_Toc517122942"/>
-      <w:bookmarkStart w:id="614" w:name="_Toc517122999"/>
-      <w:bookmarkStart w:id="615" w:name="_Toc517123707"/>
-      <w:bookmarkStart w:id="616" w:name="_Toc517123729"/>
-      <w:bookmarkStart w:id="617" w:name="_Toc517305840"/>
-      <w:bookmarkStart w:id="618" w:name="_Toc517345078"/>
-      <w:bookmarkStart w:id="619" w:name="_Toc517355041"/>
-      <w:bookmarkStart w:id="620" w:name="_Toc8513521"/>
-      <w:r>
-        <w:t>GetExeFilesToBlacklist.ps1</w:t>
-      </w:r>
       <w:bookmarkEnd w:id="609"/>
       <w:bookmarkEnd w:id="610"/>
+    </w:p>
+    <w:p>
+      <w:r>
+        <w:t>T</w:t>
+      </w:r>
+      <w:r>
+        <w:t>o incorporate customizations into the policies it builds, t</w:t>
+      </w:r>
+      <w:r>
+        <w:t xml:space="preserve">he Create-Policies.ps1 script runs scripts in the </w:t>
+      </w:r>
+      <w:proofErr w:type="spellStart"/>
+      <w:r>
+        <w:t>CustomizationInputs</w:t>
+      </w:r>
+      <w:proofErr w:type="spellEnd"/>
+      <w:r>
+        <w:t xml:space="preserve"> directory and reads</w:t>
+      </w:r>
+      <w:r>
+        <w:t xml:space="preserve"> XML files in the </w:t>
+      </w:r>
+      <w:proofErr w:type="spellStart"/>
+      <w:r>
+        <w:t>MergeRules</w:t>
+      </w:r>
+      <w:proofErr w:type="spellEnd"/>
+      <w:r>
+        <w:t>-</w:t>
+      </w:r>
+      <w:r>
+        <w:t xml:space="preserve">* directories. You can edit the </w:t>
+      </w:r>
+      <w:proofErr w:type="spellStart"/>
+      <w:r>
+        <w:t>CustomizationInputs</w:t>
+      </w:r>
+      <w:proofErr w:type="spellEnd"/>
+      <w:r>
+        <w:t xml:space="preserve"> scripts </w:t>
+      </w:r>
+      <w:r>
+        <w:t xml:space="preserve">and copy XML files into the </w:t>
+      </w:r>
+      <w:proofErr w:type="spellStart"/>
+      <w:r>
+        <w:t>MergeRules</w:t>
+      </w:r>
+      <w:proofErr w:type="spellEnd"/>
+      <w:r>
+        <w:t>-Static directory</w:t>
+      </w:r>
+      <w:r>
+        <w:t xml:space="preserve"> to control these customizations. </w:t>
+      </w:r>
+      <w:r>
+        <w:t xml:space="preserve">Create-Policies.ps1 expects some of the scripts to return an array of strings; </w:t>
+      </w:r>
+      <w:r>
+        <w:t xml:space="preserve">from </w:t>
+      </w:r>
+      <w:r>
+        <w:t>others it expects an array of hash tables</w:t>
+      </w:r>
+      <w:r>
+        <w:t>. This appendix describes each of those scripts and how to edit them.</w:t>
+      </w:r>
+      <w:r>
+        <w:t xml:space="preserve"> It also describes how Create-Policies.ps1 uses the </w:t>
+      </w:r>
+      <w:proofErr w:type="spellStart"/>
+      <w:r>
+        <w:t>MergeRules</w:t>
+      </w:r>
+      <w:proofErr w:type="spellEnd"/>
+      <w:r>
+        <w:t xml:space="preserve">-Dynamic and </w:t>
+      </w:r>
+      <w:proofErr w:type="spellStart"/>
+      <w:r>
+        <w:t>MergeRules</w:t>
+      </w:r>
+      <w:proofErr w:type="spellEnd"/>
+      <w:r>
+        <w:t xml:space="preserve">-Static </w:t>
+      </w:r>
+      <w:r>
+        <w:t xml:space="preserve">directories </w:t>
+      </w:r>
+      <w:r>
+        <w:t>so that you can specify additional customizations.</w:t>
+      </w:r>
+    </w:p>
+    <w:p>
+      <w:r>
+        <w:t xml:space="preserve">You can get the same information for the </w:t>
+      </w:r>
+      <w:proofErr w:type="spellStart"/>
+      <w:r>
+        <w:t>CustomizationInputs</w:t>
+      </w:r>
+      <w:proofErr w:type="spellEnd"/>
+      <w:r>
+        <w:t xml:space="preserve"> scripts from within PowerShell using Get-Help;</w:t>
+      </w:r>
+      <w:r>
+        <w:t xml:space="preserve"> for example:</w:t>
+      </w:r>
+    </w:p>
+    <w:p>
+      <w:pPr>
+        <w:rPr>
+          <w:rFonts w:ascii="Consolas" w:hAnsi="Consolas"/>
+        </w:rPr>
+      </w:pPr>
+      <w:r>
+        <w:rPr>
+          <w:rFonts w:ascii="Consolas" w:hAnsi="Consolas"/>
+          <w:sz w:val="18"/>
+        </w:rPr>
+        <w:t>Get-Help .</w:t>
+      </w:r>
+      <w:r>
+        <w:rPr>
+          <w:rFonts w:ascii="Consolas" w:hAnsi="Consolas"/>
+          <w:sz w:val="18"/>
+        </w:rPr>
+        <w:t>\</w:t>
+      </w:r>
+      <w:proofErr w:type="spellStart"/>
+      <w:r>
+        <w:rPr>
+          <w:rFonts w:ascii="Consolas" w:hAnsi="Consolas"/>
+          <w:sz w:val="18"/>
+        </w:rPr>
+        <w:t>CustomizationInputs</w:t>
+      </w:r>
+      <w:proofErr w:type="spellEnd"/>
+      <w:r>
+        <w:rPr>
+          <w:rFonts w:ascii="Consolas" w:hAnsi="Consolas"/>
+          <w:sz w:val="18"/>
+        </w:rPr>
+        <w:t>\</w:t>
+      </w:r>
+      <w:r>
+        <w:rPr>
+          <w:rFonts w:ascii="Consolas" w:hAnsi="Consolas"/>
+          <w:sz w:val="18"/>
+        </w:rPr>
+        <w:t>GetExeFilesToBlacklist</w:t>
+      </w:r>
+      <w:r>
+        <w:rPr>
+          <w:rFonts w:ascii="Consolas" w:hAnsi="Consolas"/>
+          <w:sz w:val="18"/>
+        </w:rPr>
+        <w:t>.ps1 -Detailed</w:t>
+      </w:r>
+    </w:p>
+    <w:p>
+      <w:pPr>
+        <w:pStyle w:val="Heading2"/>
+      </w:pPr>
+      <w:bookmarkStart w:id="611" w:name="_Toc516747977"/>
+      <w:bookmarkStart w:id="612" w:name="_Toc516750240"/>
+      <w:bookmarkStart w:id="613" w:name="_Toc516751665"/>
+      <w:bookmarkStart w:id="614" w:name="_Toc516752634"/>
+      <w:bookmarkStart w:id="615" w:name="_Toc517122942"/>
+      <w:bookmarkStart w:id="616" w:name="_Toc517122999"/>
+      <w:bookmarkStart w:id="617" w:name="_Toc517123707"/>
+      <w:bookmarkStart w:id="618" w:name="_Toc517123729"/>
+      <w:bookmarkStart w:id="619" w:name="_Toc517305840"/>
+      <w:bookmarkStart w:id="620" w:name="_Toc517345078"/>
+      <w:bookmarkStart w:id="621" w:name="_Toc517355041"/>
+      <w:bookmarkStart w:id="622" w:name="_Toc8513521"/>
+      <w:r>
+        <w:t>GetExeFilesToBlacklist.ps1</w:t>
+      </w:r>
       <w:bookmarkEnd w:id="611"/>
       <w:bookmarkEnd w:id="612"/>
       <w:bookmarkEnd w:id="613"/>
@@ -34564,6 +34843,8 @@
       <w:bookmarkEnd w:id="618"/>
       <w:bookmarkEnd w:id="619"/>
       <w:bookmarkEnd w:id="620"/>
+      <w:bookmarkEnd w:id="621"/>
+      <w:bookmarkEnd w:id="622"/>
     </w:p>
     <w:p>
       <w:r>
@@ -34626,23 +34907,21 @@
       <w:pPr>
         <w:pStyle w:val="Heading2"/>
       </w:pPr>
-      <w:bookmarkStart w:id="621" w:name="_Toc516747978"/>
-      <w:bookmarkStart w:id="622" w:name="_Toc516750241"/>
-      <w:bookmarkStart w:id="623" w:name="_Toc516751666"/>
-      <w:bookmarkStart w:id="624" w:name="_Toc516752635"/>
-      <w:bookmarkStart w:id="625" w:name="_Toc517122943"/>
-      <w:bookmarkStart w:id="626" w:name="_Toc517123000"/>
-      <w:bookmarkStart w:id="627" w:name="_Toc517123708"/>
-      <w:bookmarkStart w:id="628" w:name="_Toc517123730"/>
-      <w:bookmarkStart w:id="629" w:name="_Toc517305841"/>
-      <w:bookmarkStart w:id="630" w:name="_Toc517345079"/>
-      <w:bookmarkStart w:id="631" w:name="_Toc517355042"/>
-      <w:bookmarkStart w:id="632" w:name="_Toc8513522"/>
+      <w:bookmarkStart w:id="623" w:name="_Toc516747978"/>
+      <w:bookmarkStart w:id="624" w:name="_Toc516750241"/>
+      <w:bookmarkStart w:id="625" w:name="_Toc516751666"/>
+      <w:bookmarkStart w:id="626" w:name="_Toc516752635"/>
+      <w:bookmarkStart w:id="627" w:name="_Toc517122943"/>
+      <w:bookmarkStart w:id="628" w:name="_Toc517123000"/>
+      <w:bookmarkStart w:id="629" w:name="_Toc517123708"/>
+      <w:bookmarkStart w:id="630" w:name="_Toc517123730"/>
+      <w:bookmarkStart w:id="631" w:name="_Toc517305841"/>
+      <w:bookmarkStart w:id="632" w:name="_Toc517345079"/>
+      <w:bookmarkStart w:id="633" w:name="_Toc517355042"/>
+      <w:bookmarkStart w:id="634" w:name="_Toc8513522"/>
       <w:r>
         <w:t>GetSafePathsToAllow.ps1</w:t>
       </w:r>
-      <w:bookmarkEnd w:id="621"/>
-      <w:bookmarkEnd w:id="622"/>
       <w:bookmarkEnd w:id="623"/>
       <w:bookmarkEnd w:id="624"/>
       <w:bookmarkEnd w:id="625"/>
@@ -34653,6 +34932,8 @@
       <w:bookmarkEnd w:id="630"/>
       <w:bookmarkEnd w:id="631"/>
       <w:bookmarkEnd w:id="632"/>
+      <w:bookmarkEnd w:id="633"/>
+      <w:bookmarkEnd w:id="634"/>
     </w:p>
     <w:p>
       <w:r>
@@ -34781,23 +35062,21 @@
       <w:pPr>
         <w:pStyle w:val="Heading2"/>
       </w:pPr>
-      <w:bookmarkStart w:id="633" w:name="_Toc516747979"/>
-      <w:bookmarkStart w:id="634" w:name="_Toc516750242"/>
-      <w:bookmarkStart w:id="635" w:name="_Toc516751667"/>
-      <w:bookmarkStart w:id="636" w:name="_Toc516752636"/>
-      <w:bookmarkStart w:id="637" w:name="_Toc517122944"/>
-      <w:bookmarkStart w:id="638" w:name="_Toc517123001"/>
-      <w:bookmarkStart w:id="639" w:name="_Toc517123709"/>
-      <w:bookmarkStart w:id="640" w:name="_Toc517123731"/>
-      <w:bookmarkStart w:id="641" w:name="_Toc517305842"/>
-      <w:bookmarkStart w:id="642" w:name="_Toc517345080"/>
-      <w:bookmarkStart w:id="643" w:name="_Toc517355043"/>
-      <w:bookmarkStart w:id="644" w:name="_Toc8513523"/>
+      <w:bookmarkStart w:id="635" w:name="_Toc516747979"/>
+      <w:bookmarkStart w:id="636" w:name="_Toc516750242"/>
+      <w:bookmarkStart w:id="637" w:name="_Toc516751667"/>
+      <w:bookmarkStart w:id="638" w:name="_Toc516752636"/>
+      <w:bookmarkStart w:id="639" w:name="_Toc517122944"/>
+      <w:bookmarkStart w:id="640" w:name="_Toc517123001"/>
+      <w:bookmarkStart w:id="641" w:name="_Toc517123709"/>
+      <w:bookmarkStart w:id="642" w:name="_Toc517123731"/>
+      <w:bookmarkStart w:id="643" w:name="_Toc517305842"/>
+      <w:bookmarkStart w:id="644" w:name="_Toc517345080"/>
+      <w:bookmarkStart w:id="645" w:name="_Toc517355043"/>
+      <w:bookmarkStart w:id="646" w:name="_Toc8513523"/>
       <w:r>
         <w:t>HashRuleData.ps1</w:t>
       </w:r>
-      <w:bookmarkEnd w:id="633"/>
-      <w:bookmarkEnd w:id="634"/>
       <w:bookmarkEnd w:id="635"/>
       <w:bookmarkEnd w:id="636"/>
       <w:bookmarkEnd w:id="637"/>
@@ -34808,6 +35087,8 @@
       <w:bookmarkEnd w:id="642"/>
       <w:bookmarkEnd w:id="643"/>
       <w:bookmarkEnd w:id="644"/>
+      <w:bookmarkEnd w:id="645"/>
+      <w:bookmarkEnd w:id="646"/>
     </w:p>
     <w:p>
       <w:r>
@@ -35153,23 +35434,21 @@
       <w:pPr>
         <w:pStyle w:val="Heading2"/>
       </w:pPr>
-      <w:bookmarkStart w:id="645" w:name="_Toc516747980"/>
-      <w:bookmarkStart w:id="646" w:name="_Toc516750243"/>
-      <w:bookmarkStart w:id="647" w:name="_Toc516751668"/>
-      <w:bookmarkStart w:id="648" w:name="_Toc516752637"/>
-      <w:bookmarkStart w:id="649" w:name="_Toc517122945"/>
-      <w:bookmarkStart w:id="650" w:name="_Toc517123002"/>
-      <w:bookmarkStart w:id="651" w:name="_Toc517123710"/>
-      <w:bookmarkStart w:id="652" w:name="_Toc517123732"/>
-      <w:bookmarkStart w:id="653" w:name="_Toc517305843"/>
-      <w:bookmarkStart w:id="654" w:name="_Toc517345081"/>
-      <w:bookmarkStart w:id="655" w:name="_Toc517355044"/>
-      <w:bookmarkStart w:id="656" w:name="_Toc8513524"/>
+      <w:bookmarkStart w:id="647" w:name="_Toc516747980"/>
+      <w:bookmarkStart w:id="648" w:name="_Toc516750243"/>
+      <w:bookmarkStart w:id="649" w:name="_Toc516751668"/>
+      <w:bookmarkStart w:id="650" w:name="_Toc516752637"/>
+      <w:bookmarkStart w:id="651" w:name="_Toc517122945"/>
+      <w:bookmarkStart w:id="652" w:name="_Toc517123002"/>
+      <w:bookmarkStart w:id="653" w:name="_Toc517123710"/>
+      <w:bookmarkStart w:id="654" w:name="_Toc517123732"/>
+      <w:bookmarkStart w:id="655" w:name="_Toc517305843"/>
+      <w:bookmarkStart w:id="656" w:name="_Toc517345081"/>
+      <w:bookmarkStart w:id="657" w:name="_Toc517355044"/>
+      <w:bookmarkStart w:id="658" w:name="_Toc8513524"/>
       <w:r>
         <w:t>KnownAdmins.ps1</w:t>
       </w:r>
-      <w:bookmarkEnd w:id="645"/>
-      <w:bookmarkEnd w:id="646"/>
       <w:bookmarkEnd w:id="647"/>
       <w:bookmarkEnd w:id="648"/>
       <w:bookmarkEnd w:id="649"/>
@@ -35180,6 +35459,8 @@
       <w:bookmarkEnd w:id="654"/>
       <w:bookmarkEnd w:id="655"/>
       <w:bookmarkEnd w:id="656"/>
+      <w:bookmarkEnd w:id="657"/>
+      <w:bookmarkEnd w:id="658"/>
     </w:p>
     <w:p>
       <w:r>
@@ -35305,23 +35586,21 @@
       <w:pPr>
         <w:pStyle w:val="Heading2"/>
       </w:pPr>
-      <w:bookmarkStart w:id="657" w:name="_Toc516747981"/>
-      <w:bookmarkStart w:id="658" w:name="_Toc516750244"/>
-      <w:bookmarkStart w:id="659" w:name="_Toc516751669"/>
-      <w:bookmarkStart w:id="660" w:name="_Toc516752638"/>
-      <w:bookmarkStart w:id="661" w:name="_Toc517122946"/>
-      <w:bookmarkStart w:id="662" w:name="_Toc517123003"/>
-      <w:bookmarkStart w:id="663" w:name="_Toc517123711"/>
-      <w:bookmarkStart w:id="664" w:name="_Toc517123733"/>
-      <w:bookmarkStart w:id="665" w:name="_Toc517305844"/>
-      <w:bookmarkStart w:id="666" w:name="_Toc517345082"/>
-      <w:bookmarkStart w:id="667" w:name="_Toc517355045"/>
-      <w:bookmarkStart w:id="668" w:name="_Toc8513525"/>
+      <w:bookmarkStart w:id="659" w:name="_Toc516747981"/>
+      <w:bookmarkStart w:id="660" w:name="_Toc516750244"/>
+      <w:bookmarkStart w:id="661" w:name="_Toc516751669"/>
+      <w:bookmarkStart w:id="662" w:name="_Toc516752638"/>
+      <w:bookmarkStart w:id="663" w:name="_Toc517122946"/>
+      <w:bookmarkStart w:id="664" w:name="_Toc517123003"/>
+      <w:bookmarkStart w:id="665" w:name="_Toc517123711"/>
+      <w:bookmarkStart w:id="666" w:name="_Toc517123733"/>
+      <w:bookmarkStart w:id="667" w:name="_Toc517305844"/>
+      <w:bookmarkStart w:id="668" w:name="_Toc517345082"/>
+      <w:bookmarkStart w:id="669" w:name="_Toc517355045"/>
+      <w:bookmarkStart w:id="670" w:name="_Toc8513525"/>
       <w:r>
         <w:t>TrustedSigners.ps1</w:t>
       </w:r>
-      <w:bookmarkEnd w:id="657"/>
-      <w:bookmarkEnd w:id="658"/>
       <w:bookmarkEnd w:id="659"/>
       <w:bookmarkEnd w:id="660"/>
       <w:bookmarkEnd w:id="661"/>
@@ -35332,6 +35611,8 @@
       <w:bookmarkEnd w:id="666"/>
       <w:bookmarkEnd w:id="667"/>
       <w:bookmarkEnd w:id="668"/>
+      <w:bookmarkEnd w:id="669"/>
+      <w:bookmarkEnd w:id="670"/>
     </w:p>
     <w:p>
       <w:r>
@@ -36499,18 +36780,18 @@
       <w:pPr>
         <w:pStyle w:val="Heading2"/>
       </w:pPr>
-      <w:bookmarkStart w:id="669" w:name="_Toc516747982"/>
-      <w:bookmarkStart w:id="670" w:name="_Toc516750245"/>
-      <w:bookmarkStart w:id="671" w:name="_Toc516751670"/>
-      <w:bookmarkStart w:id="672" w:name="_Toc516752639"/>
-      <w:bookmarkStart w:id="673" w:name="_Toc517122947"/>
-      <w:bookmarkStart w:id="674" w:name="_Toc517123004"/>
-      <w:bookmarkStart w:id="675" w:name="_Toc517123712"/>
-      <w:bookmarkStart w:id="676" w:name="_Toc517123734"/>
-      <w:bookmarkStart w:id="677" w:name="_Toc517305845"/>
-      <w:bookmarkStart w:id="678" w:name="_Toc517345083"/>
-      <w:bookmarkStart w:id="679" w:name="_Toc517355046"/>
-      <w:bookmarkStart w:id="680" w:name="_Toc8513526"/>
+      <w:bookmarkStart w:id="671" w:name="_Toc516747982"/>
+      <w:bookmarkStart w:id="672" w:name="_Toc516750245"/>
+      <w:bookmarkStart w:id="673" w:name="_Toc516751670"/>
+      <w:bookmarkStart w:id="674" w:name="_Toc516752639"/>
+      <w:bookmarkStart w:id="675" w:name="_Toc517122947"/>
+      <w:bookmarkStart w:id="676" w:name="_Toc517123004"/>
+      <w:bookmarkStart w:id="677" w:name="_Toc517123712"/>
+      <w:bookmarkStart w:id="678" w:name="_Toc517123734"/>
+      <w:bookmarkStart w:id="679" w:name="_Toc517305845"/>
+      <w:bookmarkStart w:id="680" w:name="_Toc517345083"/>
+      <w:bookmarkStart w:id="681" w:name="_Toc517355046"/>
+      <w:bookmarkStart w:id="682" w:name="_Toc8513526"/>
       <w:r>
         <w:t>TrustedSigners</w:t>
       </w:r>
@@ -36520,8 +36801,6 @@
       <w:r>
         <w:t>.ps1</w:t>
       </w:r>
-      <w:bookmarkEnd w:id="669"/>
-      <w:bookmarkEnd w:id="670"/>
       <w:bookmarkEnd w:id="671"/>
       <w:bookmarkEnd w:id="672"/>
       <w:bookmarkEnd w:id="673"/>
@@ -36532,6 +36811,8 @@
       <w:bookmarkEnd w:id="678"/>
       <w:bookmarkEnd w:id="679"/>
       <w:bookmarkEnd w:id="680"/>
+      <w:bookmarkEnd w:id="681"/>
+      <w:bookmarkEnd w:id="682"/>
     </w:p>
     <w:p>
       <w:r>
@@ -36581,23 +36862,21 @@
       <w:pPr>
         <w:pStyle w:val="Heading2"/>
       </w:pPr>
-      <w:bookmarkStart w:id="681" w:name="_Toc516747983"/>
-      <w:bookmarkStart w:id="682" w:name="_Toc516750246"/>
-      <w:bookmarkStart w:id="683" w:name="_Toc516751671"/>
-      <w:bookmarkStart w:id="684" w:name="_Toc516752640"/>
-      <w:bookmarkStart w:id="685" w:name="_Toc517122948"/>
-      <w:bookmarkStart w:id="686" w:name="_Toc517123005"/>
-      <w:bookmarkStart w:id="687" w:name="_Toc517123713"/>
-      <w:bookmarkStart w:id="688" w:name="_Toc517123735"/>
-      <w:bookmarkStart w:id="689" w:name="_Toc517305846"/>
-      <w:bookmarkStart w:id="690" w:name="_Toc517345084"/>
-      <w:bookmarkStart w:id="691" w:name="_Toc517355047"/>
-      <w:bookmarkStart w:id="692" w:name="_Toc8513527"/>
+      <w:bookmarkStart w:id="683" w:name="_Toc516747983"/>
+      <w:bookmarkStart w:id="684" w:name="_Toc516750246"/>
+      <w:bookmarkStart w:id="685" w:name="_Toc516751671"/>
+      <w:bookmarkStart w:id="686" w:name="_Toc516752640"/>
+      <w:bookmarkStart w:id="687" w:name="_Toc517122948"/>
+      <w:bookmarkStart w:id="688" w:name="_Toc517123005"/>
+      <w:bookmarkStart w:id="689" w:name="_Toc517123713"/>
+      <w:bookmarkStart w:id="690" w:name="_Toc517123735"/>
+      <w:bookmarkStart w:id="691" w:name="_Toc517305846"/>
+      <w:bookmarkStart w:id="692" w:name="_Toc517345084"/>
+      <w:bookmarkStart w:id="693" w:name="_Toc517355047"/>
+      <w:bookmarkStart w:id="694" w:name="_Toc8513527"/>
       <w:r>
         <w:t>UnsafePathsToBuildRulesFor.ps1</w:t>
       </w:r>
-      <w:bookmarkEnd w:id="681"/>
-      <w:bookmarkEnd w:id="682"/>
       <w:bookmarkEnd w:id="683"/>
       <w:bookmarkEnd w:id="684"/>
       <w:bookmarkEnd w:id="685"/>
@@ -36608,6 +36887,8 @@
       <w:bookmarkEnd w:id="690"/>
       <w:bookmarkEnd w:id="691"/>
       <w:bookmarkEnd w:id="692"/>
+      <w:bookmarkEnd w:id="693"/>
+      <w:bookmarkEnd w:id="694"/>
     </w:p>
     <w:p>
       <w:r>
@@ -36847,7 +37128,7 @@
           <w:p>
             <w:proofErr w:type="spellStart"/>
             <w:r>
-              <w:t>noRecurse</w:t>
+              <w:t>JSHashRules</w:t>
             </w:r>
             <w:proofErr w:type="spellEnd"/>
           </w:p>
@@ -36858,7 +37139,15 @@
           </w:tcPr>
           <w:p>
             <w:r>
-              <w:t>OPTIONAL; if specified, rules are generated only for the files in the specified directory or directories. Otherwise, rules are also generated for files in subdirectories of the specified directory or directories.</w:t>
+              <w:t>OPTIONAL; if specified and set to $true, generates hash rules for unsigned .</w:t>
+            </w:r>
+            <w:proofErr w:type="spellStart"/>
+            <w:r>
+              <w:t>js</w:t>
+            </w:r>
+            <w:proofErr w:type="spellEnd"/>
+            <w:r>
+              <w:t xml:space="preserve"> files; otherwise, doesn't generate them.</w:t>
             </w:r>
           </w:p>
         </w:tc>
@@ -36871,7 +37160,7 @@
           <w:p>
             <w:proofErr w:type="spellStart"/>
             <w:r>
-              <w:t>enforceMinVersion</w:t>
+              <w:t>noRecurse</w:t>
             </w:r>
             <w:proofErr w:type="spellEnd"/>
           </w:p>
@@ -36882,6 +37171,30 @@
           </w:tcPr>
           <w:p>
             <w:r>
+              <w:t>OPTIONAL; if specified, rules are generated only for the files in the specified directory or directories. Otherwise, rules are also generated for files in subdirectories of the specified directory or directories.</w:t>
+            </w:r>
+          </w:p>
+        </w:tc>
+      </w:tr>
+      <w:tr>
+        <w:tc>
+          <w:tcPr>
+            <w:tcW w:w="0" w:type="auto"/>
+          </w:tcPr>
+          <w:p>
+            <w:proofErr w:type="spellStart"/>
+            <w:r>
+              <w:t>enforceMinVersion</w:t>
+            </w:r>
+            <w:proofErr w:type="spellEnd"/>
+          </w:p>
+        </w:tc>
+        <w:tc>
+          <w:tcPr>
+            <w:tcW w:w="0" w:type="auto"/>
+          </w:tcPr>
+          <w:p>
+            <w:r>
               <w:t xml:space="preserve">DEPRECATED and OPTIONAL. </w:t>
             </w:r>
             <w:proofErr w:type="spellStart"/>
@@ -37127,6 +37440,7 @@
           <w:rFonts w:ascii="Consolas" w:hAnsi="Consolas"/>
           <w:sz w:val="18"/>
         </w:rPr>
+        <w:lastRenderedPageBreak/>
         <w:t>@{</w:t>
       </w:r>
     </w:p>
@@ -37159,7 +37473,6 @@
           <w:rFonts w:ascii="Consolas" w:hAnsi="Consolas"/>
           <w:sz w:val="18"/>
         </w:rPr>
-        <w:lastRenderedPageBreak/>
         <w:t>paths = "$</w:t>
       </w:r>
       <w:proofErr w:type="spellStart"/>
@@ -37599,18 +37912,18 @@
       <w:pPr>
         <w:pStyle w:val="Heading2"/>
       </w:pPr>
-      <w:bookmarkStart w:id="693" w:name="_Toc516747984"/>
-      <w:bookmarkStart w:id="694" w:name="_Toc516750247"/>
-      <w:bookmarkStart w:id="695" w:name="_Toc516751672"/>
-      <w:bookmarkStart w:id="696" w:name="_Toc516752641"/>
-      <w:bookmarkStart w:id="697" w:name="_Toc517122949"/>
-      <w:bookmarkStart w:id="698" w:name="_Toc517123006"/>
-      <w:bookmarkStart w:id="699" w:name="_Toc517123714"/>
-      <w:bookmarkStart w:id="700" w:name="_Toc517123736"/>
-      <w:bookmarkStart w:id="701" w:name="_Toc517305847"/>
-      <w:bookmarkStart w:id="702" w:name="_Toc517345085"/>
-      <w:bookmarkStart w:id="703" w:name="_Toc517355048"/>
-      <w:bookmarkStart w:id="704" w:name="_Toc8513528"/>
+      <w:bookmarkStart w:id="695" w:name="_Toc516747984"/>
+      <w:bookmarkStart w:id="696" w:name="_Toc516750247"/>
+      <w:bookmarkStart w:id="697" w:name="_Toc516751672"/>
+      <w:bookmarkStart w:id="698" w:name="_Toc516752641"/>
+      <w:bookmarkStart w:id="699" w:name="_Toc517122949"/>
+      <w:bookmarkStart w:id="700" w:name="_Toc517123006"/>
+      <w:bookmarkStart w:id="701" w:name="_Toc517123714"/>
+      <w:bookmarkStart w:id="702" w:name="_Toc517123736"/>
+      <w:bookmarkStart w:id="703" w:name="_Toc517305847"/>
+      <w:bookmarkStart w:id="704" w:name="_Toc517345085"/>
+      <w:bookmarkStart w:id="705" w:name="_Toc517355048"/>
+      <w:bookmarkStart w:id="706" w:name="_Toc8513528"/>
       <w:r>
         <w:t xml:space="preserve">The </w:t>
       </w:r>
@@ -37636,8 +37949,6 @@
       <w:r>
         <w:t xml:space="preserve"> directories</w:t>
       </w:r>
-      <w:bookmarkEnd w:id="693"/>
-      <w:bookmarkEnd w:id="694"/>
       <w:bookmarkEnd w:id="695"/>
       <w:bookmarkEnd w:id="696"/>
       <w:bookmarkEnd w:id="697"/>
@@ -37648,6 +37959,8 @@
       <w:bookmarkEnd w:id="702"/>
       <w:bookmarkEnd w:id="703"/>
       <w:bookmarkEnd w:id="704"/>
+      <w:bookmarkEnd w:id="705"/>
+      <w:bookmarkEnd w:id="706"/>
     </w:p>
     <w:p>
       <w:r>
@@ -37708,7 +38021,7 @@
       <w:pPr>
         <w:pStyle w:val="Heading3"/>
       </w:pPr>
-      <w:bookmarkStart w:id="705" w:name="_Toc8513529"/>
+      <w:bookmarkStart w:id="707" w:name="_Toc8513529"/>
       <w:proofErr w:type="spellStart"/>
       <w:r>
         <w:t>MergeRules</w:t>
@@ -37717,7 +38030,7 @@
       <w:r>
         <w:t>-Dynamic</w:t>
       </w:r>
-      <w:bookmarkEnd w:id="705"/>
+      <w:bookmarkEnd w:id="707"/>
     </w:p>
     <w:p>
       <w:r>
@@ -38007,6 +38320,7 @@
     </w:p>
     <w:p>
       <w:r>
+        <w:lastRenderedPageBreak/>
         <w:t>By contrast, t</w:t>
       </w:r>
       <w:r>
@@ -38019,11 +38333,7 @@
         <w:t>in HashRulesData.ps1</w:t>
       </w:r>
       <w:r>
-        <w:t xml:space="preserve">. Similarly, the fragments in TrustedSigners.xml derive entirely from data in </w:t>
-      </w:r>
-      <w:r>
-        <w:lastRenderedPageBreak/>
-        <w:t xml:space="preserve">TrustedSigners.ps1 (unless you’re using its </w:t>
+        <w:t xml:space="preserve">. Similarly, the fragments in TrustedSigners.xml derive entirely from data in TrustedSigners.ps1 (unless you’re using its </w:t>
       </w:r>
       <w:r>
         <w:t>“</w:t>
@@ -38053,7 +38363,7 @@
       <w:pPr>
         <w:pStyle w:val="Heading3"/>
       </w:pPr>
-      <w:bookmarkStart w:id="706" w:name="_Toc8513530"/>
+      <w:bookmarkStart w:id="708" w:name="_Toc8513530"/>
       <w:proofErr w:type="spellStart"/>
       <w:r>
         <w:t>MergeRules</w:t>
@@ -38062,7 +38372,7 @@
       <w:r>
         <w:t>-Static</w:t>
       </w:r>
-      <w:bookmarkEnd w:id="706"/>
+      <w:bookmarkEnd w:id="708"/>
     </w:p>
     <w:p>
       <w:r>
@@ -38232,25 +38542,23 @@
       <w:pPr>
         <w:pStyle w:val="Heading1"/>
       </w:pPr>
-      <w:bookmarkStart w:id="707" w:name="_Toc516215512"/>
-      <w:bookmarkStart w:id="708" w:name="_Toc516747985"/>
-      <w:bookmarkStart w:id="709" w:name="_Toc516750248"/>
-      <w:bookmarkStart w:id="710" w:name="_Toc516751673"/>
-      <w:bookmarkStart w:id="711" w:name="_Toc516752642"/>
-      <w:bookmarkStart w:id="712" w:name="_Toc517122950"/>
-      <w:bookmarkStart w:id="713" w:name="_Toc517123007"/>
-      <w:bookmarkStart w:id="714" w:name="_Toc517123715"/>
-      <w:bookmarkStart w:id="715" w:name="_Toc517123737"/>
-      <w:bookmarkStart w:id="716" w:name="_Toc517305848"/>
-      <w:bookmarkStart w:id="717" w:name="_Toc517345086"/>
-      <w:bookmarkStart w:id="718" w:name="_Toc517355049"/>
-      <w:bookmarkStart w:id="719" w:name="_Toc8513531"/>
+      <w:bookmarkStart w:id="709" w:name="_Toc516215512"/>
+      <w:bookmarkStart w:id="710" w:name="_Toc516747985"/>
+      <w:bookmarkStart w:id="711" w:name="_Toc516750248"/>
+      <w:bookmarkStart w:id="712" w:name="_Toc516751673"/>
+      <w:bookmarkStart w:id="713" w:name="_Toc516752642"/>
+      <w:bookmarkStart w:id="714" w:name="_Toc517122950"/>
+      <w:bookmarkStart w:id="715" w:name="_Toc517123007"/>
+      <w:bookmarkStart w:id="716" w:name="_Toc517123715"/>
+      <w:bookmarkStart w:id="717" w:name="_Toc517123737"/>
+      <w:bookmarkStart w:id="718" w:name="_Toc517305848"/>
+      <w:bookmarkStart w:id="719" w:name="_Toc517345086"/>
+      <w:bookmarkStart w:id="720" w:name="_Toc517355049"/>
+      <w:bookmarkStart w:id="721" w:name="_Toc8513531"/>
       <w:r>
         <w:lastRenderedPageBreak/>
         <w:t>Appendix C: Support scripts reference</w:t>
       </w:r>
-      <w:bookmarkEnd w:id="707"/>
-      <w:bookmarkEnd w:id="708"/>
       <w:bookmarkEnd w:id="709"/>
       <w:bookmarkEnd w:id="710"/>
       <w:bookmarkEnd w:id="711"/>
@@ -38262,6 +38570,8 @@
       <w:bookmarkEnd w:id="717"/>
       <w:bookmarkEnd w:id="718"/>
       <w:bookmarkEnd w:id="719"/>
+      <w:bookmarkEnd w:id="720"/>
+      <w:bookmarkEnd w:id="721"/>
     </w:p>
     <w:p>
       <w:r>
@@ -38433,24 +38743,24 @@
       <w:pPr>
         <w:pStyle w:val="Heading2"/>
       </w:pPr>
-      <w:bookmarkStart w:id="720" w:name="_Toc517345087"/>
-      <w:bookmarkStart w:id="721" w:name="_Toc517355050"/>
-      <w:bookmarkStart w:id="722" w:name="_Toc8513532"/>
-      <w:bookmarkStart w:id="723" w:name="_Toc516747986"/>
-      <w:bookmarkStart w:id="724" w:name="_Toc516750249"/>
-      <w:bookmarkStart w:id="725" w:name="_Toc516751674"/>
-      <w:bookmarkStart w:id="726" w:name="_Toc516752643"/>
-      <w:bookmarkStart w:id="727" w:name="_Toc517122951"/>
-      <w:bookmarkStart w:id="728" w:name="_Toc517123008"/>
-      <w:bookmarkStart w:id="729" w:name="_Toc517123716"/>
-      <w:bookmarkStart w:id="730" w:name="_Toc517123738"/>
-      <w:bookmarkStart w:id="731" w:name="_Toc517305849"/>
+      <w:bookmarkStart w:id="722" w:name="_Toc517345087"/>
+      <w:bookmarkStart w:id="723" w:name="_Toc517355050"/>
+      <w:bookmarkStart w:id="724" w:name="_Toc8513532"/>
+      <w:bookmarkStart w:id="725" w:name="_Toc516747986"/>
+      <w:bookmarkStart w:id="726" w:name="_Toc516750249"/>
+      <w:bookmarkStart w:id="727" w:name="_Toc516751674"/>
+      <w:bookmarkStart w:id="728" w:name="_Toc516752643"/>
+      <w:bookmarkStart w:id="729" w:name="_Toc517122951"/>
+      <w:bookmarkStart w:id="730" w:name="_Toc517123008"/>
+      <w:bookmarkStart w:id="731" w:name="_Toc517123716"/>
+      <w:bookmarkStart w:id="732" w:name="_Toc517123738"/>
+      <w:bookmarkStart w:id="733" w:name="_Toc517305849"/>
       <w:r>
         <w:t>Set-OutputEncodingToUnicode.ps1</w:t>
       </w:r>
-      <w:bookmarkEnd w:id="720"/>
-      <w:bookmarkEnd w:id="721"/>
       <w:bookmarkEnd w:id="722"/>
+      <w:bookmarkEnd w:id="723"/>
+      <w:bookmarkEnd w:id="724"/>
     </w:p>
     <w:p>
       <w:r>
@@ -38466,13 +38776,13 @@
       <w:pPr>
         <w:pStyle w:val="Heading2"/>
       </w:pPr>
-      <w:bookmarkStart w:id="732" w:name="_Toc8513533"/>
-      <w:bookmarkStart w:id="733" w:name="_Toc517345088"/>
-      <w:bookmarkStart w:id="734" w:name="_Toc517355051"/>
+      <w:bookmarkStart w:id="734" w:name="_Toc8513533"/>
+      <w:bookmarkStart w:id="735" w:name="_Toc517345088"/>
+      <w:bookmarkStart w:id="736" w:name="_Toc517355051"/>
       <w:r>
         <w:t>DownloadAccesschk.ps1</w:t>
       </w:r>
-      <w:bookmarkEnd w:id="732"/>
+      <w:bookmarkEnd w:id="734"/>
     </w:p>
     <w:p>
       <w:r>
@@ -38495,11 +38805,11 @@
       <w:pPr>
         <w:pStyle w:val="Heading2"/>
       </w:pPr>
-      <w:bookmarkStart w:id="735" w:name="_Toc8513534"/>
+      <w:bookmarkStart w:id="737" w:name="_Toc8513534"/>
       <w:r>
         <w:t>Get-AaronLockerTimestamp.ps1</w:t>
       </w:r>
-      <w:bookmarkEnd w:id="735"/>
+      <w:bookmarkEnd w:id="737"/>
     </w:p>
     <w:p>
       <w:r>
@@ -38781,13 +39091,13 @@
       <w:pPr>
         <w:pStyle w:val="Heading2"/>
       </w:pPr>
-      <w:bookmarkStart w:id="736" w:name="_Toc8513535"/>
+      <w:bookmarkStart w:id="738" w:name="_Toc8513535"/>
       <w:r>
         <w:t>Enum-WritableDirs.ps1</w:t>
       </w:r>
-      <w:bookmarkEnd w:id="733"/>
-      <w:bookmarkEnd w:id="734"/>
+      <w:bookmarkEnd w:id="735"/>
       <w:bookmarkEnd w:id="736"/>
+      <w:bookmarkEnd w:id="738"/>
     </w:p>
     <w:p>
       <w:r>
@@ -40775,14 +41085,12 @@
       <w:pPr>
         <w:pStyle w:val="Heading2"/>
       </w:pPr>
-      <w:bookmarkStart w:id="737" w:name="_Toc517345089"/>
-      <w:bookmarkStart w:id="738" w:name="_Toc517355052"/>
-      <w:bookmarkStart w:id="739" w:name="_Toc8513536"/>
+      <w:bookmarkStart w:id="739" w:name="_Toc517345089"/>
+      <w:bookmarkStart w:id="740" w:name="_Toc517355052"/>
+      <w:bookmarkStart w:id="741" w:name="_Toc8513536"/>
       <w:r>
         <w:t>BuildRulesForFilesInWritableDirectories.ps1</w:t>
       </w:r>
-      <w:bookmarkEnd w:id="723"/>
-      <w:bookmarkEnd w:id="724"/>
       <w:bookmarkEnd w:id="725"/>
       <w:bookmarkEnd w:id="726"/>
       <w:bookmarkEnd w:id="727"/>
@@ -40790,9 +41098,11 @@
       <w:bookmarkEnd w:id="729"/>
       <w:bookmarkEnd w:id="730"/>
       <w:bookmarkEnd w:id="731"/>
-      <w:bookmarkEnd w:id="737"/>
-      <w:bookmarkEnd w:id="738"/>
+      <w:bookmarkEnd w:id="732"/>
+      <w:bookmarkEnd w:id="733"/>
       <w:bookmarkEnd w:id="739"/>
+      <w:bookmarkEnd w:id="740"/>
+      <w:bookmarkEnd w:id="741"/>
     </w:p>
     <w:p>
       <w:r>
@@ -40884,15 +41194,38 @@
           <w:rFonts w:ascii="Consolas" w:hAnsi="Consolas"/>
           <w:sz w:val="18"/>
         </w:rPr>
-        <w:t>] [-</w:t>
-      </w:r>
-      <w:proofErr w:type="spellStart"/>
-      <w:r>
-        <w:rPr>
-          <w:rFonts w:ascii="Consolas" w:hAnsi="Consolas"/>
-          <w:sz w:val="18"/>
-        </w:rPr>
-        <w:t>EnforceMinimumVersion</w:t>
+        <w:t xml:space="preserve">] </w:t>
+      </w:r>
+      <w:r>
+        <w:rPr>
+          <w:rFonts w:ascii="Consolas" w:hAnsi="Consolas"/>
+          <w:sz w:val="18"/>
+        </w:rPr>
+        <w:t>[-</w:t>
+      </w:r>
+      <w:proofErr w:type="spellStart"/>
+      <w:r>
+        <w:rPr>
+          <w:rFonts w:ascii="Consolas" w:hAnsi="Consolas"/>
+          <w:sz w:val="18"/>
+        </w:rPr>
+        <w:t>PubRuleGranularity</w:t>
+      </w:r>
+      <w:proofErr w:type="spellEnd"/>
+      <w:r>
+        <w:rPr>
+          <w:rFonts w:ascii="Consolas" w:hAnsi="Consolas"/>
+          <w:sz w:val="18"/>
+        </w:rPr>
+        <w:t xml:space="preserve"> &lt;String&gt;] [-</w:t>
+      </w:r>
+      <w:proofErr w:type="spellStart"/>
+      <w:r>
+        <w:rPr>
+          <w:rFonts w:ascii="Consolas" w:hAnsi="Consolas"/>
+          <w:sz w:val="18"/>
+        </w:rPr>
+        <w:t>JSHashRules</w:t>
       </w:r>
       <w:proofErr w:type="spellEnd"/>
       <w:r>
@@ -40908,7 +41241,101 @@
           <w:rFonts w:ascii="Consolas" w:hAnsi="Consolas"/>
           <w:sz w:val="18"/>
         </w:rPr>
-        <w:t>OutputFileName</w:t>
+        <w:t>OutputPubFileName</w:t>
+      </w:r>
+      <w:proofErr w:type="spellEnd"/>
+      <w:r>
+        <w:rPr>
+          <w:rFonts w:ascii="Consolas" w:hAnsi="Consolas"/>
+          <w:sz w:val="18"/>
+        </w:rPr>
+        <w:t xml:space="preserve"> &lt;String&gt; -</w:t>
+      </w:r>
+      <w:proofErr w:type="spellStart"/>
+      <w:r>
+        <w:rPr>
+          <w:rFonts w:ascii="Consolas" w:hAnsi="Consolas"/>
+          <w:sz w:val="18"/>
+        </w:rPr>
+        <w:t>OutputHashFileName</w:t>
+      </w:r>
+      <w:proofErr w:type="spellEnd"/>
+      <w:r>
+        <w:rPr>
+          <w:rFonts w:ascii="Consolas" w:hAnsi="Consolas"/>
+          <w:sz w:val="18"/>
+        </w:rPr>
+        <w:t xml:space="preserve"> &lt;String&gt;</w:t>
+      </w:r>
+      <w:r>
+        <w:rPr>
+          <w:rFonts w:ascii="Consolas" w:hAnsi="Consolas"/>
+          <w:sz w:val="18"/>
+        </w:rPr>
+        <w:t xml:space="preserve"> [-</w:t>
+      </w:r>
+      <w:proofErr w:type="spellStart"/>
+      <w:r>
+        <w:rPr>
+          <w:rFonts w:ascii="Consolas" w:hAnsi="Consolas"/>
+          <w:sz w:val="18"/>
+        </w:rPr>
+        <w:t>RuleNamePrefix</w:t>
+      </w:r>
+      <w:proofErr w:type="spellEnd"/>
+      <w:r>
+        <w:rPr>
+          <w:rFonts w:ascii="Consolas" w:hAnsi="Consolas"/>
+          <w:sz w:val="18"/>
+        </w:rPr>
+        <w:t xml:space="preserve"> &lt;String&gt;] [&lt;</w:t>
+      </w:r>
+      <w:proofErr w:type="spellStart"/>
+      <w:r>
+        <w:rPr>
+          <w:rFonts w:ascii="Consolas" w:hAnsi="Consolas"/>
+          <w:sz w:val="18"/>
+        </w:rPr>
+        <w:t>CommonParameters</w:t>
+      </w:r>
+      <w:proofErr w:type="spellEnd"/>
+      <w:r>
+        <w:rPr>
+          <w:rFonts w:ascii="Consolas" w:hAnsi="Consolas"/>
+          <w:sz w:val="18"/>
+        </w:rPr>
+        <w:t>&gt;]</w:t>
+      </w:r>
+    </w:p>
+    <w:p>
+      <w:pPr>
+        <w:rPr>
+          <w:rFonts w:ascii="Consolas" w:hAnsi="Consolas"/>
+          <w:sz w:val="18"/>
+        </w:rPr>
+      </w:pPr>
+    </w:p>
+    <w:p>
+      <w:pPr>
+        <w:rPr>
+          <w:rFonts w:ascii="Consolas" w:hAnsi="Consolas"/>
+          <w:sz w:val="18"/>
+        </w:rPr>
+      </w:pPr>
+      <w:r>
+        <w:rPr>
+          <w:rFonts w:ascii="Consolas" w:hAnsi="Consolas"/>
+          <w:sz w:val="18"/>
+        </w:rPr>
+        <w:t>BuildRulesForFilesInWritableDirectories.ps1 -</w:t>
+      </w:r>
+      <w:proofErr w:type="spellStart"/>
+      <w:r>
+        <w:rPr>
+          <w:rFonts w:ascii="Consolas" w:hAnsi="Consolas"/>
+          <w:sz w:val="18"/>
+        </w:rPr>
+        <w:t>FileOfFileSystemPaths</w:t>
       </w:r>
       <w:proofErr w:type="spellEnd"/>
       <w:r>
@@ -40924,77 +41351,6 @@
           <w:rFonts w:ascii="Consolas" w:hAnsi="Consolas"/>
           <w:sz w:val="18"/>
         </w:rPr>
-        <w:t>RuleNamePrefix</w:t>
-      </w:r>
-      <w:proofErr w:type="spellEnd"/>
-      <w:r>
-        <w:rPr>
-          <w:rFonts w:ascii="Consolas" w:hAnsi="Consolas"/>
-          <w:sz w:val="18"/>
-        </w:rPr>
-        <w:t xml:space="preserve"> &lt;String&gt;] [&lt;</w:t>
-      </w:r>
-      <w:proofErr w:type="spellStart"/>
-      <w:r>
-        <w:rPr>
-          <w:rFonts w:ascii="Consolas" w:hAnsi="Consolas"/>
-          <w:sz w:val="18"/>
-        </w:rPr>
-        <w:t>CommonParameters</w:t>
-      </w:r>
-      <w:proofErr w:type="spellEnd"/>
-      <w:r>
-        <w:rPr>
-          <w:rFonts w:ascii="Consolas" w:hAnsi="Consolas"/>
-          <w:sz w:val="18"/>
-        </w:rPr>
-        <w:t>&gt;]</w:t>
-      </w:r>
-    </w:p>
-    <w:p>
-      <w:pPr>
-        <w:rPr>
-          <w:rFonts w:ascii="Consolas" w:hAnsi="Consolas"/>
-          <w:sz w:val="18"/>
-        </w:rPr>
-      </w:pPr>
-    </w:p>
-    <w:p>
-      <w:pPr>
-        <w:rPr>
-          <w:rFonts w:ascii="Consolas" w:hAnsi="Consolas"/>
-          <w:sz w:val="18"/>
-        </w:rPr>
-      </w:pPr>
-      <w:r>
-        <w:rPr>
-          <w:rFonts w:ascii="Consolas" w:hAnsi="Consolas"/>
-          <w:sz w:val="18"/>
-        </w:rPr>
-        <w:t>BuildRulesForFilesInWritableDirectories.ps1 -</w:t>
-      </w:r>
-      <w:proofErr w:type="spellStart"/>
-      <w:r>
-        <w:rPr>
-          <w:rFonts w:ascii="Consolas" w:hAnsi="Consolas"/>
-          <w:sz w:val="18"/>
-        </w:rPr>
-        <w:t>FileOfFileSystemPaths</w:t>
-      </w:r>
-      <w:proofErr w:type="spellEnd"/>
-      <w:r>
-        <w:rPr>
-          <w:rFonts w:ascii="Consolas" w:hAnsi="Consolas"/>
-          <w:sz w:val="18"/>
-        </w:rPr>
-        <w:t xml:space="preserve"> &lt;String&gt; [-</w:t>
-      </w:r>
-      <w:proofErr w:type="spellStart"/>
-      <w:r>
-        <w:rPr>
-          <w:rFonts w:ascii="Consolas" w:hAnsi="Consolas"/>
-          <w:sz w:val="18"/>
-        </w:rPr>
         <w:t>RecurseDirectories</w:t>
       </w:r>
       <w:proofErr w:type="spellEnd"/>
@@ -41003,15 +41359,38 @@
           <w:rFonts w:ascii="Consolas" w:hAnsi="Consolas"/>
           <w:sz w:val="18"/>
         </w:rPr>
-        <w:t>] [-</w:t>
-      </w:r>
-      <w:proofErr w:type="spellStart"/>
-      <w:r>
-        <w:rPr>
-          <w:rFonts w:ascii="Consolas" w:hAnsi="Consolas"/>
-          <w:sz w:val="18"/>
-        </w:rPr>
-        <w:t>EnforceMinimumVersion</w:t>
+        <w:t xml:space="preserve">] </w:t>
+      </w:r>
+      <w:r>
+        <w:rPr>
+          <w:rFonts w:ascii="Consolas" w:hAnsi="Consolas"/>
+          <w:sz w:val="18"/>
+        </w:rPr>
+        <w:t>[-</w:t>
+      </w:r>
+      <w:proofErr w:type="spellStart"/>
+      <w:r>
+        <w:rPr>
+          <w:rFonts w:ascii="Consolas" w:hAnsi="Consolas"/>
+          <w:sz w:val="18"/>
+        </w:rPr>
+        <w:t>PubRuleGranularity</w:t>
+      </w:r>
+      <w:proofErr w:type="spellEnd"/>
+      <w:r>
+        <w:rPr>
+          <w:rFonts w:ascii="Consolas" w:hAnsi="Consolas"/>
+          <w:sz w:val="18"/>
+        </w:rPr>
+        <w:t xml:space="preserve"> &lt;String&gt;] [-</w:t>
+      </w:r>
+      <w:proofErr w:type="spellStart"/>
+      <w:r>
+        <w:rPr>
+          <w:rFonts w:ascii="Consolas" w:hAnsi="Consolas"/>
+          <w:sz w:val="18"/>
+        </w:rPr>
+        <w:t>JSHashRules</w:t>
       </w:r>
       <w:proofErr w:type="spellEnd"/>
       <w:r>
@@ -41027,15 +41406,38 @@
           <w:rFonts w:ascii="Consolas" w:hAnsi="Consolas"/>
           <w:sz w:val="18"/>
         </w:rPr>
-        <w:t>OutputFileName</w:t>
-      </w:r>
-      <w:proofErr w:type="spellEnd"/>
-      <w:r>
-        <w:rPr>
-          <w:rFonts w:ascii="Consolas" w:hAnsi="Consolas"/>
-          <w:sz w:val="18"/>
-        </w:rPr>
-        <w:t xml:space="preserve"> &lt;String&gt; [-</w:t>
+        <w:t>OutputPubFileName</w:t>
+      </w:r>
+      <w:proofErr w:type="spellEnd"/>
+      <w:r>
+        <w:rPr>
+          <w:rFonts w:ascii="Consolas" w:hAnsi="Consolas"/>
+          <w:sz w:val="18"/>
+        </w:rPr>
+        <w:t xml:space="preserve"> &lt;String&gt; -</w:t>
+      </w:r>
+      <w:proofErr w:type="spellStart"/>
+      <w:r>
+        <w:rPr>
+          <w:rFonts w:ascii="Consolas" w:hAnsi="Consolas"/>
+          <w:sz w:val="18"/>
+        </w:rPr>
+        <w:t>OutputHashFileName</w:t>
+      </w:r>
+      <w:proofErr w:type="spellEnd"/>
+      <w:r>
+        <w:rPr>
+          <w:rFonts w:ascii="Consolas" w:hAnsi="Consolas"/>
+          <w:sz w:val="18"/>
+        </w:rPr>
+        <w:t xml:space="preserve"> &lt;String&gt;</w:t>
+      </w:r>
+      <w:r>
+        <w:rPr>
+          <w:rFonts w:ascii="Consolas" w:hAnsi="Consolas"/>
+          <w:sz w:val="18"/>
+        </w:rPr>
+        <w:t xml:space="preserve"> [-</w:t>
       </w:r>
       <w:proofErr w:type="spellStart"/>
       <w:r>
@@ -41395,21 +41797,70 @@
       <w:r>
         <w:t>";</w:t>
       </w:r>
+      <w:r>
+        <w:t xml:space="preserve"> </w:t>
+      </w:r>
+      <w:r>
+        <w:t>other Microsoft-signed files are handled at a minimum granularity of "</w:t>
+      </w:r>
+      <w:proofErr w:type="spellStart"/>
+      <w:r>
+        <w:t>pubProduct</w:t>
+      </w:r>
+      <w:proofErr w:type="spellEnd"/>
+      <w:r>
+        <w:t>".</w:t>
+      </w:r>
+    </w:p>
+    <w:p>
+      <w:pPr>
+        <w:rPr>
+          <w:rFonts w:ascii="Consolas" w:hAnsi="Consolas"/>
+          <w:b/>
+          <w:sz w:val="18"/>
+        </w:rPr>
+      </w:pPr>
+      <w:r>
+        <w:rPr>
+          <w:rFonts w:ascii="Consolas" w:hAnsi="Consolas"/>
+          <w:b/>
+          <w:sz w:val="18"/>
+        </w:rPr>
+        <w:t>-</w:t>
+      </w:r>
+      <w:proofErr w:type="spellStart"/>
+      <w:r>
+        <w:rPr>
+          <w:rFonts w:ascii="Consolas" w:hAnsi="Consolas"/>
+          <w:b/>
+          <w:sz w:val="18"/>
+        </w:rPr>
+        <w:t>JSHashRules</w:t>
+      </w:r>
+      <w:proofErr w:type="spellEnd"/>
+      <w:r>
+        <w:rPr>
+          <w:rFonts w:ascii="Consolas" w:hAnsi="Consolas"/>
+          <w:b/>
+          <w:sz w:val="18"/>
+        </w:rPr>
+        <w:t xml:space="preserve"> &lt;String&gt;</w:t>
+      </w:r>
     </w:p>
     <w:p>
       <w:pPr>
         <w:ind w:left="720"/>
       </w:pPr>
       <w:r>
-        <w:t>other Microsoft-signed files are handled at a minimum granularity of "</w:t>
-      </w:r>
-      <w:proofErr w:type="spellStart"/>
-      <w:r>
-        <w:t>pubProduct</w:t>
-      </w:r>
-      <w:proofErr w:type="spellEnd"/>
-      <w:r>
-        <w:t>".</w:t>
+        <w:t>If this switch is specified, generates hash rules for unsigned .</w:t>
+      </w:r>
+      <w:proofErr w:type="spellStart"/>
+      <w:r>
+        <w:t>js</w:t>
+      </w:r>
+      <w:proofErr w:type="spellEnd"/>
+      <w:r>
+        <w:t xml:space="preserve"> files; otherwise, doesn't.</w:t>
       </w:r>
     </w:p>
     <w:p>
@@ -41753,11 +42204,8 @@
     </w:p>
     <w:p>
       <w:r>
-        <w:t xml:space="preserve">The intent of this script is to create fragments of policies that can be incorporated into a "master" policy in a modular way. For example, create a file representing the rules needed to allow OneDrive to run, and </w:t>
-      </w:r>
-      <w:r>
         <w:lastRenderedPageBreak/>
-        <w:t>separate files for LOB apps. If/when the OneDrive rules need to be updated, they can be updated in isolation and those results incorporated into a new master set.</w:t>
+        <w:t>The intent of this script is to create fragments of policies that can be incorporated into a "master" policy in a modular way. For example, create a file representing the rules needed to allow OneDrive to run, and separate files for LOB apps. If/when the OneDrive rules need to be updated, they can be updated in isolation and those results incorporated into a new master set.</w:t>
       </w:r>
     </w:p>
     <w:p>
@@ -42081,23 +42529,21 @@
       <w:pPr>
         <w:pStyle w:val="Heading2"/>
       </w:pPr>
-      <w:bookmarkStart w:id="740" w:name="_Toc516747988"/>
-      <w:bookmarkStart w:id="741" w:name="_Toc516750251"/>
-      <w:bookmarkStart w:id="742" w:name="_Toc516751676"/>
-      <w:bookmarkStart w:id="743" w:name="_Toc516752645"/>
-      <w:bookmarkStart w:id="744" w:name="_Toc517122953"/>
-      <w:bookmarkStart w:id="745" w:name="_Toc517123010"/>
-      <w:bookmarkStart w:id="746" w:name="_Toc517123718"/>
-      <w:bookmarkStart w:id="747" w:name="_Toc517123740"/>
-      <w:bookmarkStart w:id="748" w:name="_Toc517305851"/>
-      <w:bookmarkStart w:id="749" w:name="_Toc517345090"/>
-      <w:bookmarkStart w:id="750" w:name="_Toc517355053"/>
-      <w:bookmarkStart w:id="751" w:name="_Toc8513537"/>
+      <w:bookmarkStart w:id="742" w:name="_Toc516747988"/>
+      <w:bookmarkStart w:id="743" w:name="_Toc516750251"/>
+      <w:bookmarkStart w:id="744" w:name="_Toc516751676"/>
+      <w:bookmarkStart w:id="745" w:name="_Toc516752645"/>
+      <w:bookmarkStart w:id="746" w:name="_Toc517122953"/>
+      <w:bookmarkStart w:id="747" w:name="_Toc517123010"/>
+      <w:bookmarkStart w:id="748" w:name="_Toc517123718"/>
+      <w:bookmarkStart w:id="749" w:name="_Toc517123740"/>
+      <w:bookmarkStart w:id="750" w:name="_Toc517305851"/>
+      <w:bookmarkStart w:id="751" w:name="_Toc517345090"/>
+      <w:bookmarkStart w:id="752" w:name="_Toc517355053"/>
+      <w:bookmarkStart w:id="753" w:name="_Toc8513537"/>
       <w:r>
         <w:t>ExportPolicy-ToCsv.ps1</w:t>
       </w:r>
-      <w:bookmarkEnd w:id="740"/>
-      <w:bookmarkEnd w:id="741"/>
       <w:bookmarkEnd w:id="742"/>
       <w:bookmarkEnd w:id="743"/>
       <w:bookmarkEnd w:id="744"/>
@@ -42108,6 +42554,8 @@
       <w:bookmarkEnd w:id="749"/>
       <w:bookmarkEnd w:id="750"/>
       <w:bookmarkEnd w:id="751"/>
+      <w:bookmarkEnd w:id="752"/>
+      <w:bookmarkEnd w:id="753"/>
     </w:p>
     <w:p>
       <w:r>
@@ -42418,6 +42866,7 @@
           <w:i/>
           <w:smallCaps/>
         </w:rPr>
+        <w:lastRenderedPageBreak/>
         <w:t>Examples</w:t>
       </w:r>
     </w:p>
@@ -42440,7 +42889,6 @@
     </w:p>
     <w:p>
       <w:r>
-        <w:lastRenderedPageBreak/>
         <w:t>Renders effective AppLocker policy to tab-delimited CSV and writes that output to the clipboard using the built-in Windows clip.exe utility.</w:t>
       </w:r>
     </w:p>
@@ -42469,36 +42917,36 @@
       <w:pPr>
         <w:pStyle w:val="Heading2"/>
       </w:pPr>
-      <w:bookmarkStart w:id="752" w:name="_Toc516747990"/>
-      <w:bookmarkStart w:id="753" w:name="_Toc516750253"/>
-      <w:bookmarkStart w:id="754" w:name="_Toc516751678"/>
-      <w:bookmarkStart w:id="755" w:name="_Toc516752647"/>
-      <w:bookmarkStart w:id="756" w:name="_Toc517122955"/>
-      <w:bookmarkStart w:id="757" w:name="_Toc517123012"/>
-      <w:bookmarkStart w:id="758" w:name="_Toc517123720"/>
-      <w:bookmarkStart w:id="759" w:name="_Toc517123742"/>
-      <w:bookmarkStart w:id="760" w:name="_Toc517305853"/>
-      <w:bookmarkStart w:id="761" w:name="_Toc517345091"/>
-      <w:bookmarkStart w:id="762" w:name="_Toc517355054"/>
-      <w:bookmarkStart w:id="763" w:name="_Toc8513538"/>
+      <w:bookmarkStart w:id="754" w:name="_Toc516747990"/>
+      <w:bookmarkStart w:id="755" w:name="_Toc516750253"/>
+      <w:bookmarkStart w:id="756" w:name="_Toc516751678"/>
+      <w:bookmarkStart w:id="757" w:name="_Toc516752647"/>
+      <w:bookmarkStart w:id="758" w:name="_Toc517122955"/>
+      <w:bookmarkStart w:id="759" w:name="_Toc517123012"/>
+      <w:bookmarkStart w:id="760" w:name="_Toc517123720"/>
+      <w:bookmarkStart w:id="761" w:name="_Toc517123742"/>
+      <w:bookmarkStart w:id="762" w:name="_Toc517305853"/>
+      <w:bookmarkStart w:id="763" w:name="_Toc517345091"/>
+      <w:bookmarkStart w:id="764" w:name="_Toc517355054"/>
+      <w:bookmarkStart w:id="765" w:name="_Toc8513538"/>
       <w:r>
         <w:t xml:space="preserve">Other </w:t>
       </w:r>
-      <w:bookmarkEnd w:id="752"/>
-      <w:bookmarkEnd w:id="753"/>
       <w:bookmarkEnd w:id="754"/>
       <w:bookmarkEnd w:id="755"/>
       <w:bookmarkEnd w:id="756"/>
       <w:bookmarkEnd w:id="757"/>
       <w:bookmarkEnd w:id="758"/>
       <w:bookmarkEnd w:id="759"/>
-      <w:r>
-        <w:t>files</w:t>
-      </w:r>
       <w:bookmarkEnd w:id="760"/>
       <w:bookmarkEnd w:id="761"/>
+      <w:r>
+        <w:t>files</w:t>
+      </w:r>
       <w:bookmarkEnd w:id="762"/>
       <w:bookmarkEnd w:id="763"/>
+      <w:bookmarkEnd w:id="764"/>
+      <w:bookmarkEnd w:id="765"/>
     </w:p>
     <w:p>
       <w:r>
@@ -43212,13 +43660,7 @@
         <w:spacing w:after="0"/>
       </w:pPr>
       <w:r>
-        <w:t>Function</w:t>
-      </w:r>
-      <w:r>
-        <w:t xml:space="preserve"> to determine whether a file is a Win32 EXE, a Win32 DLL, or neither</w:t>
-      </w:r>
-      <w:r>
-        <w:t>:</w:t>
+        <w:t>Function to determine whether a file is a Win32 EXE, a Win32 DLL, or neither:</w:t>
       </w:r>
     </w:p>
     <w:p>
@@ -43253,6 +43695,19 @@
       </w:r>
     </w:p>
     <w:p>
+      <w:pPr>
+        <w:pStyle w:val="ListParagraph"/>
+        <w:numPr>
+          <w:ilvl w:val="0"/>
+          <w:numId w:val="15"/>
+        </w:numPr>
+        <w:spacing w:after="0"/>
+      </w:pPr>
+      <w:r>
+        <w:t>Global variables defining known file extensions.</w:t>
+      </w:r>
+    </w:p>
+    <w:p>
       <w:r>
         <w:rPr>
           <w:b/>
@@ -43306,24 +43761,22 @@
       <w:pPr>
         <w:pStyle w:val="Heading1"/>
       </w:pPr>
-      <w:bookmarkStart w:id="764" w:name="_Toc516747991"/>
-      <w:bookmarkStart w:id="765" w:name="_Toc516750254"/>
-      <w:bookmarkStart w:id="766" w:name="_Toc516751679"/>
-      <w:bookmarkStart w:id="767" w:name="_Toc516752648"/>
-      <w:bookmarkStart w:id="768" w:name="_Toc517122956"/>
-      <w:bookmarkStart w:id="769" w:name="_Toc517123013"/>
-      <w:bookmarkStart w:id="770" w:name="_Toc517123721"/>
-      <w:bookmarkStart w:id="771" w:name="_Toc517123743"/>
-      <w:bookmarkStart w:id="772" w:name="_Toc517305854"/>
-      <w:bookmarkStart w:id="773" w:name="_Toc517345092"/>
-      <w:bookmarkStart w:id="774" w:name="_Toc517355055"/>
-      <w:bookmarkStart w:id="775" w:name="_Toc8513539"/>
+      <w:bookmarkStart w:id="766" w:name="_Toc516747991"/>
+      <w:bookmarkStart w:id="767" w:name="_Toc516750254"/>
+      <w:bookmarkStart w:id="768" w:name="_Toc516751679"/>
+      <w:bookmarkStart w:id="769" w:name="_Toc516752648"/>
+      <w:bookmarkStart w:id="770" w:name="_Toc517122956"/>
+      <w:bookmarkStart w:id="771" w:name="_Toc517123013"/>
+      <w:bookmarkStart w:id="772" w:name="_Toc517123721"/>
+      <w:bookmarkStart w:id="773" w:name="_Toc517123743"/>
+      <w:bookmarkStart w:id="774" w:name="_Toc517305854"/>
+      <w:bookmarkStart w:id="775" w:name="_Toc517345092"/>
+      <w:bookmarkStart w:id="776" w:name="_Toc517355055"/>
+      <w:bookmarkStart w:id="777" w:name="_Toc8513539"/>
       <w:r>
         <w:lastRenderedPageBreak/>
         <w:t>Appendix D: PowerShell and whitelisting</w:t>
       </w:r>
-      <w:bookmarkEnd w:id="764"/>
-      <w:bookmarkEnd w:id="765"/>
       <w:bookmarkEnd w:id="766"/>
       <w:bookmarkEnd w:id="767"/>
       <w:bookmarkEnd w:id="768"/>
@@ -43334,6 +43787,8 @@
       <w:bookmarkEnd w:id="773"/>
       <w:bookmarkEnd w:id="774"/>
       <w:bookmarkEnd w:id="775"/>
+      <w:bookmarkEnd w:id="776"/>
+      <w:bookmarkEnd w:id="777"/>
     </w:p>
     <w:p>
       <w:r>
@@ -43766,7 +44221,7 @@
       <w:pPr>
         <w:pStyle w:val="Heading1"/>
       </w:pPr>
-      <w:bookmarkStart w:id="776" w:name="_Toc8513540"/>
+      <w:bookmarkStart w:id="778" w:name="_Toc8513540"/>
       <w:r>
         <w:lastRenderedPageBreak/>
         <w:t xml:space="preserve">Appendix E: </w:t>
@@ -43774,7 +44229,7 @@
       <w:r>
         <w:t>Troubleshooting tips</w:t>
       </w:r>
-      <w:bookmarkEnd w:id="776"/>
+      <w:bookmarkEnd w:id="778"/>
     </w:p>
     <w:p>
       <w:r>
@@ -43788,11 +44243,11 @@
       <w:pPr>
         <w:pStyle w:val="Heading2"/>
       </w:pPr>
-      <w:bookmarkStart w:id="777" w:name="_Toc8513541"/>
+      <w:bookmarkStart w:id="779" w:name="_Toc8513541"/>
       <w:r>
         <w:t>PowerShell script errors</w:t>
       </w:r>
-      <w:bookmarkEnd w:id="777"/>
+      <w:bookmarkEnd w:id="779"/>
     </w:p>
     <w:p>
       <w:r>
@@ -43815,7 +44270,7 @@
       <w:pPr>
         <w:pStyle w:val="Heading3"/>
       </w:pPr>
-      <w:bookmarkStart w:id="778" w:name="_Toc8513542"/>
+      <w:bookmarkStart w:id="780" w:name="_Toc8513542"/>
       <w:r>
         <w:rPr>
           <w:i/>
@@ -43825,7 +44280,7 @@
       <w:r>
         <w:t>.ps1 cannot be loaded because running scripts is disabled on this system.</w:t>
       </w:r>
-      <w:bookmarkEnd w:id="778"/>
+      <w:bookmarkEnd w:id="780"/>
     </w:p>
     <w:p>
       <w:r>
@@ -43887,7 +44342,7 @@
       <w:pPr>
         <w:pStyle w:val="Heading3"/>
       </w:pPr>
-      <w:bookmarkStart w:id="779" w:name="_Toc8513543"/>
+      <w:bookmarkStart w:id="781" w:name="_Toc8513543"/>
       <w:r>
         <w:rPr>
           <w:i/>
@@ -43906,7 +44361,7 @@
       <w:r>
         <w:t>.ps1 is not digitally signed. You cannot run this script on the current system.</w:t>
       </w:r>
-      <w:bookmarkEnd w:id="779"/>
+      <w:bookmarkEnd w:id="781"/>
     </w:p>
     <w:p>
       <w:r>
@@ -43934,7 +44389,7 @@
       <w:pPr>
         <w:pStyle w:val="Heading3"/>
       </w:pPr>
-      <w:bookmarkStart w:id="780" w:name="_Toc8513544"/>
+      <w:bookmarkStart w:id="782" w:name="_Toc8513544"/>
       <w:r>
         <w:rPr>
           <w:i/>
@@ -43944,7 +44399,7 @@
       <w:r>
         <w:t>.ps1 cannot be loaded because its operation is blocked by software restriction policies, such as those created by using Group Policy.</w:t>
       </w:r>
-      <w:bookmarkEnd w:id="780"/>
+      <w:bookmarkEnd w:id="782"/>
     </w:p>
     <w:p>
       <w:r>
@@ -44014,6 +44469,8 @@
           <w:rStyle w:val="CommentReference"/>
         </w:rPr>
       </w:pPr>
+      <w:bookmarkStart w:id="15" w:name="_GoBack"/>
+      <w:bookmarkEnd w:id="15"/>
       <w:r>
         <w:rPr>
           <w:rStyle w:val="CommentReference"/>
@@ -44121,6 +44578,57 @@
       <w:pPr>
         <w:pStyle w:val="CommentText"/>
       </w:pPr>
+      <w:r>
+        <w:t>Scan-Directories.ps1 and Create-Policies.ps1 find PE files regardless of file extension</w:t>
+      </w:r>
+      <w:r>
+        <w:t>, even if non-standard.</w:t>
+      </w:r>
+    </w:p>
+    <w:p>
+      <w:pPr>
+        <w:pStyle w:val="CommentText"/>
+      </w:pPr>
+    </w:p>
+    <w:p>
+      <w:pPr>
+        <w:pStyle w:val="CommentText"/>
+      </w:pPr>
+      <w:r>
+        <w:t>.</w:t>
+      </w:r>
+      <w:proofErr w:type="spellStart"/>
+      <w:r>
+        <w:t>js</w:t>
+      </w:r>
+      <w:proofErr w:type="spellEnd"/>
+      <w:r>
+        <w:t xml:space="preserve"> files skipped by default; switches can override in Scan-Directories.ps1 and in </w:t>
+      </w:r>
+      <w:proofErr w:type="spellStart"/>
+      <w:r>
+        <w:t>UnsafePaths</w:t>
+      </w:r>
+      <w:proofErr w:type="spellEnd"/>
+      <w:r>
+        <w:t>…</w:t>
+      </w:r>
+    </w:p>
+  </w:comment>
+  <w:comment w:id="488" w:author="Aaron Margosis" w:date="2019-05-15T17:33:00Z" w:initials="AM">
+    <w:p>
+      <w:pPr>
+        <w:pStyle w:val="CommentText"/>
+      </w:pPr>
+      <w:r>
+        <w:rPr>
+          <w:rStyle w:val="CommentReference"/>
+        </w:rPr>
+        <w:annotationRef/>
+      </w:r>
+      <w:r>
+        <w:t>Oracle Java offers a whitelisting feature for Java applets called Deployment Rule Sets</w:t>
+      </w:r>
     </w:p>
   </w:comment>
 </w:comments>
@@ -44129,12 +44637,14 @@
 <file path=word/commentsExtended.xml><?xml version="1.0" encoding="utf-8"?>
 <w15:commentsEx xmlns:wpc="http://schemas.microsoft.com/office/word/2010/wordprocessingCanvas" xmlns:cx="http://schemas.microsoft.com/office/drawing/2014/chartex" xmlns:cx1="http://schemas.microsoft.com/office/drawing/2015/9/8/chartex" xmlns:cx2="http://schemas.microsoft.com/office/drawing/2015/10/21/chartex" xmlns:cx3="http://schemas.microsoft.com/office/drawing/2016/5/9/chartex" xmlns:cx4="http://schemas.microsoft.com/office/drawing/2016/5/10/chartex" xmlns:cx5="http://schemas.microsoft.com/office/drawing/2016/5/11/chartex" xmlns:cx6="http://schemas.microsoft.com/office/drawing/2016/5/12/chartex" xmlns:cx7="http://schemas.microsoft.com/office/drawing/2016/5/13/chartex" xmlns:cx8="http://schemas.microsoft.com/office/drawing/2016/5/14/chartex" xmlns:mc="http://schemas.openxmlformats.org/markup-compatibility/2006" xmlns:aink="http://schemas.microsoft.com/office/drawing/2016/ink" xmlns:am3d="http://schemas.microsoft.com/office/drawing/2017/model3d" xmlns:o="urn:schemas-microsoft-com:office:office" xmlns:r="http://schemas.openxmlformats.org/officeDocument/2006/relationships" xmlns:m="http://schemas.openxmlformats.org/officeDocument/2006/math" xmlns:v="urn:schemas-microsoft-com:vml" xmlns:wp14="http://schemas.microsoft.com/office/word/2010/wordprocessingDrawing" xmlns:wp="http://schemas.openxmlformats.org/drawingml/2006/wordprocessingDrawing" xmlns:w10="urn:schemas-microsoft-com:office:word" xmlns:w="http://schemas.openxmlformats.org/wordprocessingml/2006/main" xmlns:w14="http://schemas.microsoft.com/office/word/2010/wordml" xmlns:w15="http://schemas.microsoft.com/office/word/2012/wordml" xmlns:w16cid="http://schemas.microsoft.com/office/word/2016/wordml/cid" xmlns:w16se="http://schemas.microsoft.com/office/word/2015/wordml/symex" xmlns:wpg="http://schemas.microsoft.com/office/word/2010/wordprocessingGroup" xmlns:wpi="http://schemas.microsoft.com/office/word/2010/wordprocessingInk" xmlns:wne="http://schemas.microsoft.com/office/word/2006/wordml" xmlns:wps="http://schemas.microsoft.com/office/word/2010/wordprocessingShape" mc:Ignorable="w14 w15 w16se w16cid wp14">
   <w15:commentEx w15:paraId="62E14492" w15:done="0"/>
+  <w15:commentEx w15:paraId="4FB15BE5" w15:done="0"/>
 </w15:commentsEx>
 </file>
 
 <file path=word/commentsIds.xml><?xml version="1.0" encoding="utf-8"?>
 <w16cid:commentsIds xmlns:wpc="http://schemas.microsoft.com/office/word/2010/wordprocessingCanvas" xmlns:cx="http://schemas.microsoft.com/office/drawing/2014/chartex" xmlns:cx1="http://schemas.microsoft.com/office/drawing/2015/9/8/chartex" xmlns:cx2="http://schemas.microsoft.com/office/drawing/2015/10/21/chartex" xmlns:cx3="http://schemas.microsoft.com/office/drawing/2016/5/9/chartex" xmlns:cx4="http://schemas.microsoft.com/office/drawing/2016/5/10/chartex" xmlns:cx5="http://schemas.microsoft.com/office/drawing/2016/5/11/chartex" xmlns:cx6="http://schemas.microsoft.com/office/drawing/2016/5/12/chartex" xmlns:cx7="http://schemas.microsoft.com/office/drawing/2016/5/13/chartex" xmlns:cx8="http://schemas.microsoft.com/office/drawing/2016/5/14/chartex" xmlns:mc="http://schemas.openxmlformats.org/markup-compatibility/2006" xmlns:aink="http://schemas.microsoft.com/office/drawing/2016/ink" xmlns:am3d="http://schemas.microsoft.com/office/drawing/2017/model3d" xmlns:o="urn:schemas-microsoft-com:office:office" xmlns:r="http://schemas.openxmlformats.org/officeDocument/2006/relationships" xmlns:m="http://schemas.openxmlformats.org/officeDocument/2006/math" xmlns:v="urn:schemas-microsoft-com:vml" xmlns:wp14="http://schemas.microsoft.com/office/word/2010/wordprocessingDrawing" xmlns:wp="http://schemas.openxmlformats.org/drawingml/2006/wordprocessingDrawing" xmlns:w10="urn:schemas-microsoft-com:office:word" xmlns:w="http://schemas.openxmlformats.org/wordprocessingml/2006/main" xmlns:w14="http://schemas.microsoft.com/office/word/2010/wordml" xmlns:w15="http://schemas.microsoft.com/office/word/2012/wordml" xmlns:w16cid="http://schemas.microsoft.com/office/word/2016/wordml/cid" xmlns:w16se="http://schemas.microsoft.com/office/word/2015/wordml/symex" xmlns:wpg="http://schemas.microsoft.com/office/word/2010/wordprocessingGroup" xmlns:wpi="http://schemas.microsoft.com/office/word/2010/wordprocessingInk" xmlns:wne="http://schemas.microsoft.com/office/word/2006/wordml" xmlns:wps="http://schemas.microsoft.com/office/word/2010/wordprocessingShape" mc:Ignorable="w14 w15 w16se w16cid wp14">
   <w16cid:commentId w16cid:paraId="62E14492" w16cid:durableId="2081EFA7"/>
+  <w16cid:commentId w16cid:paraId="4FB15BE5" w16cid:durableId="2086CC05"/>
 </w16cid:commentsIds>
 </file>
 
@@ -44352,23 +44862,7 @@
         <w:t xml:space="preserve"> </w:t>
       </w:r>
       <w:r>
-        <w:t xml:space="preserve">You can incorporate Packaged-app rules if you want. See “The </w:t>
-      </w:r>
-      <w:proofErr w:type="spellStart"/>
-      <w:r>
-        <w:t>MergeRules</w:t>
-      </w:r>
-      <w:proofErr w:type="spellEnd"/>
-      <w:r>
-        <w:t xml:space="preserve">-Dynamic and </w:t>
-      </w:r>
-      <w:proofErr w:type="spellStart"/>
-      <w:r>
-        <w:t>MergeRules</w:t>
-      </w:r>
-      <w:proofErr w:type="spellEnd"/>
-      <w:r>
-        <w:t>-Static directories” in Appendix B for details.</w:t>
+        <w:t>You can incorporate Packaged-app rules if you want. See “The MergeRules-Dynamic and MergeRules-Static directories” in Appendix B for details.</w:t>
       </w:r>
     </w:p>
   </w:footnote>
@@ -44390,23 +44884,7 @@
         <w:t>Version-resource information is a standard but optional feature of Portable Executable (PE) files including EXEs and DLLs</w:t>
       </w:r>
       <w:r>
-        <w:t xml:space="preserve">. You can view version information with the Details tab in Explorer’s Properties dialogs, the Sysinternals </w:t>
-      </w:r>
-      <w:proofErr w:type="spellStart"/>
-      <w:r>
-        <w:t>SigCheck</w:t>
-      </w:r>
-      <w:proofErr w:type="spellEnd"/>
-      <w:r>
-        <w:t xml:space="preserve"> utility, or the old “</w:t>
-      </w:r>
-      <w:proofErr w:type="spellStart"/>
-      <w:r>
-        <w:t>filever</w:t>
-      </w:r>
-      <w:proofErr w:type="spellEnd"/>
-      <w:r>
-        <w:t>” resource kit utility. For more information about version</w:t>
+        <w:t>. You can view version information with the Details tab in Explorer’s Properties dialogs, the Sysinternals SigCheck utility, or the old “filever” resource kit utility. For more information about version</w:t>
       </w:r>
       <w:r>
         <w:t xml:space="preserve"> resources, see </w:t>
@@ -44461,15 +44939,7 @@
         <w:t>he name “AaronLocker” was Chris</w:t>
       </w:r>
       <w:r>
-        <w:t xml:space="preserve"> (@</w:t>
-      </w:r>
-      <w:proofErr w:type="spellStart"/>
-      <w:r>
-        <w:t>appcompatguy</w:t>
-      </w:r>
-      <w:proofErr w:type="spellEnd"/>
-      <w:r>
-        <w:t xml:space="preserve">) </w:t>
+        <w:t xml:space="preserve"> (@appcompatguy) </w:t>
       </w:r>
       <w:r>
         <w:t>Jackson’s idea – not mine – and I resisted it for a long time. I finally gave in because I couldn’t come up with a better name.</w:t>
@@ -44604,14 +45074,12 @@
       <w:r>
         <w:t xml:space="preserve"> You can use any text editor. Windows includes the Windows PowerShell ISE (powershell_ise.exe) which is designed for PowerShell scripts. You can use the alias </w:t>
       </w:r>
-      <w:proofErr w:type="spellStart"/>
       <w:r>
         <w:rPr>
           <w:i/>
         </w:rPr>
         <w:t>ise</w:t>
       </w:r>
-      <w:proofErr w:type="spellEnd"/>
       <w:r>
         <w:t xml:space="preserve"> from the PowerShell console to open a file in the ISE, or right-click the file in Explorer and choose Edit from the context menu.</w:t>
       </w:r>
@@ -44783,15 +45251,7 @@
         <w:t xml:space="preserve"> </w:t>
       </w:r>
       <w:r>
-        <w:t>I’m using “</w:t>
-      </w:r>
-      <w:proofErr w:type="spellStart"/>
-      <w:r>
-        <w:t>ProgramFiles</w:t>
-      </w:r>
-      <w:proofErr w:type="spellEnd"/>
-      <w:r>
-        <w:t xml:space="preserve">” here </w:t>
+        <w:t xml:space="preserve">I’m using “ProgramFiles” here </w:t>
       </w:r>
       <w:r>
         <w:t>to refer to both the “Program Files” and “Program Files (x86)”</w:t>
@@ -49092,7 +49552,7 @@
 </file>
 
 <file path=customXml/itemProps1.xml><?xml version="1.0" encoding="utf-8"?>
-<ds:datastoreItem xmlns:ds="http://schemas.openxmlformats.org/officeDocument/2006/customXml" ds:itemID="{AF217646-E684-48DD-97CB-5CA4DD9A2D87}">
+<ds:datastoreItem xmlns:ds="http://schemas.openxmlformats.org/officeDocument/2006/customXml" ds:itemID="{5CF187C8-2008-4A15-BA45-BC8EE39C94B2}">
   <ds:schemaRefs>
     <ds:schemaRef ds:uri="http://schemas.openxmlformats.org/officeDocument/2006/bibliography"/>
   </ds:schemaRefs>

</xml_diff>

<commit_message>
Whitelist to AllowList and Blacklist to DenyList
</commit_message>
<xml_diff>
--- a/Documentation/AaronLocker.docx
+++ b/Documentation/AaronLocker.docx
@@ -323,8 +323,13 @@
         <w:t>ersonal note</w:t>
       </w:r>
       <w:r>
-        <w:t xml:space="preserve"> from Aaron Margosis</w:t>
-      </w:r>
+        <w:t xml:space="preserve"> from Aaron </w:t>
+      </w:r>
+      <w:proofErr w:type="spellStart"/>
+      <w:r>
+        <w:t>Margosis</w:t>
+      </w:r>
+      <w:proofErr w:type="spellEnd"/>
       <w:r>
         <w:t xml:space="preserve">: the name </w:t>
       </w:r>
@@ -2086,7 +2091,14 @@
                 <w:rStyle w:val="Hyperlink"/>
                 <w:noProof/>
               </w:rPr>
-              <w:t>Customizing ExeFilesToBlacklist</w:t>
+              <w:t>Customizing ExeFilesTo</w:t>
+            </w:r>
+            <w:r>
+              <w:rPr>
+                <w:rStyle w:val="Hyperlink"/>
+                <w:noProof/>
+              </w:rPr>
+              <w:t>DenyList</w:t>
             </w:r>
             <w:r>
               <w:rPr>
@@ -5069,7 +5081,21 @@
                 <w:rStyle w:val="Hyperlink"/>
                 <w:noProof/>
               </w:rPr>
-              <w:t>GetExeFilesToBlacklist.ps1</w:t>
+              <w:t>GetExeFilesTo</w:t>
+            </w:r>
+            <w:r>
+              <w:rPr>
+                <w:rStyle w:val="Hyperlink"/>
+                <w:noProof/>
+              </w:rPr>
+              <w:t>DenyList</w:t>
+            </w:r>
+            <w:r>
+              <w:rPr>
+                <w:rStyle w:val="Hyperlink"/>
+                <w:noProof/>
+              </w:rPr>
+              <w:t>.ps1</w:t>
             </w:r>
             <w:r>
               <w:rPr>
@@ -9052,8 +9078,8 @@
       <w:bookmarkStart w:id="106" w:name="_Toc517305790"/>
       <w:bookmarkStart w:id="107" w:name="_Toc517345028"/>
       <w:bookmarkStart w:id="108" w:name="_Toc517354991"/>
-      <w:bookmarkStart w:id="109" w:name="_Toc516215480"/>
-      <w:bookmarkStart w:id="110" w:name="_Toc38021605"/>
+      <w:bookmarkStart w:id="109" w:name="_Toc38021605"/>
+      <w:bookmarkStart w:id="110" w:name="_Toc516215480"/>
       <w:r>
         <w:t>“Administrators” and “Everyone”</w:t>
       </w:r>
@@ -9069,7 +9095,7 @@
       <w:bookmarkEnd w:id="106"/>
       <w:bookmarkEnd w:id="107"/>
       <w:bookmarkEnd w:id="108"/>
-      <w:bookmarkEnd w:id="110"/>
+      <w:bookmarkEnd w:id="109"/>
     </w:p>
     <w:p>
       <w:r>
@@ -9230,7 +9256,7 @@
       <w:r>
         <w:t xml:space="preserve"> and their limitations</w:t>
       </w:r>
-      <w:bookmarkEnd w:id="109"/>
+      <w:bookmarkEnd w:id="110"/>
       <w:bookmarkEnd w:id="111"/>
       <w:bookmarkEnd w:id="112"/>
       <w:bookmarkEnd w:id="113"/>
@@ -9419,15 +9445,7 @@
         <w:t>rules for each file it finds: publisher rules for signed files and either hash rules or path rules (your choice) for unsigned files.</w:t>
       </w:r>
       <w:r>
-        <w:t xml:space="preserve"> It also offers the option to fold as many overlapping </w:t>
-      </w:r>
-      <w:proofErr w:type="gramStart"/>
-      <w:r>
-        <w:t>rules</w:t>
-      </w:r>
-      <w:proofErr w:type="gramEnd"/>
-      <w:r>
-        <w:t xml:space="preserve"> together to reduce the</w:t>
+        <w:t xml:space="preserve"> It also offers the option to fold as many overlapping rules together to reduce the</w:t>
       </w:r>
       <w:r>
         <w:t>ir total</w:t>
@@ -10699,8 +10717,8 @@
       <w:bookmarkStart w:id="177" w:name="_Toc517305795"/>
       <w:bookmarkStart w:id="178" w:name="_Toc517345033"/>
       <w:bookmarkStart w:id="179" w:name="_Toc517354996"/>
-      <w:bookmarkStart w:id="180" w:name="_Toc516215487"/>
-      <w:bookmarkStart w:id="181" w:name="_Toc38021612"/>
+      <w:bookmarkStart w:id="180" w:name="_Toc38021612"/>
+      <w:bookmarkStart w:id="181" w:name="_Toc516215487"/>
       <w:r>
         <w:t>Set</w:t>
       </w:r>
@@ -10722,333 +10740,333 @@
       <w:bookmarkEnd w:id="177"/>
       <w:bookmarkEnd w:id="178"/>
       <w:bookmarkEnd w:id="179"/>
+      <w:bookmarkEnd w:id="180"/>
+    </w:p>
+    <w:p>
+      <w:r>
+        <w:t xml:space="preserve">The target systems </w:t>
+      </w:r>
+      <w:r>
+        <w:t xml:space="preserve">where policy will be applied </w:t>
+      </w:r>
+      <w:r>
+        <w:t>merely need to be supported editions of Windows that offer AppLocker</w:t>
+      </w:r>
+      <w:r>
+        <w:t>, WDAC, or both</w:t>
+      </w:r>
+      <w:r>
+        <w:t>.</w:t>
+      </w:r>
+      <w:r>
+        <w:t xml:space="preserve"> </w:t>
+      </w:r>
+      <w:r>
+        <w:t xml:space="preserve">If users on the target systems need to be able to run PowerShell, then PowerShell version 5.1 must be installed. </w:t>
+      </w:r>
+      <w:proofErr w:type="spellStart"/>
+      <w:r>
+        <w:t>AaronLocker</w:t>
+      </w:r>
+      <w:proofErr w:type="spellEnd"/>
+      <w:r>
+        <w:t xml:space="preserve"> blocks the use of </w:t>
+      </w:r>
+      <w:r>
+        <w:t>PowerShell versions earlier than 5.0.</w:t>
+      </w:r>
+      <w:r>
+        <w:rPr>
+          <w:rStyle w:val="FootnoteReference"/>
+        </w:rPr>
+        <w:footnoteReference w:id="13"/>
+      </w:r>
+      <w:r>
+        <w:t xml:space="preserve"> </w:t>
+      </w:r>
+      <w:r>
+        <w:t>Note that target users must not be in the Administrators group on their computers</w:t>
+      </w:r>
+      <w:r>
+        <w:t xml:space="preserve"> for AppLocker-based policies</w:t>
+      </w:r>
+      <w:r>
+        <w:t xml:space="preserve">. </w:t>
+      </w:r>
+      <w:r>
+        <w:t xml:space="preserve">The rest of the setup instructions here apply only to the system with which you will build </w:t>
+      </w:r>
+      <w:proofErr w:type="spellStart"/>
+      <w:r>
+        <w:t>AaronLocker</w:t>
+      </w:r>
+      <w:proofErr w:type="spellEnd"/>
+      <w:r>
+        <w:t xml:space="preserve"> policies.</w:t>
+      </w:r>
+    </w:p>
+    <w:p>
+      <w:r>
+        <w:t xml:space="preserve">Start by </w:t>
+      </w:r>
+      <w:r>
+        <w:t xml:space="preserve">configuring a </w:t>
+      </w:r>
+      <w:r>
+        <w:t xml:space="preserve">Windows </w:t>
+      </w:r>
+      <w:r>
+        <w:t>system that is representative of target systems that you intend to manage</w:t>
+      </w:r>
+      <w:r>
+        <w:t>, with as many of your end user programs installed as feasible</w:t>
+      </w:r>
+      <w:r>
+        <w:t>.</w:t>
+      </w:r>
+      <w:r>
+        <w:t xml:space="preserve"> The Windows version must</w:t>
+      </w:r>
+      <w:r>
+        <w:t>,</w:t>
+      </w:r>
+      <w:r>
+        <w:t xml:space="preserve"> of course</w:t>
+      </w:r>
+      <w:r>
+        <w:t>,</w:t>
+      </w:r>
+      <w:r>
+        <w:t xml:space="preserve"> be supported and be an edition that supports AppLocker</w:t>
+      </w:r>
+      <w:r>
+        <w:t>, WDAC, or both</w:t>
+      </w:r>
+      <w:r>
+        <w:t>.</w:t>
+      </w:r>
+      <w:r>
+        <w:t xml:space="preserve"> Although not required, some </w:t>
+      </w:r>
+      <w:proofErr w:type="spellStart"/>
+      <w:r>
+        <w:t>AaronLocker</w:t>
+      </w:r>
+      <w:proofErr w:type="spellEnd"/>
+      <w:r>
+        <w:t xml:space="preserve"> features use Microsoft Excel. To use those features, Excel must be installed.</w:t>
+      </w:r>
+    </w:p>
+    <w:p>
+      <w:r>
+        <w:t>The system must have PowerShell v5.1</w:t>
+      </w:r>
+      <w:r>
+        <w:t xml:space="preserve">, which </w:t>
+      </w:r>
+      <w:r>
+        <w:t xml:space="preserve">is installed </w:t>
+      </w:r>
+      <w:r>
+        <w:t>via</w:t>
+      </w:r>
+      <w:r>
+        <w:t xml:space="preserve"> the Windows Management Framework</w:t>
+      </w:r>
+      <w:r>
+        <w:t xml:space="preserve"> </w:t>
+      </w:r>
+      <w:r>
+        <w:t xml:space="preserve">v5.1. </w:t>
+      </w:r>
+      <w:r>
+        <w:t>Script execution must be enabled. To do this, run PowerShell as administrator and run the following command:</w:t>
+      </w:r>
+    </w:p>
+    <w:p>
+      <w:pPr>
+        <w:rPr>
+          <w:rFonts w:ascii="Consolas" w:hAnsi="Consolas"/>
+          <w:sz w:val="18"/>
+        </w:rPr>
+      </w:pPr>
+      <w:r>
+        <w:rPr>
+          <w:rFonts w:ascii="Consolas" w:hAnsi="Consolas"/>
+          <w:sz w:val="18"/>
+        </w:rPr>
+        <w:t>Set-</w:t>
+      </w:r>
+      <w:proofErr w:type="spellStart"/>
+      <w:r>
+        <w:rPr>
+          <w:rFonts w:ascii="Consolas" w:hAnsi="Consolas"/>
+          <w:sz w:val="18"/>
+        </w:rPr>
+        <w:t>ExecutionPolicy</w:t>
+      </w:r>
+      <w:proofErr w:type="spellEnd"/>
+      <w:r>
+        <w:rPr>
+          <w:rFonts w:ascii="Consolas" w:hAnsi="Consolas"/>
+          <w:sz w:val="18"/>
+        </w:rPr>
+        <w:t xml:space="preserve"> </w:t>
+      </w:r>
+      <w:proofErr w:type="spellStart"/>
+      <w:r>
+        <w:rPr>
+          <w:rFonts w:ascii="Consolas" w:hAnsi="Consolas"/>
+          <w:sz w:val="18"/>
+        </w:rPr>
+        <w:t>RemoteSigned</w:t>
+      </w:r>
+      <w:proofErr w:type="spellEnd"/>
+      <w:r>
+        <w:rPr>
+          <w:rFonts w:ascii="Consolas" w:hAnsi="Consolas"/>
+          <w:sz w:val="18"/>
+        </w:rPr>
+        <w:t xml:space="preserve"> -Force</w:t>
+      </w:r>
+    </w:p>
+    <w:p>
+      <w:r>
+        <w:t>If you are creating AppLocker rules, y</w:t>
+      </w:r>
+      <w:r>
+        <w:t xml:space="preserve">ou will also need </w:t>
+      </w:r>
+      <w:proofErr w:type="spellStart"/>
+      <w:r>
+        <w:t>Sysinternals</w:t>
+      </w:r>
+      <w:proofErr w:type="spellEnd"/>
+      <w:r>
+        <w:t xml:space="preserve"> </w:t>
+      </w:r>
+      <w:proofErr w:type="spellStart"/>
+      <w:r>
+        <w:t>AccessChk</w:t>
+      </w:r>
+      <w:proofErr w:type="spellEnd"/>
+      <w:r>
+        <w:rPr>
+          <w:rStyle w:val="FootnoteReference"/>
+        </w:rPr>
+        <w:footnoteReference w:id="14"/>
+      </w:r>
+      <w:r>
+        <w:t xml:space="preserve"> on the machine on which you create the initial policy</w:t>
+      </w:r>
+      <w:r>
+        <w:t>.</w:t>
+      </w:r>
+      <w:r>
+        <w:t xml:space="preserve"> </w:t>
+      </w:r>
+      <w:proofErr w:type="spellStart"/>
+      <w:r>
+        <w:t>AaronLocker</w:t>
+      </w:r>
+      <w:proofErr w:type="spellEnd"/>
+      <w:r>
+        <w:t xml:space="preserve"> uses </w:t>
+      </w:r>
+      <w:proofErr w:type="spellStart"/>
+      <w:r>
+        <w:t>AccessChk</w:t>
+      </w:r>
+      <w:proofErr w:type="spellEnd"/>
+      <w:r>
+        <w:t xml:space="preserve"> to determine whether directories are </w:t>
+      </w:r>
+      <w:proofErr w:type="gramStart"/>
+      <w:r>
+        <w:t>user-writable</w:t>
+      </w:r>
+      <w:proofErr w:type="gramEnd"/>
+      <w:r>
+        <w:t>.</w:t>
+      </w:r>
+    </w:p>
+    <w:p>
+      <w:r>
+        <w:t xml:space="preserve">Expand the </w:t>
+      </w:r>
+      <w:proofErr w:type="spellStart"/>
+      <w:r>
+        <w:t>AaronLocker</w:t>
+      </w:r>
+      <w:proofErr w:type="spellEnd"/>
+      <w:r>
+        <w:t xml:space="preserve"> .zip package to your local file system</w:t>
+      </w:r>
+      <w:r>
+        <w:t xml:space="preserve">. If you use separate administrative and non-administrative accounts, you should expand it </w:t>
+      </w:r>
+      <w:r>
+        <w:t>into a directory that is accessible to both</w:t>
+      </w:r>
+      <w:r>
+        <w:t xml:space="preserve"> for reading and writing</w:t>
+      </w:r>
+      <w:r>
+        <w:t>, such as a custom “</w:t>
+      </w:r>
+      <w:proofErr w:type="spellStart"/>
+      <w:r>
+        <w:t>AaronLocker</w:t>
+      </w:r>
+      <w:proofErr w:type="spellEnd"/>
+      <w:r>
+        <w:t>” directory under the root of C:\, or under C:\Users\Public\Documents.</w:t>
+      </w:r>
+      <w:r>
+        <w:t xml:space="preserve"> Make sure to keep the .zip package’s directory structure intact. </w:t>
+      </w:r>
+      <w:r>
+        <w:t xml:space="preserve">To avoid warnings about potentially unsafe downloaded content, </w:t>
+      </w:r>
+      <w:r>
+        <w:t xml:space="preserve">you should </w:t>
+      </w:r>
+      <w:r>
+        <w:t>“</w:t>
+      </w:r>
+      <w:r>
+        <w:t>unblock</w:t>
+      </w:r>
+      <w:r>
+        <w:t>”</w:t>
+      </w:r>
+      <w:r>
+        <w:t xml:space="preserve"> the </w:t>
+      </w:r>
+      <w:r>
+        <w:t xml:space="preserve">.zip </w:t>
+      </w:r>
+      <w:r>
+        <w:t>file</w:t>
+      </w:r>
+      <w:r>
+        <w:t xml:space="preserve"> </w:t>
+      </w:r>
+      <w:r>
+        <w:t xml:space="preserve">before expanding its contents, using the Unblock-File cmdlet, the file’s Properties dialog in Explorer, or the </w:t>
+      </w:r>
+      <w:proofErr w:type="spellStart"/>
+      <w:r>
+        <w:t>Sysinternals</w:t>
+      </w:r>
+      <w:proofErr w:type="spellEnd"/>
+      <w:r>
+        <w:t xml:space="preserve"> Streams.exe utility.</w:t>
+      </w:r>
+      <w:r>
+        <w:t xml:space="preserve"> </w:t>
+      </w:r>
       <w:bookmarkEnd w:id="181"/>
-    </w:p>
-    <w:p>
-      <w:r>
-        <w:t xml:space="preserve">The target systems </w:t>
-      </w:r>
-      <w:r>
-        <w:t xml:space="preserve">where policy will be applied </w:t>
-      </w:r>
-      <w:r>
-        <w:t>merely need to be supported editions of Windows that offer AppLocker</w:t>
-      </w:r>
-      <w:r>
-        <w:t>, WDAC, or both</w:t>
-      </w:r>
-      <w:r>
-        <w:t>.</w:t>
-      </w:r>
-      <w:r>
-        <w:t xml:space="preserve"> </w:t>
-      </w:r>
-      <w:r>
-        <w:t xml:space="preserve">If users on the target systems need to be able to run PowerShell, then PowerShell version 5.1 must be installed. </w:t>
-      </w:r>
-      <w:proofErr w:type="spellStart"/>
-      <w:r>
-        <w:t>AaronLocker</w:t>
-      </w:r>
-      <w:proofErr w:type="spellEnd"/>
-      <w:r>
-        <w:t xml:space="preserve"> blocks the use of </w:t>
-      </w:r>
-      <w:r>
-        <w:t>PowerShell versions earlier than 5.0.</w:t>
-      </w:r>
-      <w:r>
-        <w:rPr>
-          <w:rStyle w:val="FootnoteReference"/>
-        </w:rPr>
-        <w:footnoteReference w:id="13"/>
-      </w:r>
-      <w:r>
-        <w:t xml:space="preserve"> </w:t>
-      </w:r>
-      <w:r>
-        <w:t>Note that target users must not be in the Administrators group on their computers</w:t>
-      </w:r>
-      <w:r>
-        <w:t xml:space="preserve"> for AppLocker-based policies</w:t>
-      </w:r>
-      <w:r>
-        <w:t xml:space="preserve">. </w:t>
-      </w:r>
-      <w:r>
-        <w:t xml:space="preserve">The rest of the setup instructions here apply only to the system with which you will build </w:t>
-      </w:r>
-      <w:proofErr w:type="spellStart"/>
-      <w:r>
-        <w:t>AaronLocker</w:t>
-      </w:r>
-      <w:proofErr w:type="spellEnd"/>
-      <w:r>
-        <w:t xml:space="preserve"> policies.</w:t>
-      </w:r>
-    </w:p>
-    <w:p>
-      <w:r>
-        <w:t xml:space="preserve">Start by </w:t>
-      </w:r>
-      <w:r>
-        <w:t xml:space="preserve">configuring a </w:t>
-      </w:r>
-      <w:r>
-        <w:t xml:space="preserve">Windows </w:t>
-      </w:r>
-      <w:r>
-        <w:t>system that is representative of target systems that you intend to manage</w:t>
-      </w:r>
-      <w:r>
-        <w:t>, with as many of your end user programs installed as feasible</w:t>
-      </w:r>
-      <w:r>
-        <w:t>.</w:t>
-      </w:r>
-      <w:r>
-        <w:t xml:space="preserve"> The Windows version must</w:t>
-      </w:r>
-      <w:r>
-        <w:t>,</w:t>
-      </w:r>
-      <w:r>
-        <w:t xml:space="preserve"> of course</w:t>
-      </w:r>
-      <w:r>
-        <w:t>,</w:t>
-      </w:r>
-      <w:r>
-        <w:t xml:space="preserve"> be supported and be an edition that supports AppLocker</w:t>
-      </w:r>
-      <w:r>
-        <w:t>, WDAC, or both</w:t>
-      </w:r>
-      <w:r>
-        <w:t>.</w:t>
-      </w:r>
-      <w:r>
-        <w:t xml:space="preserve"> Although not required, some </w:t>
-      </w:r>
-      <w:proofErr w:type="spellStart"/>
-      <w:r>
-        <w:t>AaronLocker</w:t>
-      </w:r>
-      <w:proofErr w:type="spellEnd"/>
-      <w:r>
-        <w:t xml:space="preserve"> features use Microsoft Excel. To use those features, Excel must be installed.</w:t>
-      </w:r>
-    </w:p>
-    <w:p>
-      <w:r>
-        <w:t>The system must have PowerShell v5.1</w:t>
-      </w:r>
-      <w:r>
-        <w:t xml:space="preserve">, which </w:t>
-      </w:r>
-      <w:r>
-        <w:t xml:space="preserve">is installed </w:t>
-      </w:r>
-      <w:r>
-        <w:t>via</w:t>
-      </w:r>
-      <w:r>
-        <w:t xml:space="preserve"> the Windows Management Framework</w:t>
-      </w:r>
-      <w:r>
-        <w:t xml:space="preserve"> </w:t>
-      </w:r>
-      <w:r>
-        <w:t xml:space="preserve">v5.1. </w:t>
-      </w:r>
-      <w:r>
-        <w:t>Script execution must be enabled. To do this, run PowerShell as administrator and run the following command:</w:t>
-      </w:r>
-    </w:p>
-    <w:p>
-      <w:pPr>
-        <w:rPr>
-          <w:rFonts w:ascii="Consolas" w:hAnsi="Consolas"/>
-          <w:sz w:val="18"/>
-        </w:rPr>
-      </w:pPr>
-      <w:r>
-        <w:rPr>
-          <w:rFonts w:ascii="Consolas" w:hAnsi="Consolas"/>
-          <w:sz w:val="18"/>
-        </w:rPr>
-        <w:t>Set-</w:t>
-      </w:r>
-      <w:proofErr w:type="spellStart"/>
-      <w:r>
-        <w:rPr>
-          <w:rFonts w:ascii="Consolas" w:hAnsi="Consolas"/>
-          <w:sz w:val="18"/>
-        </w:rPr>
-        <w:t>ExecutionPolicy</w:t>
-      </w:r>
-      <w:proofErr w:type="spellEnd"/>
-      <w:r>
-        <w:rPr>
-          <w:rFonts w:ascii="Consolas" w:hAnsi="Consolas"/>
-          <w:sz w:val="18"/>
-        </w:rPr>
-        <w:t xml:space="preserve"> </w:t>
-      </w:r>
-      <w:proofErr w:type="spellStart"/>
-      <w:r>
-        <w:rPr>
-          <w:rFonts w:ascii="Consolas" w:hAnsi="Consolas"/>
-          <w:sz w:val="18"/>
-        </w:rPr>
-        <w:t>RemoteSigned</w:t>
-      </w:r>
-      <w:proofErr w:type="spellEnd"/>
-      <w:r>
-        <w:rPr>
-          <w:rFonts w:ascii="Consolas" w:hAnsi="Consolas"/>
-          <w:sz w:val="18"/>
-        </w:rPr>
-        <w:t xml:space="preserve"> -Force</w:t>
-      </w:r>
-    </w:p>
-    <w:p>
-      <w:r>
-        <w:t>If you are creating AppLocker rules, y</w:t>
-      </w:r>
-      <w:r>
-        <w:t xml:space="preserve">ou will also need </w:t>
-      </w:r>
-      <w:proofErr w:type="spellStart"/>
-      <w:r>
-        <w:t>Sysinternals</w:t>
-      </w:r>
-      <w:proofErr w:type="spellEnd"/>
-      <w:r>
-        <w:t xml:space="preserve"> </w:t>
-      </w:r>
-      <w:proofErr w:type="spellStart"/>
-      <w:r>
-        <w:t>AccessChk</w:t>
-      </w:r>
-      <w:proofErr w:type="spellEnd"/>
-      <w:r>
-        <w:rPr>
-          <w:rStyle w:val="FootnoteReference"/>
-        </w:rPr>
-        <w:footnoteReference w:id="14"/>
-      </w:r>
-      <w:r>
-        <w:t xml:space="preserve"> on the machine on which you create the initial policy</w:t>
-      </w:r>
-      <w:r>
-        <w:t>.</w:t>
-      </w:r>
-      <w:r>
-        <w:t xml:space="preserve"> </w:t>
-      </w:r>
-      <w:proofErr w:type="spellStart"/>
-      <w:r>
-        <w:t>AaronLocker</w:t>
-      </w:r>
-      <w:proofErr w:type="spellEnd"/>
-      <w:r>
-        <w:t xml:space="preserve"> uses </w:t>
-      </w:r>
-      <w:proofErr w:type="spellStart"/>
-      <w:r>
-        <w:t>AccessChk</w:t>
-      </w:r>
-      <w:proofErr w:type="spellEnd"/>
-      <w:r>
-        <w:t xml:space="preserve"> to determine whether directories are </w:t>
-      </w:r>
-      <w:proofErr w:type="gramStart"/>
-      <w:r>
-        <w:t>user-writable</w:t>
-      </w:r>
-      <w:proofErr w:type="gramEnd"/>
-      <w:r>
-        <w:t>.</w:t>
-      </w:r>
-    </w:p>
-    <w:p>
-      <w:r>
-        <w:t xml:space="preserve">Expand the </w:t>
-      </w:r>
-      <w:proofErr w:type="spellStart"/>
-      <w:r>
-        <w:t>AaronLocker</w:t>
-      </w:r>
-      <w:proofErr w:type="spellEnd"/>
-      <w:r>
-        <w:t xml:space="preserve"> .zip package to your local file system</w:t>
-      </w:r>
-      <w:r>
-        <w:t xml:space="preserve">. If you use separate administrative and non-administrative accounts, you should expand it </w:t>
-      </w:r>
-      <w:r>
-        <w:t>into a directory that is accessible to both</w:t>
-      </w:r>
-      <w:r>
-        <w:t xml:space="preserve"> for reading and writing</w:t>
-      </w:r>
-      <w:r>
-        <w:t>, such as a custom “</w:t>
-      </w:r>
-      <w:proofErr w:type="spellStart"/>
-      <w:r>
-        <w:t>AaronLocker</w:t>
-      </w:r>
-      <w:proofErr w:type="spellEnd"/>
-      <w:r>
-        <w:t>” directory under the root of C:\, or under C:\Users\Public\Documents.</w:t>
-      </w:r>
-      <w:r>
-        <w:t xml:space="preserve"> Make sure to keep the .zip package’s directory structure intact. </w:t>
-      </w:r>
-      <w:r>
-        <w:t xml:space="preserve">To avoid warnings about potentially unsafe downloaded content, </w:t>
-      </w:r>
-      <w:r>
-        <w:t xml:space="preserve">you should </w:t>
-      </w:r>
-      <w:r>
-        <w:t>“</w:t>
-      </w:r>
-      <w:r>
-        <w:t>unblock</w:t>
-      </w:r>
-      <w:r>
-        <w:t>”</w:t>
-      </w:r>
-      <w:r>
-        <w:t xml:space="preserve"> the </w:t>
-      </w:r>
-      <w:r>
-        <w:t xml:space="preserve">.zip </w:t>
-      </w:r>
-      <w:r>
-        <w:t>file</w:t>
-      </w:r>
-      <w:r>
-        <w:t xml:space="preserve"> </w:t>
-      </w:r>
-      <w:r>
-        <w:t xml:space="preserve">before expanding its contents, using the Unblock-File cmdlet, the file’s Properties dialog in Explorer, or the </w:t>
-      </w:r>
-      <w:proofErr w:type="spellStart"/>
-      <w:r>
-        <w:t>Sysinternals</w:t>
-      </w:r>
-      <w:proofErr w:type="spellEnd"/>
-      <w:r>
-        <w:t xml:space="preserve"> Streams.exe utility.</w:t>
-      </w:r>
-      <w:r>
-        <w:t xml:space="preserve"> </w:t>
-      </w:r>
-      <w:bookmarkEnd w:id="180"/>
     </w:p>
     <w:p>
       <w:r>
@@ -12141,7 +12159,15 @@
               <w:t xml:space="preserve"> of scans for user-writable directories into this directory, along with </w:t>
             </w:r>
             <w:r>
-              <w:t>information about built-in executables to blacklist.</w:t>
+              <w:t xml:space="preserve">information about built-in executables to </w:t>
+            </w:r>
+            <w:proofErr w:type="spellStart"/>
+            <w:r>
+              <w:t>DenyList</w:t>
+            </w:r>
+            <w:proofErr w:type="spellEnd"/>
+            <w:r>
+              <w:t>.</w:t>
             </w:r>
           </w:p>
         </w:tc>
@@ -12216,8 +12242,8 @@
       <w:bookmarkStart w:id="204" w:name="_Toc517305797"/>
       <w:bookmarkStart w:id="205" w:name="_Toc517345035"/>
       <w:bookmarkStart w:id="206" w:name="_Toc517354998"/>
-      <w:bookmarkStart w:id="207" w:name="_Toc516215490"/>
-      <w:bookmarkStart w:id="208" w:name="_Toc38021614"/>
+      <w:bookmarkStart w:id="207" w:name="_Toc38021614"/>
+      <w:bookmarkStart w:id="208" w:name="_Toc516215490"/>
       <w:r>
         <w:t xml:space="preserve">Defining </w:t>
       </w:r>
@@ -12239,7 +12265,7 @@
       <w:bookmarkEnd w:id="204"/>
       <w:bookmarkEnd w:id="205"/>
       <w:bookmarkEnd w:id="206"/>
-      <w:bookmarkEnd w:id="208"/>
+      <w:bookmarkEnd w:id="207"/>
     </w:p>
     <w:p>
       <w:proofErr w:type="spellStart"/>
@@ -12747,7 +12773,7 @@
     <w:p>
       <w:bookmarkStart w:id="209" w:name="_Toc516215492"/>
       <w:bookmarkStart w:id="210" w:name="_Toc516215491"/>
-      <w:bookmarkEnd w:id="207"/>
+      <w:bookmarkEnd w:id="208"/>
       <w:r>
         <w:t xml:space="preserve">You should periodically perform a similar scan </w:t>
       </w:r>
@@ -14374,7 +14400,10 @@
       </w:r>
       <w:proofErr w:type="spellStart"/>
       <w:r>
-        <w:t>ExeFilesToBlacklist</w:t>
+        <w:t>ExeFilesTo</w:t>
+      </w:r>
+      <w:r>
+        <w:t>DenyList</w:t>
       </w:r>
       <w:bookmarkEnd w:id="236"/>
       <w:bookmarkEnd w:id="237"/>
@@ -14418,7 +14447,19 @@
         <w:rPr>
           <w:b/>
         </w:rPr>
-        <w:t>\GetExeFilesToBlacklist.ps1</w:t>
+        <w:t>\GetExeFilesTo</w:t>
+      </w:r>
+      <w:r>
+        <w:rPr>
+          <w:b/>
+        </w:rPr>
+        <w:t>DenyList</w:t>
+      </w:r>
+      <w:r>
+        <w:rPr>
+          <w:b/>
+        </w:rPr>
+        <w:t>.ps1</w:t>
       </w:r>
       <w:r>
         <w:t>.</w:t>
@@ -17280,8 +17321,8 @@
       <w:bookmarkStart w:id="280" w:name="_Toc517305806"/>
       <w:bookmarkStart w:id="281" w:name="_Toc517345044"/>
       <w:bookmarkStart w:id="282" w:name="_Toc517355007"/>
-      <w:bookmarkStart w:id="283" w:name="_Toc516215494"/>
-      <w:bookmarkStart w:id="284" w:name="_Toc38021623"/>
+      <w:bookmarkStart w:id="283" w:name="_Toc38021623"/>
+      <w:bookmarkStart w:id="284" w:name="_Toc516215494"/>
       <w:r>
         <w:t>Next steps</w:t>
       </w:r>
@@ -17296,7 +17337,7 @@
       <w:bookmarkEnd w:id="280"/>
       <w:bookmarkEnd w:id="281"/>
       <w:bookmarkEnd w:id="282"/>
-      <w:bookmarkEnd w:id="284"/>
+      <w:bookmarkEnd w:id="283"/>
     </w:p>
     <w:p>
       <w:r>
@@ -17634,9 +17675,9 @@
       <w:bookmarkStart w:id="305" w:name="_Toc517305808"/>
       <w:bookmarkStart w:id="306" w:name="_Toc517345046"/>
       <w:bookmarkStart w:id="307" w:name="_Toc517355009"/>
-      <w:bookmarkStart w:id="308" w:name="_Toc516215495"/>
-      <w:bookmarkStart w:id="309" w:name="_Toc38021625"/>
-      <w:bookmarkEnd w:id="283"/>
+      <w:bookmarkStart w:id="308" w:name="_Toc38021625"/>
+      <w:bookmarkStart w:id="309" w:name="_Toc516215495"/>
+      <w:bookmarkEnd w:id="284"/>
       <w:r>
         <w:t xml:space="preserve">[AppLocker only] </w:t>
       </w:r>
@@ -17668,7 +17709,7 @@
       <w:bookmarkEnd w:id="305"/>
       <w:bookmarkEnd w:id="306"/>
       <w:bookmarkEnd w:id="307"/>
-      <w:bookmarkEnd w:id="309"/>
+      <w:bookmarkEnd w:id="308"/>
     </w:p>
     <w:p>
       <w:r>
@@ -17935,7 +17976,7 @@
       <w:r>
         <w:t xml:space="preserve"> through </w:t>
       </w:r>
-      <w:bookmarkEnd w:id="308"/>
+      <w:bookmarkEnd w:id="309"/>
       <w:r>
         <w:t xml:space="preserve">Active Directory </w:t>
       </w:r>
@@ -24143,7 +24184,7 @@
                 <v:shape id="_x0000_i1025" type="#_x0000_t75" style="width:194.25pt;height:341.25pt" o:ole="">
                   <v:imagedata r:id="rId27" o:title=""/>
                 </v:shape>
-                <o:OLEObject Type="Embed" ProgID="PBrush" ShapeID="_x0000_i1025" DrawAspect="Content" ObjectID="_1648636625" r:id="rId28"/>
+                <o:OLEObject Type="Embed" ProgID="PBrush" ShapeID="_x0000_i1025" DrawAspect="Content" ObjectID="_1653824478" r:id="rId28"/>
               </w:object>
             </w:r>
           </w:p>
@@ -28375,7 +28416,15 @@
         <w:t xml:space="preserve">somewhat </w:t>
       </w:r>
       <w:r>
-        <w:t>worthwhile to blacklist Office’s selfcert.exe.</w:t>
+        <w:t xml:space="preserve">worthwhile to </w:t>
+      </w:r>
+      <w:proofErr w:type="spellStart"/>
+      <w:r>
+        <w:t>DenyList</w:t>
+      </w:r>
+      <w:proofErr w:type="spellEnd"/>
+      <w:r>
+        <w:t xml:space="preserve"> Office’s selfcert.exe.</w:t>
       </w:r>
     </w:p>
     <w:p>
@@ -29208,7 +29257,15 @@
       </w:r>
       <w:proofErr w:type="gramEnd"/>
       <w:r>
-        <w:t xml:space="preserve"> captures data about EXE files to blacklist.</w:t>
+        <w:t xml:space="preserve"> captures data about EXE files to </w:t>
+      </w:r>
+      <w:proofErr w:type="spellStart"/>
+      <w:r>
+        <w:t>DenyList</w:t>
+      </w:r>
+      <w:proofErr w:type="spellEnd"/>
+      <w:r>
+        <w:t>.</w:t>
       </w:r>
     </w:p>
     <w:p>
@@ -29945,22 +30002,22 @@
       <w:pPr>
         <w:pStyle w:val="Heading3"/>
       </w:pPr>
-      <w:bookmarkStart w:id="514" w:name="_Toc516747970"/>
-      <w:bookmarkStart w:id="515" w:name="_Toc516750233"/>
-      <w:bookmarkStart w:id="516" w:name="_Toc516751658"/>
-      <w:bookmarkStart w:id="517" w:name="_Toc516752627"/>
-      <w:bookmarkStart w:id="518" w:name="_Toc517122935"/>
-      <w:bookmarkStart w:id="519" w:name="_Toc517122992"/>
-      <w:bookmarkStart w:id="520" w:name="_Toc517123700"/>
-      <w:bookmarkStart w:id="521" w:name="_Toc517123722"/>
-      <w:bookmarkStart w:id="522" w:name="_Toc517305833"/>
-      <w:bookmarkStart w:id="523" w:name="_Toc517345071"/>
-      <w:bookmarkStart w:id="524" w:name="_Toc517355034"/>
-      <w:bookmarkStart w:id="525" w:name="_Toc38021654"/>
+      <w:bookmarkStart w:id="514" w:name="_Toc38021654"/>
+      <w:bookmarkStart w:id="515" w:name="_Toc516747970"/>
+      <w:bookmarkStart w:id="516" w:name="_Toc516750233"/>
+      <w:bookmarkStart w:id="517" w:name="_Toc516751658"/>
+      <w:bookmarkStart w:id="518" w:name="_Toc516752627"/>
+      <w:bookmarkStart w:id="519" w:name="_Toc517122935"/>
+      <w:bookmarkStart w:id="520" w:name="_Toc517122992"/>
+      <w:bookmarkStart w:id="521" w:name="_Toc517123700"/>
+      <w:bookmarkStart w:id="522" w:name="_Toc517123722"/>
+      <w:bookmarkStart w:id="523" w:name="_Toc517305833"/>
+      <w:bookmarkStart w:id="524" w:name="_Toc517345071"/>
+      <w:bookmarkStart w:id="525" w:name="_Toc517355034"/>
       <w:r>
         <w:t>Create-Policies-AppLocker.ps1</w:t>
       </w:r>
-      <w:bookmarkEnd w:id="525"/>
+      <w:bookmarkEnd w:id="514"/>
     </w:p>
     <w:p>
       <w:r>
@@ -30006,7 +30063,6 @@
       <w:r>
         <w:t>Scan-Directories.ps1</w:t>
       </w:r>
-      <w:bookmarkEnd w:id="514"/>
       <w:bookmarkEnd w:id="515"/>
       <w:bookmarkEnd w:id="516"/>
       <w:bookmarkEnd w:id="517"/>
@@ -30017,6 +30073,7 @@
       <w:bookmarkEnd w:id="522"/>
       <w:bookmarkEnd w:id="523"/>
       <w:bookmarkEnd w:id="524"/>
+      <w:bookmarkEnd w:id="525"/>
       <w:bookmarkEnd w:id="527"/>
     </w:p>
     <w:p>
@@ -37324,7 +37381,14 @@
           <w:rFonts w:ascii="Consolas" w:hAnsi="Consolas"/>
           <w:sz w:val="18"/>
         </w:rPr>
-        <w:t>GetExeFilesToBlacklist</w:t>
+        <w:t>GetExeFilesTo</w:t>
+      </w:r>
+      <w:r>
+        <w:rPr>
+          <w:rFonts w:ascii="Consolas" w:hAnsi="Consolas"/>
+          <w:sz w:val="18"/>
+        </w:rPr>
+        <w:t>DenyList</w:t>
       </w:r>
       <w:r>
         <w:rPr>
@@ -37351,7 +37415,13 @@
       <w:bookmarkStart w:id="611" w:name="_Toc517355041"/>
       <w:bookmarkStart w:id="612" w:name="_Toc38021663"/>
       <w:r>
-        <w:t>GetExeFilesToBlacklist.ps1</w:t>
+        <w:t>GetExeFilesTo</w:t>
+      </w:r>
+      <w:r>
+        <w:t>DenyList</w:t>
+      </w:r>
+      <w:r>
+        <w:t>.ps1</w:t>
       </w:r>
       <w:bookmarkEnd w:id="601"/>
       <w:bookmarkEnd w:id="602"/>
@@ -39618,22 +39688,22 @@
       <w:pPr>
         <w:pStyle w:val="Heading2"/>
       </w:pPr>
-      <w:bookmarkStart w:id="673" w:name="_Toc516747983"/>
-      <w:bookmarkStart w:id="674" w:name="_Toc516750246"/>
-      <w:bookmarkStart w:id="675" w:name="_Toc516751671"/>
-      <w:bookmarkStart w:id="676" w:name="_Toc516752640"/>
-      <w:bookmarkStart w:id="677" w:name="_Toc517122948"/>
-      <w:bookmarkStart w:id="678" w:name="_Toc517123005"/>
-      <w:bookmarkStart w:id="679" w:name="_Toc517123713"/>
-      <w:bookmarkStart w:id="680" w:name="_Toc517123735"/>
-      <w:bookmarkStart w:id="681" w:name="_Toc517305846"/>
-      <w:bookmarkStart w:id="682" w:name="_Toc517345084"/>
-      <w:bookmarkStart w:id="683" w:name="_Toc517355047"/>
-      <w:bookmarkStart w:id="684" w:name="_Toc38021669"/>
+      <w:bookmarkStart w:id="673" w:name="_Toc38021669"/>
+      <w:bookmarkStart w:id="674" w:name="_Toc516747983"/>
+      <w:bookmarkStart w:id="675" w:name="_Toc516750246"/>
+      <w:bookmarkStart w:id="676" w:name="_Toc516751671"/>
+      <w:bookmarkStart w:id="677" w:name="_Toc516752640"/>
+      <w:bookmarkStart w:id="678" w:name="_Toc517122948"/>
+      <w:bookmarkStart w:id="679" w:name="_Toc517123005"/>
+      <w:bookmarkStart w:id="680" w:name="_Toc517123713"/>
+      <w:bookmarkStart w:id="681" w:name="_Toc517123735"/>
+      <w:bookmarkStart w:id="682" w:name="_Toc517305846"/>
+      <w:bookmarkStart w:id="683" w:name="_Toc517345084"/>
+      <w:bookmarkStart w:id="684" w:name="_Toc517355047"/>
       <w:r>
         <w:t>[WCAC only] WDACTrustedSigners.ps1</w:t>
       </w:r>
-      <w:bookmarkEnd w:id="684"/>
+      <w:bookmarkEnd w:id="673"/>
     </w:p>
     <w:p>
       <w:r>
@@ -41950,7 +42020,6 @@
       <w:r>
         <w:t>UnsafePathsToBuildRulesFor.ps1</w:t>
       </w:r>
-      <w:bookmarkEnd w:id="673"/>
       <w:bookmarkEnd w:id="674"/>
       <w:bookmarkEnd w:id="675"/>
       <w:bookmarkEnd w:id="676"/>
@@ -41961,6 +42030,7 @@
       <w:bookmarkEnd w:id="681"/>
       <w:bookmarkEnd w:id="682"/>
       <w:bookmarkEnd w:id="683"/>
+      <w:bookmarkEnd w:id="684"/>
       <w:bookmarkEnd w:id="686"/>
     </w:p>
     <w:p>
@@ -44461,22 +44531,22 @@
       </w:pPr>
       <w:bookmarkStart w:id="716" w:name="_Toc517345087"/>
       <w:bookmarkStart w:id="717" w:name="_Toc517355050"/>
-      <w:bookmarkStart w:id="718" w:name="_Toc516747986"/>
-      <w:bookmarkStart w:id="719" w:name="_Toc516750249"/>
-      <w:bookmarkStart w:id="720" w:name="_Toc516751674"/>
-      <w:bookmarkStart w:id="721" w:name="_Toc516752643"/>
-      <w:bookmarkStart w:id="722" w:name="_Toc517122951"/>
-      <w:bookmarkStart w:id="723" w:name="_Toc517123008"/>
-      <w:bookmarkStart w:id="724" w:name="_Toc517123716"/>
-      <w:bookmarkStart w:id="725" w:name="_Toc517123738"/>
-      <w:bookmarkStart w:id="726" w:name="_Toc517305849"/>
-      <w:bookmarkStart w:id="727" w:name="_Toc38021678"/>
+      <w:bookmarkStart w:id="718" w:name="_Toc38021678"/>
+      <w:bookmarkStart w:id="719" w:name="_Toc516747986"/>
+      <w:bookmarkStart w:id="720" w:name="_Toc516750249"/>
+      <w:bookmarkStart w:id="721" w:name="_Toc516751674"/>
+      <w:bookmarkStart w:id="722" w:name="_Toc516752643"/>
+      <w:bookmarkStart w:id="723" w:name="_Toc517122951"/>
+      <w:bookmarkStart w:id="724" w:name="_Toc517123008"/>
+      <w:bookmarkStart w:id="725" w:name="_Toc517123716"/>
+      <w:bookmarkStart w:id="726" w:name="_Toc517123738"/>
+      <w:bookmarkStart w:id="727" w:name="_Toc517305849"/>
       <w:r>
         <w:t>Set-OutputEncodingToUnicode.ps1</w:t>
       </w:r>
       <w:bookmarkEnd w:id="716"/>
       <w:bookmarkEnd w:id="717"/>
-      <w:bookmarkEnd w:id="727"/>
+      <w:bookmarkEnd w:id="718"/>
     </w:p>
     <w:p>
       <w:r>
@@ -44497,13 +44567,13 @@
       <w:pPr>
         <w:pStyle w:val="Heading2"/>
       </w:pPr>
-      <w:bookmarkStart w:id="728" w:name="_Toc517345088"/>
-      <w:bookmarkStart w:id="729" w:name="_Toc517355051"/>
-      <w:bookmarkStart w:id="730" w:name="_Toc38021679"/>
+      <w:bookmarkStart w:id="728" w:name="_Toc38021679"/>
+      <w:bookmarkStart w:id="729" w:name="_Toc517345088"/>
+      <w:bookmarkStart w:id="730" w:name="_Toc517355051"/>
       <w:r>
         <w:t>DownloadAccesschk.ps1</w:t>
       </w:r>
-      <w:bookmarkEnd w:id="730"/>
+      <w:bookmarkEnd w:id="728"/>
     </w:p>
     <w:p>
       <w:r>
@@ -44869,8 +44939,8 @@
       <w:r>
         <w:t>Enum-WritableDirs.ps1</w:t>
       </w:r>
-      <w:bookmarkEnd w:id="728"/>
       <w:bookmarkEnd w:id="729"/>
+      <w:bookmarkEnd w:id="730"/>
       <w:bookmarkEnd w:id="732"/>
     </w:p>
     <w:p>
@@ -46884,7 +46954,6 @@
       <w:r>
         <w:t>BuildRulesForFilesInWritableDirectories.ps1</w:t>
       </w:r>
-      <w:bookmarkEnd w:id="718"/>
       <w:bookmarkEnd w:id="719"/>
       <w:bookmarkEnd w:id="720"/>
       <w:bookmarkEnd w:id="721"/>
@@ -46893,6 +46962,7 @@
       <w:bookmarkEnd w:id="724"/>
       <w:bookmarkEnd w:id="725"/>
       <w:bookmarkEnd w:id="726"/>
+      <w:bookmarkEnd w:id="727"/>
       <w:bookmarkEnd w:id="733"/>
       <w:bookmarkEnd w:id="734"/>
       <w:bookmarkEnd w:id="735"/>

</xml_diff>